<commit_message>
practica 2 estadistica y plantilla PS imagenes analisis visual
</commit_message>
<xml_diff>
--- a/segundo curso/dibujo artistico/practica 4/ANÁLISIS VISUAL DEL VIDEOJUEGO BIOSHOCK INFINITE.docx
+++ b/segundo curso/dibujo artistico/practica 4/ANÁLISIS VISUAL DEL VIDEOJUEGO BIOSHOCK INFINITE.docx
@@ -1689,7 +1689,27 @@
           <w:sz w:val="24"/>
           <w:szCs w:val="24"/>
         </w:rPr>
-        <w:t xml:space="preserve"> BioShock Infinite</w:t>
+        <w:t xml:space="preserve"> </w:t>
+      </w:r>
+      <w:proofErr w:type="spellStart"/>
+      <w:r>
+        <w:rPr>
+          <w:rFonts w:ascii="Times New Roman" w:hAnsi="Times New Roman" w:cs="Times New Roman"/>
+          <w:i/>
+          <w:sz w:val="24"/>
+          <w:szCs w:val="24"/>
+        </w:rPr>
+        <w:t>BioShock</w:t>
+      </w:r>
+      <w:proofErr w:type="spellEnd"/>
+      <w:r>
+        <w:rPr>
+          <w:rFonts w:ascii="Times New Roman" w:hAnsi="Times New Roman" w:cs="Times New Roman"/>
+          <w:i/>
+          <w:sz w:val="24"/>
+          <w:szCs w:val="24"/>
+        </w:rPr>
+        <w:t xml:space="preserve"> Infinite</w:t>
       </w:r>
       <w:r>
         <w:rPr>
@@ -1703,6 +1723,7 @@
     <w:p>
       <w:pPr>
         <w:spacing w:line="360" w:lineRule="auto"/>
+        <w:ind w:left="709" w:right="662"/>
         <w:rPr>
           <w:rFonts w:ascii="Times New Roman" w:hAnsi="Times New Roman" w:cs="Times New Roman"/>
           <w:sz w:val="24"/>
@@ -2473,13 +2494,13 @@
           <wp:anchor distT="0" distB="0" distL="114300" distR="114300" simplePos="0" relativeHeight="251658240" behindDoc="1" locked="0" layoutInCell="1" allowOverlap="1" wp14:anchorId="7BE19EE1">
             <wp:simplePos x="0" y="0"/>
             <wp:positionH relativeFrom="margin">
-              <wp:posOffset>2979420</wp:posOffset>
+              <wp:align>right</wp:align>
             </wp:positionH>
             <wp:positionV relativeFrom="paragraph">
-              <wp:posOffset>5625465</wp:posOffset>
+              <wp:posOffset>5622925</wp:posOffset>
             </wp:positionV>
-            <wp:extent cx="2933700" cy="1652270"/>
-            <wp:effectExtent l="0" t="0" r="0" b="5080"/>
+            <wp:extent cx="2749550" cy="1548765"/>
+            <wp:effectExtent l="0" t="0" r="0" b="0"/>
             <wp:wrapSquare wrapText="bothSides"/>
             <wp:docPr id="8" name="Imagen 8"/>
             <wp:cNvGraphicFramePr>
@@ -2510,7 +2531,7 @@
                   <pic:spPr bwMode="auto">
                     <a:xfrm>
                       <a:off x="0" y="0"/>
-                      <a:ext cx="2933700" cy="1652270"/>
+                      <a:ext cx="2749550" cy="1548765"/>
                     </a:xfrm>
                     <a:prstGeom prst="rect">
                       <a:avLst/>
@@ -3431,41 +3452,39 @@
           <w:sz w:val="24"/>
           <w:szCs w:val="24"/>
         </w:rPr>
-        <w:t xml:space="preserve">hay que mencionar los colores utilizados en los uniformes de ambos bandos de la guerra civil. El color predominante </w:t>
-      </w:r>
-      <w:proofErr w:type="spellStart"/>
-      <w:r>
-        <w:rPr>
-          <w:rFonts w:ascii="Times New Roman" w:hAnsi="Times New Roman" w:cs="Times New Roman"/>
-          <w:sz w:val="24"/>
-          <w:szCs w:val="24"/>
-        </w:rPr>
-        <w:t>el los</w:t>
-      </w:r>
-      <w:proofErr w:type="spellEnd"/>
-      <w:r>
-        <w:rPr>
-          <w:rFonts w:ascii="Times New Roman" w:hAnsi="Times New Roman" w:cs="Times New Roman"/>
-          <w:sz w:val="24"/>
-          <w:szCs w:val="24"/>
-        </w:rPr>
-        <w:t xml:space="preserve"> Vox Populi es el rojo, color que está históricamente asociado a la revolución y al movimiento obrero</w:t>
-      </w:r>
-      <w:r>
-        <w:rPr>
-          <w:rFonts w:ascii="Times New Roman" w:hAnsi="Times New Roman" w:cs="Times New Roman"/>
-          <w:sz w:val="24"/>
-          <w:szCs w:val="24"/>
-        </w:rPr>
-        <w:t xml:space="preserve">, valores e </w:t>
-      </w:r>
-      <w:r>
-        <w:rPr>
-          <w:rFonts w:ascii="Times New Roman" w:hAnsi="Times New Roman" w:cs="Times New Roman"/>
-          <w:sz w:val="24"/>
-          <w:szCs w:val="24"/>
-        </w:rPr>
-        <w:t xml:space="preserve">                       </w:t>
+        <w:t>hay que mencionar los colores utilizados en los uniformes de ambos bandos de la guerra civil. El color predominante e</w:t>
+      </w:r>
+      <w:r>
+        <w:rPr>
+          <w:rFonts w:ascii="Times New Roman" w:hAnsi="Times New Roman" w:cs="Times New Roman"/>
+          <w:sz w:val="24"/>
+          <w:szCs w:val="24"/>
+        </w:rPr>
+        <w:t>n</w:t>
+      </w:r>
+      <w:r>
+        <w:rPr>
+          <w:rFonts w:ascii="Times New Roman" w:hAnsi="Times New Roman" w:cs="Times New Roman"/>
+          <w:sz w:val="24"/>
+          <w:szCs w:val="24"/>
+        </w:rPr>
+        <w:t xml:space="preserve"> los Vox Populi es el rojo, color que está históricamente asociado a la revolución y al movimiento obrero</w:t>
+      </w:r>
+      <w:r>
+        <w:rPr>
+          <w:rFonts w:ascii="Times New Roman" w:hAnsi="Times New Roman" w:cs="Times New Roman"/>
+          <w:sz w:val="24"/>
+          <w:szCs w:val="24"/>
+        </w:rPr>
+        <w:t>, valores e</w:t>
+      </w:r>
+      <w:r>
+        <w:rPr>
+          <w:rFonts w:ascii="Times New Roman" w:hAnsi="Times New Roman" w:cs="Times New Roman"/>
+          <w:sz w:val="24"/>
+          <w:szCs w:val="24"/>
+        </w:rPr>
+        <w:t xml:space="preserve"> </w:t>
       </w:r>
       <w:r>
         <w:rPr>
@@ -3495,152 +3514,20 @@
     <w:p>
       <w:pPr>
         <w:keepNext/>
-      </w:pPr>
-    </w:p>
-    <w:p>
-      <w:pPr>
         <w:spacing w:line="360" w:lineRule="auto"/>
-        <w:rPr>
-          <w:rFonts w:ascii="Times New Roman" w:hAnsi="Times New Roman" w:cs="Times New Roman"/>
-          <w:iCs/>
-          <w:color w:val="000000" w:themeColor="text1"/>
-          <w:sz w:val="24"/>
-          <w:szCs w:val="24"/>
-        </w:rPr>
-      </w:pPr>
-      <w:r>
-        <w:rPr>
+      </w:pPr>
+      <w:r>
+        <w:rPr>
+          <w:rFonts w:ascii="Times New Roman" w:hAnsi="Times New Roman" w:cs="Times New Roman"/>
           <w:noProof/>
-        </w:rPr>
-        <mc:AlternateContent>
-          <mc:Choice Requires="wps">
-            <w:drawing>
-              <wp:anchor distT="0" distB="0" distL="114300" distR="114300" simplePos="0" relativeHeight="251671552" behindDoc="0" locked="0" layoutInCell="1" allowOverlap="1" wp14:anchorId="4AFF6466" wp14:editId="42BB8894">
-                <wp:simplePos x="0" y="0"/>
-                <wp:positionH relativeFrom="column">
-                  <wp:posOffset>2758440</wp:posOffset>
-                </wp:positionH>
-                <wp:positionV relativeFrom="paragraph">
-                  <wp:posOffset>2241127</wp:posOffset>
-                </wp:positionV>
-                <wp:extent cx="2759710" cy="522605"/>
-                <wp:effectExtent l="0" t="0" r="2540" b="0"/>
-                <wp:wrapSquare wrapText="bothSides"/>
-                <wp:docPr id="15" name="Cuadro de texto 15"/>
-                <wp:cNvGraphicFramePr/>
-                <a:graphic xmlns:a="http://schemas.openxmlformats.org/drawingml/2006/main">
-                  <a:graphicData uri="http://schemas.microsoft.com/office/word/2010/wordprocessingShape">
-                    <wps:wsp>
-                      <wps:cNvSpPr txBox="1"/>
-                      <wps:spPr>
-                        <a:xfrm>
-                          <a:off x="0" y="0"/>
-                          <a:ext cx="2759710" cy="522605"/>
-                        </a:xfrm>
-                        <a:prstGeom prst="rect">
-                          <a:avLst/>
-                        </a:prstGeom>
-                        <a:solidFill>
-                          <a:prstClr val="white"/>
-                        </a:solidFill>
-                        <a:ln>
-                          <a:noFill/>
-                        </a:ln>
-                      </wps:spPr>
-                      <wps:txbx>
-                        <w:txbxContent>
-                          <w:p>
-                            <w:pPr>
-                              <w:pStyle w:val="Descripcin"/>
-                            </w:pPr>
-                            <w:bookmarkStart w:id="0" w:name="_GoBack"/>
-                            <w:r>
-                              <w:t xml:space="preserve">Imagen tomada de: </w:t>
-                            </w:r>
-                            <w:hyperlink r:id="rId15" w:history="1">
-                              <w:r>
-                                <w:rPr>
-                                  <w:rStyle w:val="Hipervnculo"/>
-                                </w:rPr>
-                                <w:t>https://kotaku.com/5854101/how-bioshock-infinite-is-influenced-by-occupy-wall-street</w:t>
-                              </w:r>
-                            </w:hyperlink>
-                            <w:r>
-                              <w:t xml:space="preserve"> el día 18/11/2018 - Soldados de los Vox Populi.</w:t>
-                            </w:r>
-                            <w:bookmarkEnd w:id="0"/>
-                          </w:p>
-                        </w:txbxContent>
-                      </wps:txbx>
-                      <wps:bodyPr rot="0" spcFirstLastPara="0" vertOverflow="overflow" horzOverflow="overflow" vert="horz" wrap="square" lIns="0" tIns="0" rIns="0" bIns="0" numCol="1" spcCol="0" rtlCol="0" fromWordArt="0" anchor="t" anchorCtr="0" forceAA="0" compatLnSpc="1">
-                        <a:prstTxWarp prst="textNoShape">
-                          <a:avLst/>
-                        </a:prstTxWarp>
-                        <a:noAutofit/>
-                      </wps:bodyPr>
-                    </wps:wsp>
-                  </a:graphicData>
-                </a:graphic>
-                <wp14:sizeRelH relativeFrom="margin">
-                  <wp14:pctWidth>0</wp14:pctWidth>
-                </wp14:sizeRelH>
-                <wp14:sizeRelV relativeFrom="margin">
-                  <wp14:pctHeight>0</wp14:pctHeight>
-                </wp14:sizeRelV>
-              </wp:anchor>
-            </w:drawing>
-          </mc:Choice>
-          <mc:Fallback>
-            <w:pict>
-              <v:shape w14:anchorId="4AFF6466" id="Cuadro de texto 15" o:spid="_x0000_s1029" type="#_x0000_t202" style="position:absolute;margin-left:217.2pt;margin-top:176.45pt;width:217.3pt;height:41.15pt;z-index:251671552;visibility:visible;mso-wrap-style:square;mso-width-percent:0;mso-height-percent:0;mso-wrap-distance-left:9pt;mso-wrap-distance-top:0;mso-wrap-distance-right:9pt;mso-wrap-distance-bottom:0;mso-position-horizontal:absolute;mso-position-horizontal-relative:text;mso-position-vertical:absolute;mso-position-vertical-relative:text;mso-width-percent:0;mso-height-percent:0;mso-width-relative:margin;mso-height-relative:margin;v-text-anchor:top" o:gfxdata="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" stroked="f">
-                <v:textbox inset="0,0,0,0">
-                  <w:txbxContent>
-                    <w:p>
-                      <w:pPr>
-                        <w:pStyle w:val="Descripcin"/>
-                      </w:pPr>
-                      <w:bookmarkStart w:id="1" w:name="_GoBack"/>
-                      <w:r>
-                        <w:t xml:space="preserve">Imagen tomada de: </w:t>
-                      </w:r>
-                      <w:hyperlink r:id="rId16" w:history="1">
-                        <w:r>
-                          <w:rPr>
-                            <w:rStyle w:val="Hipervnculo"/>
-                          </w:rPr>
-                          <w:t>https://kotaku.com/5854101/how-bioshock-infinite-is-influenced-by-occupy-wall-street</w:t>
-                        </w:r>
-                      </w:hyperlink>
-                      <w:r>
-                        <w:t xml:space="preserve"> el día 18/11/2018 - Soldados de los Vox Populi.</w:t>
-                      </w:r>
-                      <w:bookmarkEnd w:id="1"/>
-                    </w:p>
-                  </w:txbxContent>
-                </v:textbox>
-                <w10:wrap type="square"/>
-              </v:shape>
-            </w:pict>
-          </mc:Fallback>
-        </mc:AlternateContent>
-      </w:r>
-      <w:r>
-        <w:rPr>
-          <w:noProof/>
+          <w:sz w:val="24"/>
+          <w:szCs w:val="24"/>
         </w:rPr>
         <w:drawing>
-          <wp:anchor distT="0" distB="0" distL="114300" distR="114300" simplePos="0" relativeHeight="251666432" behindDoc="0" locked="0" layoutInCell="1" allowOverlap="1" wp14:anchorId="3954D9F1">
-            <wp:simplePos x="0" y="0"/>
-            <wp:positionH relativeFrom="column">
-              <wp:posOffset>2695575</wp:posOffset>
-            </wp:positionH>
-            <wp:positionV relativeFrom="paragraph">
-              <wp:posOffset>694690</wp:posOffset>
-            </wp:positionV>
-            <wp:extent cx="2752090" cy="1501140"/>
-            <wp:effectExtent l="0" t="0" r="0" b="3810"/>
-            <wp:wrapSquare wrapText="bothSides"/>
-            <wp:docPr id="13" name="Imagen 13"/>
+          <wp:inline distT="0" distB="0" distL="0" distR="0">
+            <wp:extent cx="5715000" cy="1905000"/>
+            <wp:effectExtent l="0" t="0" r="0" b="0"/>
+            <wp:docPr id="16" name="Imagen 16"/>
             <wp:cNvGraphicFramePr>
               <a:graphicFrameLocks xmlns:a="http://schemas.openxmlformats.org/drawingml/2006/main" noChangeAspect="1"/>
             </wp:cNvGraphicFramePr>
@@ -3648,13 +3535,13 @@
               <a:graphicData uri="http://schemas.openxmlformats.org/drawingml/2006/picture">
                 <pic:pic xmlns:pic="http://schemas.openxmlformats.org/drawingml/2006/picture">
                   <pic:nvPicPr>
-                    <pic:cNvPr id="0" name="Picture 2"/>
+                    <pic:cNvPr id="0" name="Picture 1"/>
                     <pic:cNvPicPr>
                       <a:picLocks noChangeAspect="1" noChangeArrowheads="1"/>
                     </pic:cNvPicPr>
                   </pic:nvPicPr>
                   <pic:blipFill>
-                    <a:blip r:embed="rId17" cstate="print">
+                    <a:blip r:embed="rId15" cstate="print">
                       <a:extLst>
                         <a:ext uri="{28A0092B-C50C-407E-A947-70E740481C1C}">
                           <a14:useLocalDpi xmlns:a14="http://schemas.microsoft.com/office/drawing/2010/main" val="0"/>
@@ -3669,7 +3556,7 @@
                   <pic:spPr bwMode="auto">
                     <a:xfrm>
                       <a:off x="0" y="0"/>
-                      <a:ext cx="2752090" cy="1501140"/>
+                      <a:ext cx="5715000" cy="1905000"/>
                     </a:xfrm>
                     <a:prstGeom prst="rect">
                       <a:avLst/>
@@ -3682,204 +3569,97 @@
                 </pic:pic>
               </a:graphicData>
             </a:graphic>
-            <wp14:sizeRelH relativeFrom="margin">
-              <wp14:pctWidth>0</wp14:pctWidth>
-            </wp14:sizeRelH>
-            <wp14:sizeRelV relativeFrom="margin">
-              <wp14:pctHeight>0</wp14:pctHeight>
-            </wp14:sizeRelV>
-          </wp:anchor>
+          </wp:inline>
         </w:drawing>
       </w:r>
-      <w:r>
-        <w:rPr>
-          <w:noProof/>
-        </w:rPr>
-        <mc:AlternateContent>
-          <mc:Choice Requires="wps">
-            <w:drawing>
-              <wp:anchor distT="0" distB="0" distL="114300" distR="114300" simplePos="0" relativeHeight="251669504" behindDoc="0" locked="0" layoutInCell="1" allowOverlap="1" wp14:anchorId="2FA1CEDE" wp14:editId="6D89DD08">
-                <wp:simplePos x="0" y="0"/>
-                <wp:positionH relativeFrom="margin">
-                  <wp:align>left</wp:align>
-                </wp:positionH>
-                <wp:positionV relativeFrom="paragraph">
-                  <wp:posOffset>2210435</wp:posOffset>
-                </wp:positionV>
-                <wp:extent cx="2697480" cy="571500"/>
-                <wp:effectExtent l="0" t="0" r="7620" b="0"/>
-                <wp:wrapSquare wrapText="bothSides"/>
-                <wp:docPr id="14" name="Cuadro de texto 14"/>
-                <wp:cNvGraphicFramePr/>
-                <a:graphic xmlns:a="http://schemas.openxmlformats.org/drawingml/2006/main">
-                  <a:graphicData uri="http://schemas.microsoft.com/office/word/2010/wordprocessingShape">
-                    <wps:wsp>
-                      <wps:cNvSpPr txBox="1"/>
-                      <wps:spPr>
-                        <a:xfrm>
-                          <a:off x="0" y="0"/>
-                          <a:ext cx="2697480" cy="571500"/>
-                        </a:xfrm>
-                        <a:prstGeom prst="rect">
-                          <a:avLst/>
-                        </a:prstGeom>
-                        <a:solidFill>
-                          <a:prstClr val="white"/>
-                        </a:solidFill>
-                        <a:ln>
-                          <a:noFill/>
-                        </a:ln>
-                      </wps:spPr>
-                      <wps:txbx>
-                        <w:txbxContent>
-                          <w:p>
-                            <w:pPr>
-                              <w:pStyle w:val="Descripcin"/>
-                              <w:rPr>
-                                <w:noProof/>
-                              </w:rPr>
-                            </w:pPr>
-                            <w:r>
-                              <w:t xml:space="preserve">Imagen tomada de: </w:t>
-                            </w:r>
-                            <w:hyperlink r:id="rId18" w:history="1">
-                              <w:r>
-                                <w:rPr>
-                                  <w:rStyle w:val="Hipervnculo"/>
-                                </w:rPr>
-                                <w:t>http://www.psicocine.com/videojuegos/analisis-xbox-360-bioshock-infinite/</w:t>
-                              </w:r>
-                            </w:hyperlink>
-                            <w:r>
-                              <w:t xml:space="preserve"> el día 18/11/2018 - Soldados de los Fundadores.</w:t>
-                            </w:r>
-                          </w:p>
-                        </w:txbxContent>
-                      </wps:txbx>
-                      <wps:bodyPr rot="0" spcFirstLastPara="0" vertOverflow="overflow" horzOverflow="overflow" vert="horz" wrap="square" lIns="0" tIns="0" rIns="0" bIns="0" numCol="1" spcCol="0" rtlCol="0" fromWordArt="0" anchor="t" anchorCtr="0" forceAA="0" compatLnSpc="1">
-                        <a:prstTxWarp prst="textNoShape">
-                          <a:avLst/>
-                        </a:prstTxWarp>
-                        <a:noAutofit/>
-                      </wps:bodyPr>
-                    </wps:wsp>
-                  </a:graphicData>
-                </a:graphic>
-                <wp14:sizeRelH relativeFrom="margin">
-                  <wp14:pctWidth>0</wp14:pctWidth>
-                </wp14:sizeRelH>
-                <wp14:sizeRelV relativeFrom="margin">
-                  <wp14:pctHeight>0</wp14:pctHeight>
-                </wp14:sizeRelV>
-              </wp:anchor>
-            </w:drawing>
-          </mc:Choice>
-          <mc:Fallback>
-            <w:pict>
-              <v:shape w14:anchorId="2FA1CEDE" id="Cuadro de texto 14" o:spid="_x0000_s1030" type="#_x0000_t202" style="position:absolute;margin-left:0;margin-top:174.05pt;width:212.4pt;height:45pt;z-index:251669504;visibility:visible;mso-wrap-style:square;mso-width-percent:0;mso-height-percent:0;mso-wrap-distance-left:9pt;mso-wrap-distance-top:0;mso-wrap-distance-right:9pt;mso-wrap-distance-bottom:0;mso-position-horizontal:left;mso-position-horizontal-relative:margin;mso-position-vertical:absolute;mso-position-vertical-relative:text;mso-width-percent:0;mso-height-percent:0;mso-width-relative:margin;mso-height-relative:margin;v-text-anchor:top" o:gfxdata="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" stroked="f">
-                <v:textbox inset="0,0,0,0">
-                  <w:txbxContent>
-                    <w:p>
-                      <w:pPr>
-                        <w:pStyle w:val="Descripcin"/>
-                        <w:rPr>
-                          <w:noProof/>
-                        </w:rPr>
-                      </w:pPr>
-                      <w:r>
-                        <w:t xml:space="preserve">Imagen tomada de: </w:t>
-                      </w:r>
-                      <w:hyperlink r:id="rId19" w:history="1">
-                        <w:r>
-                          <w:rPr>
-                            <w:rStyle w:val="Hipervnculo"/>
-                          </w:rPr>
-                          <w:t>http://www.psicocine.com/videojuegos/analisis-xbox-360-bioshock-infinite/</w:t>
-                        </w:r>
-                      </w:hyperlink>
-                      <w:r>
-                        <w:t xml:space="preserve"> el día 18/11/2018 - Soldados de los Fundadores.</w:t>
-                      </w:r>
-                    </w:p>
-                  </w:txbxContent>
-                </v:textbox>
-                <w10:wrap type="square" anchorx="margin"/>
-              </v:shape>
-            </w:pict>
-          </mc:Fallback>
-        </mc:AlternateContent>
-      </w:r>
-      <w:r>
-        <w:rPr>
-          <w:rFonts w:ascii="Times New Roman" w:hAnsi="Times New Roman" w:cs="Times New Roman"/>
-          <w:noProof/>
-          <w:sz w:val="24"/>
-          <w:szCs w:val="24"/>
-        </w:rPr>
-        <w:drawing>
-          <wp:anchor distT="0" distB="0" distL="114300" distR="114300" simplePos="0" relativeHeight="251667456" behindDoc="0" locked="0" layoutInCell="1" allowOverlap="1">
-            <wp:simplePos x="0" y="0"/>
-            <wp:positionH relativeFrom="column">
-              <wp:posOffset>10160</wp:posOffset>
-            </wp:positionH>
-            <wp:positionV relativeFrom="paragraph">
-              <wp:posOffset>635212</wp:posOffset>
-            </wp:positionV>
-            <wp:extent cx="2659380" cy="1494790"/>
-            <wp:effectExtent l="0" t="0" r="7620" b="0"/>
-            <wp:wrapTopAndBottom/>
-            <wp:docPr id="12" name="Imagen 12"/>
-            <wp:cNvGraphicFramePr>
-              <a:graphicFrameLocks xmlns:a="http://schemas.openxmlformats.org/drawingml/2006/main" noChangeAspect="1"/>
-            </wp:cNvGraphicFramePr>
-            <a:graphic xmlns:a="http://schemas.openxmlformats.org/drawingml/2006/main">
-              <a:graphicData uri="http://schemas.openxmlformats.org/drawingml/2006/picture">
-                <pic:pic xmlns:pic="http://schemas.openxmlformats.org/drawingml/2006/picture">
-                  <pic:nvPicPr>
-                    <pic:cNvPr id="0" name="Picture 1"/>
-                    <pic:cNvPicPr>
-                      <a:picLocks noChangeAspect="1" noChangeArrowheads="1"/>
-                    </pic:cNvPicPr>
-                  </pic:nvPicPr>
-                  <pic:blipFill>
-                    <a:blip r:embed="rId20" cstate="print">
-                      <a:extLst>
-                        <a:ext uri="{28A0092B-C50C-407E-A947-70E740481C1C}">
-                          <a14:useLocalDpi xmlns:a14="http://schemas.microsoft.com/office/drawing/2010/main" val="0"/>
-                        </a:ext>
-                      </a:extLst>
-                    </a:blip>
-                    <a:srcRect/>
-                    <a:stretch>
-                      <a:fillRect/>
-                    </a:stretch>
-                  </pic:blipFill>
-                  <pic:spPr bwMode="auto">
-                    <a:xfrm>
-                      <a:off x="0" y="0"/>
-                      <a:ext cx="2659380" cy="1494790"/>
-                    </a:xfrm>
-                    <a:prstGeom prst="rect">
-                      <a:avLst/>
-                    </a:prstGeom>
-                    <a:noFill/>
-                    <a:ln>
-                      <a:noFill/>
-                    </a:ln>
-                  </pic:spPr>
-                </pic:pic>
-              </a:graphicData>
-            </a:graphic>
-            <wp14:sizeRelH relativeFrom="margin">
-              <wp14:pctWidth>0</wp14:pctWidth>
-            </wp14:sizeRelH>
-            <wp14:sizeRelV relativeFrom="margin">
-              <wp14:pctHeight>0</wp14:pctHeight>
-            </wp14:sizeRelV>
-          </wp:anchor>
-        </w:drawing>
-      </w:r>
-      <w:r>
+    </w:p>
+    <w:p>
+      <w:pPr>
+        <w:spacing w:line="360" w:lineRule="auto"/>
+        <w:rPr>
+          <w:i/>
+          <w:iCs/>
+          <w:color w:val="44546A" w:themeColor="text2"/>
+          <w:sz w:val="18"/>
+          <w:szCs w:val="18"/>
+        </w:rPr>
+      </w:pPr>
+      <w:r>
+        <w:rPr>
+          <w:i/>
+          <w:iCs/>
+          <w:color w:val="44546A" w:themeColor="text2"/>
+          <w:sz w:val="18"/>
+          <w:szCs w:val="18"/>
+        </w:rPr>
+        <w:t>Imagen</w:t>
+      </w:r>
+      <w:r>
+        <w:rPr>
+          <w:i/>
+          <w:iCs/>
+          <w:color w:val="44546A" w:themeColor="text2"/>
+          <w:sz w:val="18"/>
+          <w:szCs w:val="18"/>
+        </w:rPr>
+        <w:t xml:space="preserve"> 1</w:t>
+      </w:r>
+      <w:r>
+        <w:rPr>
+          <w:i/>
+          <w:iCs/>
+          <w:color w:val="44546A" w:themeColor="text2"/>
+          <w:sz w:val="18"/>
+          <w:szCs w:val="18"/>
+        </w:rPr>
+        <w:t xml:space="preserve"> tomada de: http://www.psicocine.com/videojuegos/analisis-xbox-360-bioshock-infinite/ el día 18/11/2018 - Soldados de los Fundadores.</w:t>
+      </w:r>
+      <w:r>
+        <w:rPr>
+          <w:i/>
+          <w:iCs/>
+          <w:color w:val="44546A" w:themeColor="text2"/>
+          <w:sz w:val="18"/>
+          <w:szCs w:val="18"/>
+        </w:rPr>
+        <w:t xml:space="preserve"> </w:t>
+      </w:r>
+      <w:r>
+        <w:rPr>
+          <w:i/>
+          <w:iCs/>
+          <w:color w:val="44546A" w:themeColor="text2"/>
+          <w:sz w:val="18"/>
+          <w:szCs w:val="18"/>
+        </w:rPr>
+        <w:t>Imagen</w:t>
+      </w:r>
+      <w:r>
+        <w:rPr>
+          <w:i/>
+          <w:iCs/>
+          <w:color w:val="44546A" w:themeColor="text2"/>
+          <w:sz w:val="18"/>
+          <w:szCs w:val="18"/>
+        </w:rPr>
+        <w:t xml:space="preserve"> 2</w:t>
+      </w:r>
+      <w:r>
+        <w:rPr>
+          <w:i/>
+          <w:iCs/>
+          <w:color w:val="44546A" w:themeColor="text2"/>
+          <w:sz w:val="18"/>
+          <w:szCs w:val="18"/>
+        </w:rPr>
+        <w:t xml:space="preserve"> tomada de: https://kotaku.com/5854101/how-bioshock-infinite-is-influenced-by-occupy-wall-street el día 18/11/2018 - Soldados de los Vox Populi.</w:t>
+      </w:r>
+      <w:bookmarkStart w:id="0" w:name="_GoBack"/>
+      <w:bookmarkEnd w:id="0"/>
+    </w:p>
+    <w:p>
+      <w:pPr>
+        <w:spacing w:line="360" w:lineRule="auto"/>
         <w:rPr>
           <w:rFonts w:ascii="Times New Roman" w:hAnsi="Times New Roman" w:cs="Times New Roman"/>
           <w:iCs/>
@@ -3887,6 +3667,15 @@
           <w:sz w:val="24"/>
           <w:szCs w:val="24"/>
         </w:rPr>
+      </w:pPr>
+      <w:r>
+        <w:rPr>
+          <w:rFonts w:ascii="Times New Roman" w:hAnsi="Times New Roman" w:cs="Times New Roman"/>
+          <w:iCs/>
+          <w:color w:val="000000" w:themeColor="text1"/>
+          <w:sz w:val="24"/>
+          <w:szCs w:val="24"/>
+        </w:rPr>
         <w:tab/>
         <w:t>En cuanto a la perspectiva, el juego se desarrolla por completo en primera persona, desde el punto de vista del personaje principal</w:t>
       </w:r>
@@ -3971,7 +3760,7 @@
           <w:szCs w:val="24"/>
         </w:rPr>
         <w:tab/>
-        <w:t xml:space="preserve">La música, sonidos y diálogos también tienen bastante importancia en el juego. En general, durante la exploración no suena música ambiental, sino que se le da más importancia a la posibilidad de escuchar a los ciudadanos teniendo conversaciones y viviendo su día a día, </w:t>
+        <w:t xml:space="preserve">La música, sonidos y diálogos también tienen bastante importancia en el juego. En general, durante la exploración no suena música ambiental, sino que se le da más importancia </w:t>
       </w:r>
       <w:r>
         <w:rPr>
@@ -3982,7 +3771,7 @@
           <w:szCs w:val="24"/>
         </w:rPr>
         <w:lastRenderedPageBreak/>
-        <w:t>o de escuchar los sonidos de las maquinarias que hacen flotar a la ciudad. Esto ayuda a dar la sensación de que Columbia es una ciudad con vida. Durante los combates la música cobrará importancia, ya que en el momento en el que comienza uno, comienza al mismo tiempo a sonar música ambiental, con un tono de tensión y hostilidad que mantienen al jugador</w:t>
+        <w:t>a la posibilidad de escuchar a los ciudadanos teniendo conversaciones y viviendo su día a día, o de escuchar los sonidos de las maquinarias que hacen flotar a la ciudad. Esto ayuda a dar la sensación de que Columbia es una ciudad con vida. Durante los combates la música cobrará importancia, ya que en el momento en el que comienza uno, comienza al mismo tiempo a sonar música ambiental, con un tono de tensión y hostilidad que mantienen al jugador</w:t>
       </w:r>
       <w:r>
         <w:rPr>
@@ -3994,7 +3783,6 @@
         </w:rPr>
         <w:t xml:space="preserve"> en vilo mientras se enfrenta a los enemigos. En el momento en el que se derrota al último enemigo, suena una corta melodía estridente a modo de transición para hacer saber al jugador que el enfrentamiento ha terminado y ya no hay más enemigos por el momento. Los diálogos también tienen mucha importancia al tratarse de un videojuego muy enfocado en la narrativa. A diferencia de las otras dos entregas de BioShock, el personaje protagonista habla, y además a partir del momento en el que Elizabeth es rescatada, esta le acompaña durante la mayor parte del juego. Esto permite a los dos personajes desarrollar una relación que evoluciona a lo largo de la historia del videojuego. Esta evolución se puede observar fácilmente en los distintos diálogos que ambos tienen, viendo cómo van ganando confianza el uno en el otro. Además, la mayoría de </w:t>
       </w:r>
-      <w:proofErr w:type="gramStart"/>
       <w:r>
         <w:rPr>
           <w:rFonts w:ascii="Times New Roman" w:hAnsi="Times New Roman" w:cs="Times New Roman"/>
@@ -4003,9 +3791,8 @@
           <w:sz w:val="24"/>
           <w:szCs w:val="24"/>
         </w:rPr>
-        <w:t>cinemáticas</w:t>
-      </w:r>
-      <w:proofErr w:type="gramEnd"/>
+        <w:t>las cinemáticas</w:t>
+      </w:r>
       <w:r>
         <w:rPr>
           <w:rFonts w:ascii="Times New Roman" w:hAnsi="Times New Roman" w:cs="Times New Roman"/>
@@ -4893,7 +4680,7 @@
 </file>
 
 <file path=customXml/itemProps1.xml><?xml version="1.0" encoding="utf-8"?>
-<ds:datastoreItem xmlns:ds="http://schemas.openxmlformats.org/officeDocument/2006/customXml" ds:itemID="{7B74E7C2-0998-4668-B8E2-191CA6867C38}">
+<ds:datastoreItem xmlns:ds="http://schemas.openxmlformats.org/officeDocument/2006/customXml" ds:itemID="{7A7E382A-5725-4C6C-B449-938207B5FD79}">
   <ds:schemaRefs>
     <ds:schemaRef ds:uri="http://schemas.openxmlformats.org/officeDocument/2006/bibliography"/>
   </ds:schemaRefs>

</xml_diff>

<commit_message>
capturas steam para dibujo
</commit_message>
<xml_diff>
--- a/segundo curso/dibujo artistico/practica 4/ANÁLISIS VISUAL DEL VIDEOJUEGO BIOSHOCK INFINITE.docx
+++ b/segundo curso/dibujo artistico/practica 4/ANÁLISIS VISUAL DEL VIDEOJUEGO BIOSHOCK INFINITE.docx
@@ -540,7 +540,23 @@
           <w:sz w:val="24"/>
           <w:szCs w:val="24"/>
         </w:rPr>
-        <w:t>BioShock Infinite es un videojuego de disparos en primera persona desarrollado por Irrational Games. Se trata de la tercera entrega de la franquicia Bioshock</w:t>
+        <w:t>BioShock Infinite es un videojuego de disparos en primera persona desarrollado por Irrational Games. Se trata de la tercera entrega de la franquicia Bio</w:t>
+      </w:r>
+      <w:r>
+        <w:rPr>
+          <w:rFonts w:ascii="Times New Roman" w:hAnsi="Times New Roman" w:cs="Times New Roman"/>
+          <w:sz w:val="24"/>
+          <w:szCs w:val="24"/>
+        </w:rPr>
+        <w:t>S</w:t>
+      </w:r>
+      <w:r>
+        <w:rPr>
+          <w:rFonts w:ascii="Times New Roman" w:hAnsi="Times New Roman" w:cs="Times New Roman"/>
+          <w:sz w:val="24"/>
+          <w:szCs w:val="24"/>
+        </w:rPr>
+        <w:t>hock</w:t>
       </w:r>
       <w:r>
         <w:rPr>
@@ -597,6 +613,14 @@
           <w:szCs w:val="24"/>
         </w:rPr>
         <w:t>, Microsoft Windows y Linux el día 26 de marzo de 2013 en occidente, y el día 25 de abril de 2013 en Japón. Se lanzó también para Macintosh el día 4 de septiembre del mismo año.</w:t>
+      </w:r>
+      <w:r>
+        <w:rPr>
+          <w:rFonts w:ascii="Times New Roman" w:hAnsi="Times New Roman" w:cs="Times New Roman"/>
+          <w:sz w:val="24"/>
+          <w:szCs w:val="24"/>
+        </w:rPr>
+        <w:t xml:space="preserve"> También fue lanzada en 2016 una versión remasterizada del juego, en un recopilatorio junto a las otras dos entregas de la serie, también remasterizadas.</w:t>
       </w:r>
     </w:p>
     <w:p>
@@ -709,6 +733,38 @@
           <w:szCs w:val="24"/>
         </w:rPr>
         <w:t xml:space="preserve"> Shock 2, que fue lanzado en 1999, y cuyo diseñador principal fue Ken Levine, el mismo hombre que diseñó el primer BioShock y que se encargó más tarde de diseñar este mismo BioShock Infinite.</w:t>
+      </w:r>
+      <w:r>
+        <w:rPr>
+          <w:rFonts w:ascii="Times New Roman" w:hAnsi="Times New Roman" w:cs="Times New Roman"/>
+          <w:sz w:val="24"/>
+          <w:szCs w:val="24"/>
+        </w:rPr>
+        <w:t xml:space="preserve"> Otra influencia muy importante para este videojuego es el movimiento artístico conocido como Art Nouveau o Modernismo</w:t>
+      </w:r>
+      <w:r>
+        <w:rPr>
+          <w:rFonts w:ascii="Times New Roman" w:hAnsi="Times New Roman" w:cs="Times New Roman"/>
+          <w:sz w:val="24"/>
+          <w:szCs w:val="24"/>
+        </w:rPr>
+        <w:t>, el cual tiene algunas características que aparecen en la mayoría de obras de este movimiento, tales como el uso líneas onduladas, la recurrencia de la figura de la mujer, la aparición</w:t>
+      </w:r>
+      <w:r>
+        <w:rPr>
+          <w:rFonts w:ascii="Times New Roman" w:hAnsi="Times New Roman" w:cs="Times New Roman"/>
+          <w:sz w:val="24"/>
+          <w:szCs w:val="24"/>
+        </w:rPr>
+        <w:t xml:space="preserve"> </w:t>
+      </w:r>
+      <w:r>
+        <w:rPr>
+          <w:rFonts w:ascii="Times New Roman" w:hAnsi="Times New Roman" w:cs="Times New Roman"/>
+          <w:sz w:val="24"/>
+          <w:szCs w:val="24"/>
+        </w:rPr>
+        <w:t>de formas vegetales, o los colores planos.</w:t>
       </w:r>
     </w:p>
     <w:p>
@@ -778,7 +834,41 @@
           <w:sz w:val="24"/>
           <w:szCs w:val="24"/>
         </w:rPr>
-        <w:t>es un exagente de Pinkerton (agencia privada de detectives de Estados Unidos) que es llevado al mencionado faro por dos individuos que le han contratado para rescatar a Elizabeth Comstock</w:t>
+        <w:t xml:space="preserve">es un exagente de Pinkerton (agencia privada de detectives de Estados Unidos) que es llevado al mencionado faro por </w:t>
+      </w:r>
+      <w:r>
+        <w:rPr>
+          <w:rFonts w:ascii="Times New Roman" w:hAnsi="Times New Roman" w:cs="Times New Roman"/>
+          <w:sz w:val="24"/>
+          <w:szCs w:val="24"/>
+        </w:rPr>
+        <w:t xml:space="preserve">los hermanos </w:t>
+      </w:r>
+      <w:proofErr w:type="spellStart"/>
+      <w:r>
+        <w:rPr>
+          <w:rFonts w:ascii="Times New Roman" w:hAnsi="Times New Roman" w:cs="Times New Roman"/>
+          <w:sz w:val="24"/>
+          <w:szCs w:val="24"/>
+        </w:rPr>
+        <w:t>Luttece</w:t>
+      </w:r>
+      <w:proofErr w:type="spellEnd"/>
+      <w:r>
+        <w:rPr>
+          <w:rFonts w:ascii="Times New Roman" w:hAnsi="Times New Roman" w:cs="Times New Roman"/>
+          <w:sz w:val="24"/>
+          <w:szCs w:val="24"/>
+        </w:rPr>
+        <w:t xml:space="preserve"> (aunque el jugador aún no sabe quiénes son ni que se trata de ellos), unos científicos e inventores</w:t>
+      </w:r>
+      <w:r>
+        <w:rPr>
+          <w:rFonts w:ascii="Times New Roman" w:hAnsi="Times New Roman" w:cs="Times New Roman"/>
+          <w:sz w:val="24"/>
+          <w:szCs w:val="24"/>
+        </w:rPr>
+        <w:t xml:space="preserve"> que le han contratado para rescatar a Elizabeth Comstock</w:t>
       </w:r>
       <w:r>
         <w:rPr>
@@ -821,8 +911,8 @@
         <w:lastRenderedPageBreak/>
         <w:drawing>
           <wp:inline distT="0" distB="0" distL="0" distR="0">
-            <wp:extent cx="4608423" cy="2590800"/>
-            <wp:effectExtent l="0" t="0" r="1905" b="0"/>
+            <wp:extent cx="3680460" cy="2069110"/>
+            <wp:effectExtent l="0" t="0" r="0" b="7620"/>
             <wp:docPr id="2" name="Imagen 2"/>
             <wp:cNvGraphicFramePr>
               <a:graphicFrameLocks xmlns:a="http://schemas.openxmlformats.org/drawingml/2006/main" noChangeAspect="1"/>
@@ -852,7 +942,7 @@
                   <pic:spPr bwMode="auto">
                     <a:xfrm>
                       <a:off x="0" y="0"/>
-                      <a:ext cx="4634707" cy="2605577"/>
+                      <a:ext cx="3749564" cy="2107959"/>
                     </a:xfrm>
                     <a:prstGeom prst="rect">
                       <a:avLst/>
@@ -1038,8 +1128,8 @@
         </w:rPr>
         <w:drawing>
           <wp:inline distT="0" distB="0" distL="0" distR="0">
-            <wp:extent cx="4086225" cy="2297225"/>
-            <wp:effectExtent l="0" t="0" r="0" b="8255"/>
+            <wp:extent cx="4089400" cy="2299009"/>
+            <wp:effectExtent l="0" t="0" r="6350" b="6350"/>
             <wp:docPr id="3" name="Imagen 3"/>
             <wp:cNvGraphicFramePr>
               <a:graphicFrameLocks xmlns:a="http://schemas.openxmlformats.org/drawingml/2006/main" noChangeAspect="1"/>
@@ -1069,7 +1159,7 @@
                   <pic:spPr bwMode="auto">
                     <a:xfrm>
                       <a:off x="0" y="0"/>
-                      <a:ext cx="4122487" cy="2317611"/>
+                      <a:ext cx="4201764" cy="2362178"/>
                     </a:xfrm>
                     <a:prstGeom prst="rect">
                       <a:avLst/>
@@ -1115,7 +1205,23 @@
           <w:sz w:val="24"/>
           <w:szCs w:val="24"/>
         </w:rPr>
-        <w:t>A partir de este momento Booker y Elizabeth tratarán de encontrar una vía de escape de la ciudad</w:t>
+        <w:t>A partir de este momento</w:t>
+      </w:r>
+      <w:r>
+        <w:rPr>
+          <w:rFonts w:ascii="Times New Roman" w:hAnsi="Times New Roman" w:cs="Times New Roman"/>
+          <w:sz w:val="24"/>
+          <w:szCs w:val="24"/>
+        </w:rPr>
+        <w:t>,</w:t>
+      </w:r>
+      <w:r>
+        <w:rPr>
+          <w:rFonts w:ascii="Times New Roman" w:hAnsi="Times New Roman" w:cs="Times New Roman"/>
+          <w:sz w:val="24"/>
+          <w:szCs w:val="24"/>
+        </w:rPr>
+        <w:t xml:space="preserve"> Booker y Elizabeth tratarán de encontrar una vía de escape de la ciudad</w:t>
       </w:r>
       <w:r>
         <w:rPr>
@@ -1133,6 +1239,62 @@
         </w:rPr>
         <w:t>, enemigos y aliados por el camino.</w:t>
       </w:r>
+      <w:r>
+        <w:rPr>
+          <w:rFonts w:ascii="Times New Roman" w:hAnsi="Times New Roman" w:cs="Times New Roman"/>
+          <w:sz w:val="24"/>
+          <w:szCs w:val="24"/>
+        </w:rPr>
+        <w:t xml:space="preserve"> Hay que hacer especial mención a los hermanos </w:t>
+      </w:r>
+      <w:proofErr w:type="spellStart"/>
+      <w:r>
+        <w:rPr>
+          <w:rFonts w:ascii="Times New Roman" w:hAnsi="Times New Roman" w:cs="Times New Roman"/>
+          <w:sz w:val="24"/>
+          <w:szCs w:val="24"/>
+        </w:rPr>
+        <w:t>Luttece</w:t>
+      </w:r>
+      <w:proofErr w:type="spellEnd"/>
+      <w:r>
+        <w:rPr>
+          <w:rFonts w:ascii="Times New Roman" w:hAnsi="Times New Roman" w:cs="Times New Roman"/>
+          <w:sz w:val="24"/>
+          <w:szCs w:val="24"/>
+        </w:rPr>
+        <w:t>, ya que no sólo son los inventores gracias a los cuales la ciudad de Columbia se mantiene flotando, sino que también</w:t>
+      </w:r>
+      <w:r>
+        <w:rPr>
+          <w:rFonts w:ascii="Times New Roman" w:hAnsi="Times New Roman" w:cs="Times New Roman"/>
+          <w:sz w:val="24"/>
+          <w:szCs w:val="24"/>
+        </w:rPr>
+        <w:t xml:space="preserve"> son </w:t>
+      </w:r>
+      <w:r>
+        <w:rPr>
+          <w:rFonts w:ascii="Times New Roman" w:hAnsi="Times New Roman" w:cs="Times New Roman"/>
+          <w:sz w:val="24"/>
+          <w:szCs w:val="24"/>
+        </w:rPr>
+        <w:lastRenderedPageBreak/>
+        <w:t>capaces de viajar entre dimensiones, ayudando en varias ocasiones a los protagonistas a tomar el camino correcto a seguir.</w:t>
+      </w:r>
+      <w:bookmarkStart w:id="0" w:name="_GoBack"/>
+      <w:bookmarkEnd w:id="0"/>
+    </w:p>
+    <w:p>
+      <w:pPr>
+        <w:spacing w:line="360" w:lineRule="auto"/>
+        <w:ind w:firstLine="708"/>
+        <w:rPr>
+          <w:rFonts w:ascii="Times New Roman" w:hAnsi="Times New Roman" w:cs="Times New Roman"/>
+          <w:sz w:val="24"/>
+          <w:szCs w:val="24"/>
+        </w:rPr>
+      </w:pPr>
     </w:p>
     <w:p>
       <w:pPr>
@@ -1151,7 +1313,6 @@
           <w:sz w:val="26"/>
           <w:szCs w:val="26"/>
         </w:rPr>
-        <w:lastRenderedPageBreak/>
         <w:t>Jugabilidad</w:t>
       </w:r>
     </w:p>
@@ -1323,7 +1484,7 @@
           <w:sz w:val="24"/>
           <w:szCs w:val="24"/>
         </w:rPr>
-        <w:t>;</w:t>
+        <w:t>,</w:t>
       </w:r>
       <w:r>
         <w:rPr>
@@ -1339,7 +1500,7 @@
           <w:sz w:val="24"/>
           <w:szCs w:val="24"/>
         </w:rPr>
-        <w:t>;</w:t>
+        <w:t>,</w:t>
       </w:r>
       <w:r>
         <w:rPr>
@@ -1447,10 +1608,11 @@
           <w:sz w:val="24"/>
           <w:szCs w:val="24"/>
         </w:rPr>
+        <w:lastRenderedPageBreak/>
         <w:drawing>
           <wp:inline distT="0" distB="0" distL="0" distR="0">
-            <wp:extent cx="4091940" cy="2300440"/>
-            <wp:effectExtent l="0" t="0" r="3810" b="5080"/>
+            <wp:extent cx="3469871" cy="1950720"/>
+            <wp:effectExtent l="0" t="0" r="0" b="0"/>
             <wp:docPr id="1" name="Imagen 1"/>
             <wp:cNvGraphicFramePr>
               <a:graphicFrameLocks xmlns:a="http://schemas.openxmlformats.org/drawingml/2006/main" noChangeAspect="1"/>
@@ -1480,7 +1642,7 @@
                   <pic:spPr bwMode="auto">
                     <a:xfrm>
                       <a:off x="0" y="0"/>
-                      <a:ext cx="4138007" cy="2326338"/>
+                      <a:ext cx="3565244" cy="2004338"/>
                     </a:xfrm>
                     <a:prstGeom prst="rect">
                       <a:avLst/>
@@ -1526,7 +1688,6 @@
           <w:sz w:val="24"/>
           <w:szCs w:val="24"/>
         </w:rPr>
-        <w:lastRenderedPageBreak/>
         <w:t>Además de la componente del combate, también existe una componente de exploración, que permite al jugador moverse libremente por los escenarios, recogiendo objetos como botiquines o munición, y descubriendo los secretos ocultos por cada uno de ellos. El juego opta normalmente por alternar entre escenas de combate y exploración para mantener el flujo estable y no resultar aburrido.</w:t>
       </w:r>
       <w:r>
@@ -1689,27 +1850,7 @@
           <w:sz w:val="24"/>
           <w:szCs w:val="24"/>
         </w:rPr>
-        <w:t xml:space="preserve"> </w:t>
-      </w:r>
-      <w:proofErr w:type="spellStart"/>
-      <w:r>
-        <w:rPr>
-          <w:rFonts w:ascii="Times New Roman" w:hAnsi="Times New Roman" w:cs="Times New Roman"/>
-          <w:i/>
-          <w:sz w:val="24"/>
-          <w:szCs w:val="24"/>
-        </w:rPr>
-        <w:t>BioShock</w:t>
-      </w:r>
-      <w:proofErr w:type="spellEnd"/>
-      <w:r>
-        <w:rPr>
-          <w:rFonts w:ascii="Times New Roman" w:hAnsi="Times New Roman" w:cs="Times New Roman"/>
-          <w:i/>
-          <w:sz w:val="24"/>
-          <w:szCs w:val="24"/>
-        </w:rPr>
-        <w:t xml:space="preserve"> Infinite</w:t>
+        <w:t xml:space="preserve"> BioShock Infinite</w:t>
       </w:r>
       <w:r>
         <w:rPr>
@@ -1868,7 +2009,16 @@
           <w:sz w:val="24"/>
           <w:szCs w:val="24"/>
         </w:rPr>
-        <w:t xml:space="preserve">. Estas dos ciudades se diferencian enormemente en su diseño, ya que </w:t>
+        <w:t xml:space="preserve">. Estas </w:t>
+      </w:r>
+      <w:r>
+        <w:rPr>
+          <w:rFonts w:ascii="Times New Roman" w:hAnsi="Times New Roman" w:cs="Times New Roman"/>
+          <w:sz w:val="24"/>
+          <w:szCs w:val="24"/>
+        </w:rPr>
+        <w:lastRenderedPageBreak/>
+        <w:t xml:space="preserve">dos ciudades se diferencian enormemente en su diseño, ya que </w:t>
       </w:r>
       <w:proofErr w:type="spellStart"/>
       <w:r>
@@ -1910,11 +2060,10 @@
           <w:sz w:val="24"/>
           <w:szCs w:val="24"/>
         </w:rPr>
-        <w:lastRenderedPageBreak/>
         <w:drawing>
           <wp:inline distT="0" distB="0" distL="0" distR="0">
-            <wp:extent cx="4122420" cy="2321950"/>
-            <wp:effectExtent l="0" t="0" r="0" b="2540"/>
+            <wp:extent cx="3200400" cy="1802623"/>
+            <wp:effectExtent l="0" t="0" r="0" b="7620"/>
             <wp:docPr id="4" name="Imagen 4"/>
             <wp:cNvGraphicFramePr>
               <a:graphicFrameLocks xmlns:a="http://schemas.openxmlformats.org/drawingml/2006/main" noChangeAspect="1"/>
@@ -1944,7 +2093,7 @@
                   <pic:spPr bwMode="auto">
                     <a:xfrm>
                       <a:off x="0" y="0"/>
-                      <a:ext cx="4182293" cy="2355674"/>
+                      <a:ext cx="3419148" cy="1925833"/>
                     </a:xfrm>
                     <a:prstGeom prst="rect">
                       <a:avLst/>
@@ -2040,7 +2189,79 @@
           <w:sz w:val="24"/>
           <w:szCs w:val="24"/>
         </w:rPr>
+        <w:t>, dejando claro que, ya sea por su experiencia en el ejército o como agente de Pinkerton, es un</w:t>
+      </w:r>
+      <w:r>
+        <w:rPr>
+          <w:rFonts w:ascii="Times New Roman" w:hAnsi="Times New Roman" w:cs="Times New Roman"/>
+          <w:sz w:val="24"/>
+          <w:szCs w:val="24"/>
+        </w:rPr>
+        <w:t>a persona</w:t>
+      </w:r>
+      <w:r>
+        <w:rPr>
+          <w:rFonts w:ascii="Times New Roman" w:hAnsi="Times New Roman" w:cs="Times New Roman"/>
+          <w:sz w:val="24"/>
+          <w:szCs w:val="24"/>
+        </w:rPr>
+        <w:t xml:space="preserve"> curtid</w:t>
+      </w:r>
+      <w:r>
+        <w:rPr>
+          <w:rFonts w:ascii="Times New Roman" w:hAnsi="Times New Roman" w:cs="Times New Roman"/>
+          <w:sz w:val="24"/>
+          <w:szCs w:val="24"/>
+        </w:rPr>
+        <w:t>a</w:t>
+      </w:r>
+      <w:r>
+        <w:rPr>
+          <w:rFonts w:ascii="Times New Roman" w:hAnsi="Times New Roman" w:cs="Times New Roman"/>
+          <w:sz w:val="24"/>
+          <w:szCs w:val="24"/>
+        </w:rPr>
+        <w:t xml:space="preserve"> en combate</w:t>
+      </w:r>
+      <w:r>
+        <w:rPr>
+          <w:rFonts w:ascii="Times New Roman" w:hAnsi="Times New Roman" w:cs="Times New Roman"/>
+          <w:sz w:val="24"/>
+          <w:szCs w:val="24"/>
+        </w:rPr>
         <w:t>. Por otra parte, Elizabeth lleva toda su vida encerrada en su torre, apartada del mundo exterior, por lo que tiene un diseño mucho más inocente que se desarrolla a lo largo del juego, y que se muestra en elementos tan sutiles como puede ser su escote.</w:t>
+      </w:r>
+      <w:r>
+        <w:rPr>
+          <w:rFonts w:ascii="Times New Roman" w:hAnsi="Times New Roman" w:cs="Times New Roman"/>
+          <w:sz w:val="24"/>
+          <w:szCs w:val="24"/>
+        </w:rPr>
+        <w:t xml:space="preserve"> Esto último se refiere a las distintas vestimentas que Elizabeth utiliza a lo largo del videojuego, llevando al principio</w:t>
+      </w:r>
+      <w:r>
+        <w:rPr>
+          <w:rFonts w:ascii="Times New Roman" w:hAnsi="Times New Roman" w:cs="Times New Roman"/>
+          <w:sz w:val="24"/>
+          <w:szCs w:val="24"/>
+        </w:rPr>
+        <w:t xml:space="preserve"> una ropa más discreta, y después un vestido de aspecto más lujoso</w:t>
+      </w:r>
+      <w:r>
+        <w:rPr>
+          <w:rFonts w:ascii="Times New Roman" w:hAnsi="Times New Roman" w:cs="Times New Roman"/>
+          <w:sz w:val="24"/>
+          <w:szCs w:val="24"/>
+        </w:rPr>
+        <w:t>, y con un escote más abierto. Cabe destacar la relación de este cambio de apariencia con la historia, dado que Elizabeth decide cambiarse de ropa y cortarse el pelo cuando mata a una persona por primera vez.</w:t>
+      </w:r>
+      <w:r>
+        <w:rPr>
+          <w:rFonts w:ascii="Times New Roman" w:hAnsi="Times New Roman" w:cs="Times New Roman"/>
+          <w:sz w:val="24"/>
+          <w:szCs w:val="24"/>
+        </w:rPr>
+        <w:t xml:space="preserve"> Este suceso marca un punto de inflexión en el personaje, que evoluciona emocionalmente y comienza a madurar, hecho que trata de reflejarse en su repentino cambio de apariencia.</w:t>
       </w:r>
     </w:p>
     <w:p>
@@ -2052,14 +2273,13 @@
       <w:r>
         <w:rPr>
           <w:noProof/>
-          <w:sz w:val="24"/>
-          <w:szCs w:val="24"/>
-        </w:rPr>
+        </w:rPr>
+        <w:lastRenderedPageBreak/>
         <w:drawing>
           <wp:inline distT="0" distB="0" distL="0" distR="0">
-            <wp:extent cx="3710940" cy="2086246"/>
-            <wp:effectExtent l="0" t="0" r="3810" b="9525"/>
-            <wp:docPr id="6" name="Imagen 6"/>
+            <wp:extent cx="5147733" cy="1715911"/>
+            <wp:effectExtent l="0" t="0" r="0" b="0"/>
+            <wp:docPr id="7" name="Imagen 7"/>
             <wp:cNvGraphicFramePr>
               <a:graphicFrameLocks xmlns:a="http://schemas.openxmlformats.org/drawingml/2006/main" noChangeAspect="1"/>
             </wp:cNvGraphicFramePr>
@@ -2067,7 +2287,7 @@
               <a:graphicData uri="http://schemas.openxmlformats.org/drawingml/2006/picture">
                 <pic:pic xmlns:pic="http://schemas.openxmlformats.org/drawingml/2006/picture">
                   <pic:nvPicPr>
-                    <pic:cNvPr id="0" name="Picture 3"/>
+                    <pic:cNvPr id="0" name="Picture 1"/>
                     <pic:cNvPicPr>
                       <a:picLocks noChangeAspect="1" noChangeArrowheads="1"/>
                     </pic:cNvPicPr>
@@ -2088,7 +2308,7 @@
                   <pic:spPr bwMode="auto">
                     <a:xfrm>
                       <a:off x="0" y="0"/>
-                      <a:ext cx="3742786" cy="2104149"/>
+                      <a:ext cx="5174690" cy="1724897"/>
                     </a:xfrm>
                     <a:prstGeom prst="rect">
                       <a:avLst/>
@@ -2108,24 +2328,31 @@
     <w:p>
       <w:pPr>
         <w:pStyle w:val="Descripcin"/>
-        <w:rPr>
-          <w:sz w:val="24"/>
-          <w:szCs w:val="24"/>
-        </w:rPr>
-      </w:pPr>
-      <w:r>
-        <w:t xml:space="preserve">Imagen tomada de: </w:t>
+      </w:pPr>
+      <w:r>
+        <w:t xml:space="preserve">Imagen 1 tomada de: </w:t>
       </w:r>
       <w:hyperlink r:id="rId11" w:history="1">
         <w:r>
           <w:rPr>
             <w:rStyle w:val="Hipervnculo"/>
           </w:rPr>
-          <w:t>https://www.microsoft.com/es-es/p/bioshock-infinite/c4xx6jl0n0dm?activetab=pivot:overviewtab</w:t>
+          <w:t>https://www.flickr.com/photos/jeffeatsleeptech/8596172933 el día 22/11/2018</w:t>
         </w:r>
       </w:hyperlink>
       <w:r>
-        <w:t xml:space="preserve"> el día 16/11/2018 – Imagen promocional del videojuego en la que aparecen </w:t>
+        <w:t xml:space="preserve"> - Elizabeth vistiendo el primer traje que lleva en el juego. Imagen 2 tomada de: </w:t>
+      </w:r>
+      <w:hyperlink r:id="rId12" w:history="1">
+        <w:r>
+          <w:rPr>
+            <w:rStyle w:val="Hipervnculo"/>
+          </w:rPr>
+          <w:t>https://www.wallpaperup.com/97482/Bioshock_Infinite_Elizabeth_Lighthouse_Booker.html el día 22/11/2018</w:t>
+        </w:r>
+      </w:hyperlink>
+      <w:r>
+        <w:t xml:space="preserve"> - Elizabeth vistiendo el segundo traje, junto a </w:t>
       </w:r>
       <w:proofErr w:type="spellStart"/>
       <w:r>
@@ -2133,7 +2360,7 @@
       </w:r>
       <w:proofErr w:type="spellEnd"/>
       <w:r>
-        <w:t xml:space="preserve"> y Elizabeth.</w:t>
+        <w:t>.</w:t>
       </w:r>
     </w:p>
     <w:p>
@@ -2208,16 +2435,7 @@
           <w:sz w:val="24"/>
           <w:szCs w:val="24"/>
         </w:rPr>
-        <w:t xml:space="preserve">, fieles al gobernador de Columbia, se </w:t>
-      </w:r>
-      <w:r>
-        <w:rPr>
-          <w:rFonts w:ascii="Times New Roman" w:hAnsi="Times New Roman" w:cs="Times New Roman"/>
-          <w:sz w:val="24"/>
-          <w:szCs w:val="24"/>
-        </w:rPr>
-        <w:lastRenderedPageBreak/>
-        <w:t>muestran vestidos con uniformes militares, y decorados con insignias militares y religiosas. Por otra parte, los Vox Populi</w:t>
+        <w:t>, fieles al gobernador de Columbia, se muestran vestidos con uniformes militares, y decorados con insignias militares y religiosas. Por otra parte, los Vox Populi</w:t>
       </w:r>
       <w:r>
         <w:rPr>
@@ -2244,264 +2462,35 @@
           <w:sz w:val="24"/>
           <w:szCs w:val="24"/>
         </w:rPr>
-        <w:t xml:space="preserve">Las armas tienen un diseño también acorde a las que existían en la época, fabricadas con maderas y metales, y en ocasiones adornadas con grabados. Son muy destacables los vigorizadores, los tónicos que toman el personaje principal y algunos enemigos para adquirir poderes sobrenaturales. Destacan concretamente en el diseño de sus frascos y carteles publicitarios, inspirados enormemente en el movimiento artístico conocido como </w:t>
-      </w:r>
-      <w:r>
-        <w:rPr>
-          <w:rFonts w:ascii="Times New Roman" w:hAnsi="Times New Roman" w:cs="Times New Roman"/>
-          <w:i/>
-          <w:sz w:val="24"/>
-          <w:szCs w:val="24"/>
-        </w:rPr>
-        <w:t>Art Nouveau</w:t>
-      </w:r>
-      <w:r>
-        <w:rPr>
-          <w:rFonts w:ascii="Times New Roman" w:hAnsi="Times New Roman" w:cs="Times New Roman"/>
-          <w:sz w:val="24"/>
-          <w:szCs w:val="24"/>
-        </w:rPr>
-        <w:t xml:space="preserve">. </w:t>
-      </w:r>
-    </w:p>
-    <w:p>
-      <w:pPr>
-        <w:spacing w:line="360" w:lineRule="auto"/>
-        <w:ind w:firstLine="709"/>
-        <w:rPr>
-          <w:rFonts w:ascii="Times New Roman" w:hAnsi="Times New Roman" w:cs="Times New Roman"/>
-          <w:sz w:val="24"/>
-          <w:szCs w:val="24"/>
-        </w:rPr>
-      </w:pPr>
-      <w:r>
-        <w:rPr>
-          <w:rFonts w:ascii="Times New Roman" w:hAnsi="Times New Roman" w:cs="Times New Roman"/>
-          <w:sz w:val="24"/>
-          <w:szCs w:val="24"/>
-        </w:rPr>
-        <w:t xml:space="preserve">La interfaz del videojuego es similar a la que tienen otros juegos de disparos en primera persona. Se puede ver en la esquina superior izquierda de la pantalla una barra roja que simboliza la salud de </w:t>
-      </w:r>
-      <w:proofErr w:type="spellStart"/>
-      <w:r>
-        <w:rPr>
-          <w:rFonts w:ascii="Times New Roman" w:hAnsi="Times New Roman" w:cs="Times New Roman"/>
-          <w:sz w:val="24"/>
-          <w:szCs w:val="24"/>
-        </w:rPr>
-        <w:t>Booker</w:t>
-      </w:r>
-      <w:proofErr w:type="spellEnd"/>
-      <w:r>
-        <w:rPr>
-          <w:rFonts w:ascii="Times New Roman" w:hAnsi="Times New Roman" w:cs="Times New Roman"/>
-          <w:sz w:val="24"/>
-          <w:szCs w:val="24"/>
-        </w:rPr>
-        <w:t xml:space="preserve">, y justo encima otra barra amarilla que representa su nivel de escudo. En la parte inferior izquierda aparece una barra azul que indica la cantidad de </w:t>
-      </w:r>
-      <w:r>
-        <w:rPr>
-          <w:rFonts w:ascii="Times New Roman" w:hAnsi="Times New Roman" w:cs="Times New Roman"/>
-          <w:sz w:val="24"/>
-          <w:szCs w:val="24"/>
-        </w:rPr>
-        <w:t xml:space="preserve">sales, un líquido necesario para utilizar los poderes; además de un icono que indica qué poder se tiene equipado. En la parte inferior derecha se muestra un icono que indica qué arma se tiene equipada, y dos cifras; una muestra cuánta munición tiene el arma en el cargador, y la otra de cuánta munición se dispone de </w:t>
-      </w:r>
-      <w:r>
-        <w:rPr>
-          <w:rFonts w:ascii="Times New Roman" w:hAnsi="Times New Roman" w:cs="Times New Roman"/>
-          <w:sz w:val="24"/>
-          <w:szCs w:val="24"/>
-        </w:rPr>
-        <w:t>esa arma</w:t>
-      </w:r>
-      <w:r>
-        <w:rPr>
-          <w:rFonts w:ascii="Times New Roman" w:hAnsi="Times New Roman" w:cs="Times New Roman"/>
-          <w:sz w:val="24"/>
-          <w:szCs w:val="24"/>
-        </w:rPr>
-        <w:t xml:space="preserve"> en total.</w:t>
-      </w:r>
-      <w:r>
-        <w:rPr>
-          <w:rFonts w:ascii="Times New Roman" w:hAnsi="Times New Roman" w:cs="Times New Roman"/>
-          <w:sz w:val="24"/>
-          <w:szCs w:val="24"/>
-        </w:rPr>
-        <w:t xml:space="preserve"> Además, cuando el jugador está reproduciendo una cinta de audio, aparece un icono encima del indicador de munición que indica qué personaje está hablando en la reproducción. También es digno de mención que cuando el jugador mir</w:t>
-      </w:r>
-      <w:r>
-        <w:rPr>
-          <w:rFonts w:ascii="Times New Roman" w:hAnsi="Times New Roman" w:cs="Times New Roman"/>
-          <w:sz w:val="24"/>
-          <w:szCs w:val="24"/>
-        </w:rPr>
-        <w:t>a</w:t>
-      </w:r>
-      <w:r>
-        <w:rPr>
-          <w:rFonts w:ascii="Times New Roman" w:hAnsi="Times New Roman" w:cs="Times New Roman"/>
-          <w:sz w:val="24"/>
-          <w:szCs w:val="24"/>
-        </w:rPr>
-        <w:t xml:space="preserve"> a un texto, el mismo texto se muestra </w:t>
-      </w:r>
-      <w:r>
-        <w:rPr>
-          <w:rFonts w:ascii="Times New Roman" w:hAnsi="Times New Roman" w:cs="Times New Roman"/>
-          <w:sz w:val="24"/>
-          <w:szCs w:val="24"/>
-        </w:rPr>
-        <w:t>en pantalla</w:t>
-      </w:r>
-      <w:r>
-        <w:rPr>
-          <w:rFonts w:ascii="Times New Roman" w:hAnsi="Times New Roman" w:cs="Times New Roman"/>
-          <w:sz w:val="24"/>
-          <w:szCs w:val="24"/>
-        </w:rPr>
-        <w:t xml:space="preserve"> con una fuente más legible, y traducido en caso de que el idioma activado </w:t>
-      </w:r>
-      <w:r>
-        <w:rPr>
-          <w:rFonts w:ascii="Times New Roman" w:hAnsi="Times New Roman" w:cs="Times New Roman"/>
-          <w:sz w:val="24"/>
-          <w:szCs w:val="24"/>
-        </w:rPr>
-        <w:t>en el</w:t>
-      </w:r>
-      <w:r>
-        <w:rPr>
-          <w:rFonts w:ascii="Times New Roman" w:hAnsi="Times New Roman" w:cs="Times New Roman"/>
-          <w:sz w:val="24"/>
-          <w:szCs w:val="24"/>
-        </w:rPr>
-        <w:t xml:space="preserve"> juego no sea el inglés.  </w:t>
+        <w:t xml:space="preserve">Las armas tienen un diseño también acorde a las que existían en la época, fabricadas con maderas y metales, y en ocasiones adornadas con grabados. Son muy destacables los vigorizadores, los tónicos que toman el personaje principal y algunos enemigos para adquirir poderes sobrenaturales. Destacan concretamente en el diseño de sus frascos y carteles publicitarios, inspirados enormemente en el </w:t>
+      </w:r>
+      <w:r>
+        <w:rPr>
+          <w:rFonts w:ascii="Times New Roman" w:hAnsi="Times New Roman" w:cs="Times New Roman"/>
+          <w:sz w:val="24"/>
+          <w:szCs w:val="24"/>
+        </w:rPr>
+        <w:t>modernismo.</w:t>
       </w:r>
     </w:p>
     <w:p>
       <w:pPr>
         <w:keepNext/>
         <w:spacing w:line="360" w:lineRule="auto"/>
+        <w:ind w:firstLine="708"/>
         <w:jc w:val="center"/>
       </w:pPr>
       <w:r>
         <w:rPr>
+          <w:rFonts w:ascii="Times New Roman" w:hAnsi="Times New Roman" w:cs="Times New Roman"/>
           <w:noProof/>
           <w:sz w:val="24"/>
           <w:szCs w:val="24"/>
         </w:rPr>
         <w:drawing>
           <wp:inline distT="0" distB="0" distL="0" distR="0">
-            <wp:extent cx="4037655" cy="2270760"/>
-            <wp:effectExtent l="0" t="0" r="1270" b="0"/>
-            <wp:docPr id="5" name="Imagen 5"/>
-            <wp:cNvGraphicFramePr>
-              <a:graphicFrameLocks xmlns:a="http://schemas.openxmlformats.org/drawingml/2006/main" noChangeAspect="1"/>
-            </wp:cNvGraphicFramePr>
-            <a:graphic xmlns:a="http://schemas.openxmlformats.org/drawingml/2006/main">
-              <a:graphicData uri="http://schemas.openxmlformats.org/drawingml/2006/picture">
-                <pic:pic xmlns:pic="http://schemas.openxmlformats.org/drawingml/2006/picture">
-                  <pic:nvPicPr>
-                    <pic:cNvPr id="0" name="Picture 1"/>
-                    <pic:cNvPicPr>
-                      <a:picLocks noChangeAspect="1" noChangeArrowheads="1"/>
-                    </pic:cNvPicPr>
-                  </pic:nvPicPr>
-                  <pic:blipFill>
-                    <a:blip r:embed="rId12" cstate="print">
-                      <a:extLst>
-                        <a:ext uri="{28A0092B-C50C-407E-A947-70E740481C1C}">
-                          <a14:useLocalDpi xmlns:a14="http://schemas.microsoft.com/office/drawing/2010/main" val="0"/>
-                        </a:ext>
-                      </a:extLst>
-                    </a:blip>
-                    <a:srcRect/>
-                    <a:stretch>
-                      <a:fillRect/>
-                    </a:stretch>
-                  </pic:blipFill>
-                  <pic:spPr bwMode="auto">
-                    <a:xfrm>
-                      <a:off x="0" y="0"/>
-                      <a:ext cx="4079013" cy="2294020"/>
-                    </a:xfrm>
-                    <a:prstGeom prst="rect">
-                      <a:avLst/>
-                    </a:prstGeom>
-                    <a:noFill/>
-                    <a:ln>
-                      <a:noFill/>
-                    </a:ln>
-                  </pic:spPr>
-                </pic:pic>
-              </a:graphicData>
-            </a:graphic>
-          </wp:inline>
-        </w:drawing>
-      </w:r>
-    </w:p>
-    <w:p>
-      <w:pPr>
-        <w:pStyle w:val="Descripcin"/>
-      </w:pPr>
-      <w:r>
-        <w:t xml:space="preserve">Captura de pantalla tomada el 25/10/2018 </w:t>
-      </w:r>
-      <w:r>
-        <w:t>– En esta imagen se pueden observar todos los elementos de interfaz mencionados.</w:t>
-      </w:r>
-    </w:p>
-    <w:p>
-      <w:pPr>
-        <w:rPr>
-          <w:rFonts w:ascii="Times New Roman" w:hAnsi="Times New Roman" w:cs="Times New Roman"/>
-          <w:b/>
-          <w:sz w:val="26"/>
-          <w:szCs w:val="26"/>
-        </w:rPr>
-      </w:pPr>
-      <w:r>
-        <w:rPr>
-          <w:rFonts w:ascii="Times New Roman" w:hAnsi="Times New Roman" w:cs="Times New Roman"/>
-          <w:b/>
-          <w:sz w:val="26"/>
-          <w:szCs w:val="26"/>
-        </w:rPr>
-        <w:lastRenderedPageBreak/>
-        <w:t>Aspectos estético-expresivos</w:t>
-      </w:r>
-    </w:p>
-    <w:p>
-      <w:pPr>
-        <w:spacing w:line="360" w:lineRule="auto"/>
-        <w:rPr>
-          <w:rFonts w:ascii="Times New Roman" w:hAnsi="Times New Roman" w:cs="Times New Roman"/>
-          <w:sz w:val="24"/>
-          <w:szCs w:val="24"/>
-        </w:rPr>
-      </w:pPr>
-      <w:r>
-        <w:rPr>
-          <w:rFonts w:ascii="Times New Roman" w:hAnsi="Times New Roman" w:cs="Times New Roman"/>
-          <w:noProof/>
-          <w:sz w:val="24"/>
-          <w:szCs w:val="24"/>
-        </w:rPr>
-        <w:drawing>
-          <wp:anchor distT="0" distB="0" distL="114300" distR="114300" simplePos="0" relativeHeight="251658240" behindDoc="1" locked="0" layoutInCell="1" allowOverlap="1" wp14:anchorId="7BE19EE1">
-            <wp:simplePos x="0" y="0"/>
-            <wp:positionH relativeFrom="margin">
-              <wp:align>right</wp:align>
-            </wp:positionH>
-            <wp:positionV relativeFrom="paragraph">
-              <wp:posOffset>5622925</wp:posOffset>
-            </wp:positionV>
-            <wp:extent cx="2749550" cy="1548765"/>
+            <wp:extent cx="3776133" cy="2124076"/>
             <wp:effectExtent l="0" t="0" r="0" b="0"/>
-            <wp:wrapSquare wrapText="bothSides"/>
             <wp:docPr id="8" name="Imagen 8"/>
             <wp:cNvGraphicFramePr>
               <a:graphicFrameLocks xmlns:a="http://schemas.openxmlformats.org/drawingml/2006/main" noChangeAspect="1"/>
@@ -2531,7 +2520,7 @@
                   <pic:spPr bwMode="auto">
                     <a:xfrm>
                       <a:off x="0" y="0"/>
-                      <a:ext cx="2749550" cy="1548765"/>
+                      <a:ext cx="3922540" cy="2206430"/>
                     </a:xfrm>
                     <a:prstGeom prst="rect">
                       <a:avLst/>
@@ -2544,93 +2533,93 @@
                 </pic:pic>
               </a:graphicData>
             </a:graphic>
-            <wp14:sizeRelH relativeFrom="margin">
-              <wp14:pctWidth>0</wp14:pctWidth>
-            </wp14:sizeRelH>
-            <wp14:sizeRelV relativeFrom="margin">
-              <wp14:pctHeight>0</wp14:pctHeight>
-            </wp14:sizeRelV>
-          </wp:anchor>
+          </wp:inline>
         </w:drawing>
       </w:r>
-      <w:r>
-        <w:rPr>
-          <w:rFonts w:ascii="Times New Roman" w:hAnsi="Times New Roman" w:cs="Times New Roman"/>
-          <w:sz w:val="24"/>
-          <w:szCs w:val="24"/>
-        </w:rPr>
-        <w:t xml:space="preserve">Como ya se ha mencionado anteriormente, Columbia es una antítesis de </w:t>
+    </w:p>
+    <w:p>
+      <w:pPr>
+        <w:pStyle w:val="Descripcin"/>
+        <w:rPr>
+          <w:rFonts w:ascii="Times New Roman" w:hAnsi="Times New Roman" w:cs="Times New Roman"/>
+          <w:sz w:val="24"/>
+          <w:szCs w:val="24"/>
+        </w:rPr>
+      </w:pPr>
+      <w:r>
+        <w:t xml:space="preserve">Imagen 1: fotografía tomada del libro </w:t>
       </w:r>
       <w:proofErr w:type="spellStart"/>
       <w:r>
-        <w:rPr>
-          <w:rFonts w:ascii="Times New Roman" w:hAnsi="Times New Roman" w:cs="Times New Roman"/>
-          <w:sz w:val="24"/>
-          <w:szCs w:val="24"/>
-        </w:rPr>
-        <w:t>Rapture</w:t>
+        <w:t>The</w:t>
       </w:r>
       <w:proofErr w:type="spellEnd"/>
       <w:r>
-        <w:rPr>
-          <w:rFonts w:ascii="Times New Roman" w:hAnsi="Times New Roman" w:cs="Times New Roman"/>
-          <w:sz w:val="24"/>
-          <w:szCs w:val="24"/>
-        </w:rPr>
-        <w:t>, la ciudad del primer</w:t>
-      </w:r>
-      <w:r>
-        <w:rPr>
-          <w:rFonts w:ascii="Times New Roman" w:hAnsi="Times New Roman" w:cs="Times New Roman"/>
-          <w:sz w:val="24"/>
-          <w:szCs w:val="24"/>
-        </w:rPr>
-        <w:t xml:space="preserve"> y segundo</w:t>
-      </w:r>
-      <w:r>
-        <w:rPr>
-          <w:rFonts w:ascii="Times New Roman" w:hAnsi="Times New Roman" w:cs="Times New Roman"/>
-          <w:sz w:val="24"/>
-          <w:szCs w:val="24"/>
-        </w:rPr>
-        <w:t xml:space="preserve"> BioShock. </w:t>
+        <w:t xml:space="preserve"> art </w:t>
       </w:r>
       <w:proofErr w:type="spellStart"/>
       <w:r>
-        <w:rPr>
-          <w:rFonts w:ascii="Times New Roman" w:hAnsi="Times New Roman" w:cs="Times New Roman"/>
-          <w:sz w:val="24"/>
-          <w:szCs w:val="24"/>
-        </w:rPr>
-        <w:t>Rapture</w:t>
+        <w:t>of</w:t>
       </w:r>
       <w:proofErr w:type="spellEnd"/>
       <w:r>
-        <w:rPr>
-          <w:rFonts w:ascii="Times New Roman" w:hAnsi="Times New Roman" w:cs="Times New Roman"/>
-          <w:sz w:val="24"/>
-          <w:szCs w:val="24"/>
-        </w:rPr>
-        <w:t xml:space="preserve"> trata de expresar claustrofobia y una tensión constante con sus escenarios oscuros, fríos y tenebrosos</w:t>
-      </w:r>
-      <w:r>
-        <w:rPr>
-          <w:rFonts w:ascii="Times New Roman" w:hAnsi="Times New Roman" w:cs="Times New Roman"/>
-          <w:sz w:val="24"/>
-          <w:szCs w:val="24"/>
-        </w:rPr>
-        <w:t>; además de que en este videojuego escasea la cantidad de munición, y cualquier enfrentamiento con los enemigos debe ser medido y meditado. Pero BioShock Infinite se propone justo lo contrario. En este, los escenarios tienen una variada gama de colores que tienden a ser cálidos y vivos, expresando así un mayor dinamismo que se traduce en combates mucho más rápidos y frenéticos</w:t>
-      </w:r>
-      <w:r>
-        <w:rPr>
-          <w:rFonts w:ascii="Times New Roman" w:hAnsi="Times New Roman" w:cs="Times New Roman"/>
-          <w:sz w:val="24"/>
-          <w:szCs w:val="24"/>
-        </w:rPr>
-        <w:t xml:space="preserve">, y en los que se cuenta siempre con el apoyo de Elizabeth, que entrega a </w:t>
+        <w:t xml:space="preserve"> BioShock Infinite (</w:t>
       </w:r>
       <w:proofErr w:type="spellStart"/>
       <w:r>
+        <w:t>Julian</w:t>
+      </w:r>
+      <w:proofErr w:type="spellEnd"/>
+      <w:r>
+        <w:t xml:space="preserve"> Murdoch y Dorian Hart, 2013, p.124) – Cartel publicitario de</w:t>
+      </w:r>
+      <w:r>
+        <w:t xml:space="preserve"> un</w:t>
+      </w:r>
+      <w:r>
+        <w:t xml:space="preserve"> vigorizador llamado posesión. Imagen 2 tomada de: </w:t>
+      </w:r>
+      <w:hyperlink r:id="rId14" w:history="1">
+        <w:r>
+          <w:rPr>
+            <w:rStyle w:val="Hipervnculo"/>
+          </w:rPr>
+          <w:t>https://www.museunacional.cat/es/colleccio/nestles-condensed-milk/theophile-alexandre-steinlen/000251-c%20</w:t>
+        </w:r>
+      </w:hyperlink>
+      <w:r>
+        <w:t xml:space="preserve"> el día 22/11/2018 – Cartel del autor Théophile Alexandre </w:t>
+      </w:r>
+      <w:proofErr w:type="spellStart"/>
+      <w:r>
+        <w:t>Steinlen</w:t>
+      </w:r>
+      <w:proofErr w:type="spellEnd"/>
+      <w:r>
+        <w:t>, pintor modernista.</w:t>
+      </w:r>
+    </w:p>
+    <w:p>
+      <w:pPr>
+        <w:spacing w:line="360" w:lineRule="auto"/>
+        <w:ind w:firstLine="709"/>
+        <w:rPr>
+          <w:rFonts w:ascii="Times New Roman" w:hAnsi="Times New Roman" w:cs="Times New Roman"/>
+          <w:sz w:val="24"/>
+          <w:szCs w:val="24"/>
+        </w:rPr>
+      </w:pPr>
+      <w:r>
+        <w:rPr>
+          <w:rFonts w:ascii="Times New Roman" w:hAnsi="Times New Roman" w:cs="Times New Roman"/>
+          <w:sz w:val="24"/>
+          <w:szCs w:val="24"/>
+        </w:rPr>
+        <w:lastRenderedPageBreak/>
+        <w:t xml:space="preserve">La interfaz del videojuego es similar a la que tienen otros juegos de disparos en primera persona. Se puede ver en la esquina superior izquierda de la pantalla una barra roja que simboliza la salud de </w:t>
+      </w:r>
+      <w:proofErr w:type="spellStart"/>
+      <w:r>
         <w:rPr>
           <w:rFonts w:ascii="Times New Roman" w:hAnsi="Times New Roman" w:cs="Times New Roman"/>
           <w:sz w:val="24"/>
@@ -2645,7 +2634,55 @@
           <w:sz w:val="24"/>
           <w:szCs w:val="24"/>
         </w:rPr>
-        <w:t xml:space="preserve"> botiquines, sales, munición o dinero cuando escase</w:t>
+        <w:t xml:space="preserve">, y justo encima otra barra amarilla que representa su nivel de escudo. En la parte inferior izquierda aparece una barra azul que indica la cantidad de </w:t>
+      </w:r>
+      <w:r>
+        <w:rPr>
+          <w:rFonts w:ascii="Times New Roman" w:hAnsi="Times New Roman" w:cs="Times New Roman"/>
+          <w:sz w:val="24"/>
+          <w:szCs w:val="24"/>
+        </w:rPr>
+        <w:t>sales, un líquido necesario para utilizar los poderes; además de un icono que indica qué poder se tiene equipado. En la parte inferior derecha se muestra un icono que indica qué arma se tiene equipada, y dos cifras</w:t>
+      </w:r>
+      <w:r>
+        <w:rPr>
+          <w:rFonts w:ascii="Times New Roman" w:hAnsi="Times New Roman" w:cs="Times New Roman"/>
+          <w:sz w:val="24"/>
+          <w:szCs w:val="24"/>
+        </w:rPr>
+        <w:t>:</w:t>
+      </w:r>
+      <w:r>
+        <w:rPr>
+          <w:rFonts w:ascii="Times New Roman" w:hAnsi="Times New Roman" w:cs="Times New Roman"/>
+          <w:sz w:val="24"/>
+          <w:szCs w:val="24"/>
+        </w:rPr>
+        <w:t xml:space="preserve"> una muestra cuánta munición tiene el arma en el cargador, y la otra de cuánta munición se dispone de </w:t>
+      </w:r>
+      <w:r>
+        <w:rPr>
+          <w:rFonts w:ascii="Times New Roman" w:hAnsi="Times New Roman" w:cs="Times New Roman"/>
+          <w:sz w:val="24"/>
+          <w:szCs w:val="24"/>
+        </w:rPr>
+        <w:t>esa arma</w:t>
+      </w:r>
+      <w:r>
+        <w:rPr>
+          <w:rFonts w:ascii="Times New Roman" w:hAnsi="Times New Roman" w:cs="Times New Roman"/>
+          <w:sz w:val="24"/>
+          <w:szCs w:val="24"/>
+        </w:rPr>
+        <w:t xml:space="preserve"> en total.</w:t>
+      </w:r>
+      <w:r>
+        <w:rPr>
+          <w:rFonts w:ascii="Times New Roman" w:hAnsi="Times New Roman" w:cs="Times New Roman"/>
+          <w:sz w:val="24"/>
+          <w:szCs w:val="24"/>
+        </w:rPr>
+        <w:t xml:space="preserve"> Además, cuando el jugador está reproduciendo una cinta de audio, aparece un icono encima del indicador de munición que indica qué personaje está hablando en la reproducción. También es digno de mención que cuando el jugador mir</w:t>
       </w:r>
       <w:r>
         <w:rPr>
@@ -2661,203 +2698,58 @@
           <w:sz w:val="24"/>
           <w:szCs w:val="24"/>
         </w:rPr>
-        <w:t xml:space="preserve">n. </w:t>
-      </w:r>
-      <w:r>
-        <w:rPr>
-          <w:rFonts w:ascii="Times New Roman" w:hAnsi="Times New Roman" w:cs="Times New Roman"/>
-          <w:sz w:val="24"/>
-          <w:szCs w:val="24"/>
-        </w:rPr>
-        <w:t>Sin embargo, a lo largo del transcurso del juego, este se irá tornando más oscuro, según se desarrollan los eventos de la guerra civil que azota la ciudad. Columbia se va sumiendo poco a poco en el caos, y es expresado con</w:t>
-      </w:r>
-      <w:r>
-        <w:rPr>
-          <w:rFonts w:ascii="Times New Roman" w:hAnsi="Times New Roman" w:cs="Times New Roman"/>
-          <w:sz w:val="24"/>
-          <w:szCs w:val="24"/>
-        </w:rPr>
-        <w:t xml:space="preserve"> este cambio en la iluminación</w:t>
-      </w:r>
-      <w:r>
-        <w:rPr>
-          <w:rFonts w:ascii="Times New Roman" w:hAnsi="Times New Roman" w:cs="Times New Roman"/>
-          <w:sz w:val="24"/>
-          <w:szCs w:val="24"/>
-        </w:rPr>
-        <w:t>, efectuado según anochece.</w:t>
-      </w:r>
-      <w:r>
-        <w:rPr>
-          <w:rFonts w:ascii="Times New Roman" w:hAnsi="Times New Roman" w:cs="Times New Roman"/>
-          <w:sz w:val="24"/>
-          <w:szCs w:val="24"/>
-        </w:rPr>
-        <w:t xml:space="preserve"> También se aprecia un alto contraste entre las distintas zonas de la ciudad dependiendo de qué clase social sea la que predomine. Un claro ejemplo es el contraste entre </w:t>
-      </w:r>
-      <w:proofErr w:type="spellStart"/>
-      <w:r>
-        <w:rPr>
-          <w:rFonts w:ascii="Times New Roman" w:hAnsi="Times New Roman" w:cs="Times New Roman"/>
-          <w:sz w:val="24"/>
-          <w:szCs w:val="24"/>
-        </w:rPr>
-        <w:t>Finkton</w:t>
-      </w:r>
-      <w:proofErr w:type="spellEnd"/>
-      <w:r>
-        <w:rPr>
-          <w:rFonts w:ascii="Times New Roman" w:hAnsi="Times New Roman" w:cs="Times New Roman"/>
-          <w:sz w:val="24"/>
-          <w:szCs w:val="24"/>
-        </w:rPr>
-        <w:t xml:space="preserve"> y </w:t>
-      </w:r>
-      <w:proofErr w:type="spellStart"/>
-      <w:r>
-        <w:rPr>
-          <w:rFonts w:ascii="Times New Roman" w:hAnsi="Times New Roman" w:cs="Times New Roman"/>
-          <w:sz w:val="24"/>
-          <w:szCs w:val="24"/>
-        </w:rPr>
-        <w:t>Shanty</w:t>
-      </w:r>
-      <w:proofErr w:type="spellEnd"/>
-      <w:r>
-        <w:rPr>
-          <w:rFonts w:ascii="Times New Roman" w:hAnsi="Times New Roman" w:cs="Times New Roman"/>
-          <w:sz w:val="24"/>
-          <w:szCs w:val="24"/>
-        </w:rPr>
-        <w:t xml:space="preserve"> Town. La primera es una zona liderada Jeremiah </w:t>
-      </w:r>
-      <w:proofErr w:type="spellStart"/>
-      <w:r>
-        <w:rPr>
-          <w:rFonts w:ascii="Times New Roman" w:hAnsi="Times New Roman" w:cs="Times New Roman"/>
-          <w:sz w:val="24"/>
-          <w:szCs w:val="24"/>
-        </w:rPr>
-        <w:t>Fink</w:t>
-      </w:r>
-      <w:proofErr w:type="spellEnd"/>
-      <w:r>
-        <w:rPr>
-          <w:rFonts w:ascii="Times New Roman" w:hAnsi="Times New Roman" w:cs="Times New Roman"/>
-          <w:sz w:val="24"/>
-          <w:szCs w:val="24"/>
-        </w:rPr>
-        <w:t xml:space="preserve">, un personaje que posee una empresa de éxito </w:t>
-      </w:r>
-      <w:r>
-        <w:rPr>
-          <w:rFonts w:ascii="Times New Roman" w:hAnsi="Times New Roman" w:cs="Times New Roman"/>
-          <w:sz w:val="24"/>
-          <w:szCs w:val="24"/>
-        </w:rPr>
-        <w:t>en</w:t>
-      </w:r>
-      <w:r>
-        <w:rPr>
-          <w:rFonts w:ascii="Times New Roman" w:hAnsi="Times New Roman" w:cs="Times New Roman"/>
-          <w:sz w:val="24"/>
-          <w:szCs w:val="24"/>
-        </w:rPr>
-        <w:t xml:space="preserve"> la ciudad y sigue una política</w:t>
-      </w:r>
-      <w:r>
-        <w:rPr>
-          <w:rFonts w:ascii="Times New Roman" w:hAnsi="Times New Roman" w:cs="Times New Roman"/>
-          <w:sz w:val="24"/>
-          <w:szCs w:val="24"/>
-        </w:rPr>
-        <w:t xml:space="preserve"> de continuo trabajo y de sobreexplotación laboral con sus trabajadores. Esta zona presenta la misma habitual vivacidad del color que el resto de las zonas de la ciudad, y en ella incluso se pueden encontrar estatuas gigantescas de </w:t>
-      </w:r>
-      <w:proofErr w:type="spellStart"/>
-      <w:r>
-        <w:rPr>
-          <w:rFonts w:ascii="Times New Roman" w:hAnsi="Times New Roman" w:cs="Times New Roman"/>
-          <w:sz w:val="24"/>
-          <w:szCs w:val="24"/>
-        </w:rPr>
-        <w:t>Fink</w:t>
-      </w:r>
-      <w:proofErr w:type="spellEnd"/>
-      <w:r>
-        <w:rPr>
-          <w:rFonts w:ascii="Times New Roman" w:hAnsi="Times New Roman" w:cs="Times New Roman"/>
-          <w:sz w:val="24"/>
-          <w:szCs w:val="24"/>
-        </w:rPr>
-        <w:t xml:space="preserve">, representado como una figura de poder. Por otra parte, </w:t>
-      </w:r>
-      <w:proofErr w:type="spellStart"/>
-      <w:r>
-        <w:rPr>
-          <w:rFonts w:ascii="Times New Roman" w:hAnsi="Times New Roman" w:cs="Times New Roman"/>
-          <w:sz w:val="24"/>
-          <w:szCs w:val="24"/>
-        </w:rPr>
-        <w:t>Shanty</w:t>
-      </w:r>
-      <w:proofErr w:type="spellEnd"/>
-      <w:r>
-        <w:rPr>
-          <w:rFonts w:ascii="Times New Roman" w:hAnsi="Times New Roman" w:cs="Times New Roman"/>
-          <w:sz w:val="24"/>
-          <w:szCs w:val="24"/>
-        </w:rPr>
-        <w:t xml:space="preserve"> Town es el barrio en el que viven los trabajadores de </w:t>
-      </w:r>
-      <w:proofErr w:type="spellStart"/>
-      <w:r>
-        <w:rPr>
-          <w:rFonts w:ascii="Times New Roman" w:hAnsi="Times New Roman" w:cs="Times New Roman"/>
-          <w:sz w:val="24"/>
-          <w:szCs w:val="24"/>
-        </w:rPr>
-        <w:t>Fink</w:t>
-      </w:r>
-      <w:proofErr w:type="spellEnd"/>
-      <w:r>
-        <w:rPr>
-          <w:rFonts w:ascii="Times New Roman" w:hAnsi="Times New Roman" w:cs="Times New Roman"/>
-          <w:sz w:val="24"/>
-          <w:szCs w:val="24"/>
-        </w:rPr>
-        <w:t>, y en el cual los colores se vuelven más apagados, tratando de reflejar el ambiente de pobreza en el que viven los residentes de la zona.</w:t>
-      </w:r>
-    </w:p>
-    <w:p>
-      <w:pPr>
+        <w:t xml:space="preserve"> a un texto, el mismo texto se muestra </w:t>
+      </w:r>
+      <w:r>
+        <w:rPr>
+          <w:rFonts w:ascii="Times New Roman" w:hAnsi="Times New Roman" w:cs="Times New Roman"/>
+          <w:sz w:val="24"/>
+          <w:szCs w:val="24"/>
+        </w:rPr>
+        <w:t>en pantalla</w:t>
+      </w:r>
+      <w:r>
+        <w:rPr>
+          <w:rFonts w:ascii="Times New Roman" w:hAnsi="Times New Roman" w:cs="Times New Roman"/>
+          <w:sz w:val="24"/>
+          <w:szCs w:val="24"/>
+        </w:rPr>
+        <w:t xml:space="preserve"> con una fuente más legible, y traducido en caso de que el idioma activado </w:t>
+      </w:r>
+      <w:r>
+        <w:rPr>
+          <w:rFonts w:ascii="Times New Roman" w:hAnsi="Times New Roman" w:cs="Times New Roman"/>
+          <w:sz w:val="24"/>
+          <w:szCs w:val="24"/>
+        </w:rPr>
+        <w:t>en el</w:t>
+      </w:r>
+      <w:r>
+        <w:rPr>
+          <w:rFonts w:ascii="Times New Roman" w:hAnsi="Times New Roman" w:cs="Times New Roman"/>
+          <w:sz w:val="24"/>
+          <w:szCs w:val="24"/>
+        </w:rPr>
+        <w:t xml:space="preserve"> juego no sea el inglés.  </w:t>
+      </w:r>
+    </w:p>
+    <w:p>
+      <w:pPr>
+        <w:keepNext/>
         <w:spacing w:line="360" w:lineRule="auto"/>
-        <w:ind w:firstLine="708"/>
-        <w:rPr>
-          <w:rFonts w:ascii="Times New Roman" w:hAnsi="Times New Roman" w:cs="Times New Roman"/>
-          <w:sz w:val="24"/>
-          <w:szCs w:val="24"/>
-        </w:rPr>
-      </w:pPr>
-      <w:r>
-        <w:rPr>
-          <w:rFonts w:ascii="Times New Roman" w:hAnsi="Times New Roman" w:cs="Times New Roman"/>
+        <w:jc w:val="center"/>
+      </w:pPr>
+      <w:r>
+        <w:rPr>
           <w:noProof/>
           <w:sz w:val="24"/>
           <w:szCs w:val="24"/>
         </w:rPr>
         <w:drawing>
-          <wp:anchor distT="0" distB="0" distL="114300" distR="114300" simplePos="0" relativeHeight="251659264" behindDoc="1" locked="0" layoutInCell="1" allowOverlap="1">
-            <wp:simplePos x="0" y="0"/>
-            <wp:positionH relativeFrom="margin">
-              <wp:align>left</wp:align>
-            </wp:positionH>
-            <wp:positionV relativeFrom="paragraph">
-              <wp:posOffset>9525</wp:posOffset>
-            </wp:positionV>
-            <wp:extent cx="2921635" cy="1645920"/>
-            <wp:effectExtent l="0" t="0" r="0" b="0"/>
-            <wp:wrapSquare wrapText="bothSides"/>
-            <wp:docPr id="7" name="Imagen 7"/>
+          <wp:inline distT="0" distB="0" distL="0" distR="0">
+            <wp:extent cx="3403600" cy="1914169"/>
+            <wp:effectExtent l="0" t="0" r="6350" b="0"/>
+            <wp:docPr id="5" name="Imagen 5"/>
             <wp:cNvGraphicFramePr>
               <a:graphicFrameLocks xmlns:a="http://schemas.openxmlformats.org/drawingml/2006/main" noChangeAspect="1"/>
             </wp:cNvGraphicFramePr>
@@ -2871,7 +2763,7 @@
                     </pic:cNvPicPr>
                   </pic:nvPicPr>
                   <pic:blipFill>
-                    <a:blip r:embed="rId14" cstate="print">
+                    <a:blip r:embed="rId15" cstate="print">
                       <a:extLst>
                         <a:ext uri="{28A0092B-C50C-407E-A947-70E740481C1C}">
                           <a14:useLocalDpi xmlns:a14="http://schemas.microsoft.com/office/drawing/2010/main" val="0"/>
@@ -2886,7 +2778,7 @@
                   <pic:spPr bwMode="auto">
                     <a:xfrm>
                       <a:off x="0" y="0"/>
-                      <a:ext cx="2921635" cy="1645920"/>
+                      <a:ext cx="3549006" cy="1995945"/>
                     </a:xfrm>
                     <a:prstGeom prst="rect">
                       <a:avLst/>
@@ -2899,147 +2791,592 @@
                 </pic:pic>
               </a:graphicData>
             </a:graphic>
-            <wp14:sizeRelH relativeFrom="margin">
-              <wp14:pctWidth>0</wp14:pctWidth>
-            </wp14:sizeRelH>
-            <wp14:sizeRelV relativeFrom="margin">
-              <wp14:pctHeight>0</wp14:pctHeight>
-            </wp14:sizeRelV>
-          </wp:anchor>
+          </wp:inline>
         </w:drawing>
       </w:r>
-      <w:r>
-        <w:rPr>
+    </w:p>
+    <w:p>
+      <w:pPr>
+        <w:pStyle w:val="Descripcin"/>
+      </w:pPr>
+      <w:r>
+        <w:t xml:space="preserve">Captura de pantalla tomada el 25/10/2018 </w:t>
+      </w:r>
+      <w:r>
+        <w:t>– En esta imagen se pueden observar todos los elementos de interfaz mencionados.</w:t>
+      </w:r>
+    </w:p>
+    <w:p>
+      <w:pPr>
+        <w:rPr>
+          <w:rFonts w:ascii="Times New Roman" w:hAnsi="Times New Roman" w:cs="Times New Roman"/>
+          <w:b/>
+          <w:sz w:val="26"/>
+          <w:szCs w:val="26"/>
+        </w:rPr>
+      </w:pPr>
+      <w:r>
+        <w:rPr>
+          <w:rFonts w:ascii="Times New Roman" w:hAnsi="Times New Roman" w:cs="Times New Roman"/>
+          <w:b/>
+          <w:sz w:val="26"/>
+          <w:szCs w:val="26"/>
+        </w:rPr>
+        <w:t>Aspectos estético-expresivos</w:t>
+      </w:r>
+    </w:p>
+    <w:p>
+      <w:pPr>
+        <w:spacing w:line="360" w:lineRule="auto"/>
+        <w:rPr>
+          <w:rFonts w:ascii="Times New Roman" w:hAnsi="Times New Roman" w:cs="Times New Roman"/>
+          <w:sz w:val="24"/>
+          <w:szCs w:val="24"/>
+        </w:rPr>
+      </w:pPr>
+      <w:r>
+        <w:rPr>
+          <w:rFonts w:ascii="Times New Roman" w:hAnsi="Times New Roman" w:cs="Times New Roman"/>
+          <w:sz w:val="24"/>
+          <w:szCs w:val="24"/>
+        </w:rPr>
+        <w:t xml:space="preserve">Como ya se ha mencionado anteriormente, Columbia es una antítesis de </w:t>
+      </w:r>
+      <w:proofErr w:type="spellStart"/>
+      <w:r>
+        <w:rPr>
+          <w:rFonts w:ascii="Times New Roman" w:hAnsi="Times New Roman" w:cs="Times New Roman"/>
+          <w:sz w:val="24"/>
+          <w:szCs w:val="24"/>
+        </w:rPr>
+        <w:t>Rapture</w:t>
+      </w:r>
+      <w:proofErr w:type="spellEnd"/>
+      <w:r>
+        <w:rPr>
+          <w:rFonts w:ascii="Times New Roman" w:hAnsi="Times New Roman" w:cs="Times New Roman"/>
+          <w:sz w:val="24"/>
+          <w:szCs w:val="24"/>
+        </w:rPr>
+        <w:t>, la ciudad del primer</w:t>
+      </w:r>
+      <w:r>
+        <w:rPr>
+          <w:rFonts w:ascii="Times New Roman" w:hAnsi="Times New Roman" w:cs="Times New Roman"/>
+          <w:sz w:val="24"/>
+          <w:szCs w:val="24"/>
+        </w:rPr>
+        <w:t xml:space="preserve"> y segundo</w:t>
+      </w:r>
+      <w:r>
+        <w:rPr>
+          <w:rFonts w:ascii="Times New Roman" w:hAnsi="Times New Roman" w:cs="Times New Roman"/>
+          <w:sz w:val="24"/>
+          <w:szCs w:val="24"/>
+        </w:rPr>
+        <w:t xml:space="preserve"> BioShock. </w:t>
+      </w:r>
+      <w:proofErr w:type="spellStart"/>
+      <w:r>
+        <w:rPr>
+          <w:rFonts w:ascii="Times New Roman" w:hAnsi="Times New Roman" w:cs="Times New Roman"/>
+          <w:sz w:val="24"/>
+          <w:szCs w:val="24"/>
+        </w:rPr>
+        <w:t>Rapture</w:t>
+      </w:r>
+      <w:proofErr w:type="spellEnd"/>
+      <w:r>
+        <w:rPr>
+          <w:rFonts w:ascii="Times New Roman" w:hAnsi="Times New Roman" w:cs="Times New Roman"/>
+          <w:sz w:val="24"/>
+          <w:szCs w:val="24"/>
+        </w:rPr>
+        <w:t xml:space="preserve"> trata de expresar claustrofobia y una tensión constante con sus escenarios oscuros, fríos y tenebrosos</w:t>
+      </w:r>
+      <w:r>
+        <w:rPr>
+          <w:rFonts w:ascii="Times New Roman" w:hAnsi="Times New Roman" w:cs="Times New Roman"/>
+          <w:sz w:val="24"/>
+          <w:szCs w:val="24"/>
+        </w:rPr>
+        <w:t>; además de que en este videojuego escasea la cantidad de munición, y cualquier enfrentamiento con los enemigos debe ser medido y meditado. Pero BioShock Infinite se propone justo lo contrario. En este, los escenarios tienen una variada gama de colores que tienden a ser cálidos y vivos, expresando así un mayor dinamismo que se traduce en combates mucho más rápidos y frenéticos</w:t>
+      </w:r>
+      <w:r>
+        <w:rPr>
+          <w:rFonts w:ascii="Times New Roman" w:hAnsi="Times New Roman" w:cs="Times New Roman"/>
+          <w:sz w:val="24"/>
+          <w:szCs w:val="24"/>
+        </w:rPr>
+        <w:t xml:space="preserve">, y en los que se cuenta siempre con el apoyo de Elizabeth, que entrega a </w:t>
+      </w:r>
+      <w:proofErr w:type="spellStart"/>
+      <w:r>
+        <w:rPr>
+          <w:rFonts w:ascii="Times New Roman" w:hAnsi="Times New Roman" w:cs="Times New Roman"/>
+          <w:sz w:val="24"/>
+          <w:szCs w:val="24"/>
+        </w:rPr>
+        <w:t>Booker</w:t>
+      </w:r>
+      <w:proofErr w:type="spellEnd"/>
+      <w:r>
+        <w:rPr>
+          <w:rFonts w:ascii="Times New Roman" w:hAnsi="Times New Roman" w:cs="Times New Roman"/>
+          <w:sz w:val="24"/>
+          <w:szCs w:val="24"/>
+        </w:rPr>
+        <w:t xml:space="preserve"> botiquines, sales, munición o dinero cuando escase</w:t>
+      </w:r>
+      <w:r>
+        <w:rPr>
+          <w:rFonts w:ascii="Times New Roman" w:hAnsi="Times New Roman" w:cs="Times New Roman"/>
+          <w:sz w:val="24"/>
+          <w:szCs w:val="24"/>
+        </w:rPr>
+        <w:t>a</w:t>
+      </w:r>
+      <w:r>
+        <w:rPr>
+          <w:rFonts w:ascii="Times New Roman" w:hAnsi="Times New Roman" w:cs="Times New Roman"/>
+          <w:sz w:val="24"/>
+          <w:szCs w:val="24"/>
+        </w:rPr>
+        <w:t xml:space="preserve">n. </w:t>
+      </w:r>
+      <w:r>
+        <w:rPr>
+          <w:rFonts w:ascii="Times New Roman" w:hAnsi="Times New Roman" w:cs="Times New Roman"/>
+          <w:sz w:val="24"/>
+          <w:szCs w:val="24"/>
+        </w:rPr>
+        <w:t xml:space="preserve">Sin embargo, a lo largo del transcurso del juego, este se irá tornando más oscuro, según se desarrollan los eventos de la guerra civil que azota la </w:t>
+      </w:r>
+      <w:r>
+        <w:rPr>
+          <w:rFonts w:ascii="Times New Roman" w:hAnsi="Times New Roman" w:cs="Times New Roman"/>
+          <w:sz w:val="24"/>
+          <w:szCs w:val="24"/>
+        </w:rPr>
+        <w:lastRenderedPageBreak/>
+        <w:t>ciudad. Columbia se va sumiendo poco a poco en el caos, y es expresado con</w:t>
+      </w:r>
+      <w:r>
+        <w:rPr>
+          <w:rFonts w:ascii="Times New Roman" w:hAnsi="Times New Roman" w:cs="Times New Roman"/>
+          <w:sz w:val="24"/>
+          <w:szCs w:val="24"/>
+        </w:rPr>
+        <w:t xml:space="preserve"> este cambio en la iluminación</w:t>
+      </w:r>
+      <w:r>
+        <w:rPr>
+          <w:rFonts w:ascii="Times New Roman" w:hAnsi="Times New Roman" w:cs="Times New Roman"/>
+          <w:sz w:val="24"/>
+          <w:szCs w:val="24"/>
+        </w:rPr>
+        <w:t>, efectuado según anochece.</w:t>
+      </w:r>
+      <w:r>
+        <w:rPr>
+          <w:rFonts w:ascii="Times New Roman" w:hAnsi="Times New Roman" w:cs="Times New Roman"/>
+          <w:sz w:val="24"/>
+          <w:szCs w:val="24"/>
+        </w:rPr>
+        <w:t xml:space="preserve"> También se aprecia un alto contraste entre las distintas zonas de la ciudad dependiendo de qué clase social sea la que predomine. Un claro ejemplo es el contraste entre </w:t>
+      </w:r>
+      <w:proofErr w:type="spellStart"/>
+      <w:r>
+        <w:rPr>
+          <w:rFonts w:ascii="Times New Roman" w:hAnsi="Times New Roman" w:cs="Times New Roman"/>
+          <w:sz w:val="24"/>
+          <w:szCs w:val="24"/>
+        </w:rPr>
+        <w:t>Finkton</w:t>
+      </w:r>
+      <w:proofErr w:type="spellEnd"/>
+      <w:r>
+        <w:rPr>
+          <w:rFonts w:ascii="Times New Roman" w:hAnsi="Times New Roman" w:cs="Times New Roman"/>
+          <w:sz w:val="24"/>
+          <w:szCs w:val="24"/>
+        </w:rPr>
+        <w:t xml:space="preserve"> y </w:t>
+      </w:r>
+      <w:proofErr w:type="spellStart"/>
+      <w:r>
+        <w:rPr>
+          <w:rFonts w:ascii="Times New Roman" w:hAnsi="Times New Roman" w:cs="Times New Roman"/>
+          <w:sz w:val="24"/>
+          <w:szCs w:val="24"/>
+        </w:rPr>
+        <w:t>Shanty</w:t>
+      </w:r>
+      <w:proofErr w:type="spellEnd"/>
+      <w:r>
+        <w:rPr>
+          <w:rFonts w:ascii="Times New Roman" w:hAnsi="Times New Roman" w:cs="Times New Roman"/>
+          <w:sz w:val="24"/>
+          <w:szCs w:val="24"/>
+        </w:rPr>
+        <w:t xml:space="preserve"> Town. La primera es una zona liderada </w:t>
+      </w:r>
+      <w:r>
+        <w:rPr>
+          <w:rFonts w:ascii="Times New Roman" w:hAnsi="Times New Roman" w:cs="Times New Roman"/>
+          <w:sz w:val="24"/>
+          <w:szCs w:val="24"/>
+        </w:rPr>
+        <w:t xml:space="preserve">por </w:t>
+      </w:r>
+      <w:r>
+        <w:rPr>
+          <w:rFonts w:ascii="Times New Roman" w:hAnsi="Times New Roman" w:cs="Times New Roman"/>
+          <w:sz w:val="24"/>
+          <w:szCs w:val="24"/>
+        </w:rPr>
+        <w:t xml:space="preserve">Jeremiah </w:t>
+      </w:r>
+      <w:proofErr w:type="spellStart"/>
+      <w:r>
+        <w:rPr>
+          <w:rFonts w:ascii="Times New Roman" w:hAnsi="Times New Roman" w:cs="Times New Roman"/>
+          <w:sz w:val="24"/>
+          <w:szCs w:val="24"/>
+        </w:rPr>
+        <w:t>Fink</w:t>
+      </w:r>
+      <w:proofErr w:type="spellEnd"/>
+      <w:r>
+        <w:rPr>
+          <w:rFonts w:ascii="Times New Roman" w:hAnsi="Times New Roman" w:cs="Times New Roman"/>
+          <w:sz w:val="24"/>
+          <w:szCs w:val="24"/>
+        </w:rPr>
+        <w:t xml:space="preserve">, un personaje que posee una empresa de éxito </w:t>
+      </w:r>
+      <w:r>
+        <w:rPr>
+          <w:rFonts w:ascii="Times New Roman" w:hAnsi="Times New Roman" w:cs="Times New Roman"/>
+          <w:sz w:val="24"/>
+          <w:szCs w:val="24"/>
+        </w:rPr>
+        <w:t>en</w:t>
+      </w:r>
+      <w:r>
+        <w:rPr>
+          <w:rFonts w:ascii="Times New Roman" w:hAnsi="Times New Roman" w:cs="Times New Roman"/>
+          <w:sz w:val="24"/>
+          <w:szCs w:val="24"/>
+        </w:rPr>
+        <w:t xml:space="preserve"> la ciudad y sigue una política</w:t>
+      </w:r>
+      <w:r>
+        <w:rPr>
+          <w:rFonts w:ascii="Times New Roman" w:hAnsi="Times New Roman" w:cs="Times New Roman"/>
+          <w:sz w:val="24"/>
+          <w:szCs w:val="24"/>
+        </w:rPr>
+        <w:t xml:space="preserve"> de continuo trabajo y de sobreexplotación laboral con sus trabajadores. Esta zona presenta la misma habitual vivacidad del color que el resto de las zonas de la ciudad, y en ella incluso se pueden encontrar estatuas gigantescas de </w:t>
+      </w:r>
+      <w:proofErr w:type="spellStart"/>
+      <w:r>
+        <w:rPr>
+          <w:rFonts w:ascii="Times New Roman" w:hAnsi="Times New Roman" w:cs="Times New Roman"/>
+          <w:sz w:val="24"/>
+          <w:szCs w:val="24"/>
+        </w:rPr>
+        <w:t>Fink</w:t>
+      </w:r>
+      <w:proofErr w:type="spellEnd"/>
+      <w:r>
+        <w:rPr>
+          <w:rFonts w:ascii="Times New Roman" w:hAnsi="Times New Roman" w:cs="Times New Roman"/>
+          <w:sz w:val="24"/>
+          <w:szCs w:val="24"/>
+        </w:rPr>
+        <w:t xml:space="preserve">, representado como una figura de poder. Por otra parte, </w:t>
+      </w:r>
+      <w:proofErr w:type="spellStart"/>
+      <w:r>
+        <w:rPr>
+          <w:rFonts w:ascii="Times New Roman" w:hAnsi="Times New Roman" w:cs="Times New Roman"/>
+          <w:sz w:val="24"/>
+          <w:szCs w:val="24"/>
+        </w:rPr>
+        <w:t>Shanty</w:t>
+      </w:r>
+      <w:proofErr w:type="spellEnd"/>
+      <w:r>
+        <w:rPr>
+          <w:rFonts w:ascii="Times New Roman" w:hAnsi="Times New Roman" w:cs="Times New Roman"/>
+          <w:sz w:val="24"/>
+          <w:szCs w:val="24"/>
+        </w:rPr>
+        <w:t xml:space="preserve"> Town es el barrio en el que viven los trabajadores de </w:t>
+      </w:r>
+      <w:proofErr w:type="spellStart"/>
+      <w:r>
+        <w:rPr>
+          <w:rFonts w:ascii="Times New Roman" w:hAnsi="Times New Roman" w:cs="Times New Roman"/>
+          <w:sz w:val="24"/>
+          <w:szCs w:val="24"/>
+        </w:rPr>
+        <w:t>Fink</w:t>
+      </w:r>
+      <w:proofErr w:type="spellEnd"/>
+      <w:r>
+        <w:rPr>
+          <w:rFonts w:ascii="Times New Roman" w:hAnsi="Times New Roman" w:cs="Times New Roman"/>
+          <w:sz w:val="24"/>
+          <w:szCs w:val="24"/>
+        </w:rPr>
+        <w:t>, y en el cual los colores se vuelven más apagados, tratando de reflejar el ambiente de pobreza en el que viven los residentes de la zona.</w:t>
+      </w:r>
+    </w:p>
+    <w:p>
+      <w:pPr>
+        <w:keepNext/>
+        <w:spacing w:line="360" w:lineRule="auto"/>
+        <w:jc w:val="center"/>
+      </w:pPr>
+      <w:r>
+        <w:rPr>
+          <w:rFonts w:ascii="Times New Roman" w:hAnsi="Times New Roman" w:cs="Times New Roman"/>
           <w:noProof/>
-        </w:rPr>
-        <mc:AlternateContent>
-          <mc:Choice Requires="wps">
-            <w:drawing>
-              <wp:anchor distT="0" distB="0" distL="114300" distR="114300" simplePos="0" relativeHeight="251665408" behindDoc="0" locked="0" layoutInCell="1" allowOverlap="1" wp14:anchorId="4D1018E1" wp14:editId="7D975B8F">
-                <wp:simplePos x="0" y="0"/>
-                <wp:positionH relativeFrom="column">
-                  <wp:posOffset>2948940</wp:posOffset>
-                </wp:positionH>
-                <wp:positionV relativeFrom="paragraph">
-                  <wp:posOffset>1685290</wp:posOffset>
-                </wp:positionV>
-                <wp:extent cx="2880995" cy="635"/>
-                <wp:effectExtent l="0" t="0" r="0" b="0"/>
-                <wp:wrapSquare wrapText="bothSides"/>
-                <wp:docPr id="11" name="Cuadro de texto 11"/>
-                <wp:cNvGraphicFramePr/>
-                <a:graphic xmlns:a="http://schemas.openxmlformats.org/drawingml/2006/main">
-                  <a:graphicData uri="http://schemas.microsoft.com/office/word/2010/wordprocessingShape">
-                    <wps:wsp>
-                      <wps:cNvSpPr txBox="1"/>
-                      <wps:spPr>
-                        <a:xfrm>
-                          <a:off x="0" y="0"/>
-                          <a:ext cx="2880995" cy="635"/>
-                        </a:xfrm>
-                        <a:prstGeom prst="rect">
-                          <a:avLst/>
-                        </a:prstGeom>
-                        <a:solidFill>
-                          <a:prstClr val="white"/>
-                        </a:solidFill>
-                        <a:ln>
-                          <a:noFill/>
-                        </a:ln>
-                      </wps:spPr>
-                      <wps:txbx>
-                        <w:txbxContent>
-                          <w:p>
-                            <w:pPr>
-                              <w:pStyle w:val="Descripcin"/>
-                              <w:rPr>
-                                <w:rFonts w:ascii="Times New Roman" w:hAnsi="Times New Roman" w:cs="Times New Roman"/>
-                                <w:noProof/>
-                                <w:sz w:val="24"/>
-                                <w:szCs w:val="24"/>
-                              </w:rPr>
-                            </w:pPr>
-                            <w:r>
-                              <w:t xml:space="preserve">Captura de pantalla tomada el 28/10/2018 – Distrito de </w:t>
-                            </w:r>
-                            <w:proofErr w:type="spellStart"/>
-                            <w:r>
-                              <w:t>Shanty</w:t>
-                            </w:r>
-                            <w:proofErr w:type="spellEnd"/>
-                            <w:r>
-                              <w:t xml:space="preserve"> Town, desde el que se puede ver </w:t>
-                            </w:r>
-                            <w:proofErr w:type="spellStart"/>
-                            <w:r>
-                              <w:t>Finktown</w:t>
-                            </w:r>
-                            <w:proofErr w:type="spellEnd"/>
-                            <w:r>
-                              <w:t>.</w:t>
-                            </w:r>
-                          </w:p>
-                        </w:txbxContent>
-                      </wps:txbx>
-                      <wps:bodyPr rot="0" spcFirstLastPara="0" vertOverflow="overflow" horzOverflow="overflow" vert="horz" wrap="square" lIns="0" tIns="0" rIns="0" bIns="0" numCol="1" spcCol="0" rtlCol="0" fromWordArt="0" anchor="t" anchorCtr="0" forceAA="0" compatLnSpc="1">
-                        <a:prstTxWarp prst="textNoShape">
-                          <a:avLst/>
-                        </a:prstTxWarp>
-                        <a:spAutoFit/>
-                      </wps:bodyPr>
-                    </wps:wsp>
-                  </a:graphicData>
-                </a:graphic>
-              </wp:anchor>
-            </w:drawing>
-          </mc:Choice>
-          <mc:Fallback>
-            <w:pict>
-              <v:shapetype w14:anchorId="4D1018E1" id="_x0000_t202" coordsize="21600,21600" o:spt="202" path="m,l,21600r21600,l21600,xe">
-                <v:stroke joinstyle="miter"/>
-                <v:path gradientshapeok="t" o:connecttype="rect"/>
-              </v:shapetype>
-              <v:shape id="Cuadro de texto 11" o:spid="_x0000_s1026" type="#_x0000_t202" style="position:absolute;left:0;text-align:left;margin-left:232.2pt;margin-top:132.7pt;width:226.85pt;height:.05pt;z-index:251665408;visibility:visible;mso-wrap-style:square;mso-wrap-distance-left:9pt;mso-wrap-distance-top:0;mso-wrap-distance-right:9pt;mso-wrap-distance-bottom:0;mso-position-horizontal:absolute;mso-position-horizontal-relative:text;mso-position-vertical:absolute;mso-position-vertical-relative:text;v-text-anchor:top" o:gfxdata="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" stroked="f">
-                <v:textbox style="mso-fit-shape-to-text:t" inset="0,0,0,0">
-                  <w:txbxContent>
-                    <w:p>
-                      <w:pPr>
-                        <w:pStyle w:val="Descripcin"/>
-                        <w:rPr>
-                          <w:rFonts w:ascii="Times New Roman" w:hAnsi="Times New Roman" w:cs="Times New Roman"/>
-                          <w:noProof/>
-                          <w:sz w:val="24"/>
-                          <w:szCs w:val="24"/>
-                        </w:rPr>
-                      </w:pPr>
-                      <w:r>
-                        <w:t xml:space="preserve">Captura de pantalla tomada el 28/10/2018 – Distrito de </w:t>
-                      </w:r>
-                      <w:proofErr w:type="spellStart"/>
-                      <w:r>
-                        <w:t>Shanty</w:t>
-                      </w:r>
-                      <w:proofErr w:type="spellEnd"/>
-                      <w:r>
-                        <w:t xml:space="preserve"> Town, desde el que se puede ver </w:t>
-                      </w:r>
-                      <w:proofErr w:type="spellStart"/>
-                      <w:r>
-                        <w:t>Finktown</w:t>
-                      </w:r>
-                      <w:proofErr w:type="spellEnd"/>
-                      <w:r>
-                        <w:t>.</w:t>
-                      </w:r>
-                    </w:p>
-                  </w:txbxContent>
-                </v:textbox>
-                <w10:wrap type="square"/>
-              </v:shape>
-            </w:pict>
-          </mc:Fallback>
-        </mc:AlternateContent>
-      </w:r>
+          <w:sz w:val="24"/>
+          <w:szCs w:val="24"/>
+        </w:rPr>
+        <w:drawing>
+          <wp:inline distT="0" distB="0" distL="0" distR="0">
+            <wp:extent cx="5029200" cy="1676400"/>
+            <wp:effectExtent l="0" t="0" r="0" b="0"/>
+            <wp:docPr id="12" name="Imagen 12"/>
+            <wp:cNvGraphicFramePr>
+              <a:graphicFrameLocks xmlns:a="http://schemas.openxmlformats.org/drawingml/2006/main" noChangeAspect="1"/>
+            </wp:cNvGraphicFramePr>
+            <a:graphic xmlns:a="http://schemas.openxmlformats.org/drawingml/2006/main">
+              <a:graphicData uri="http://schemas.openxmlformats.org/drawingml/2006/picture">
+                <pic:pic xmlns:pic="http://schemas.openxmlformats.org/drawingml/2006/picture">
+                  <pic:nvPicPr>
+                    <pic:cNvPr id="0" name="Picture 1"/>
+                    <pic:cNvPicPr>
+                      <a:picLocks noChangeAspect="1" noChangeArrowheads="1"/>
+                    </pic:cNvPicPr>
+                  </pic:nvPicPr>
+                  <pic:blipFill>
+                    <a:blip r:embed="rId16" cstate="print">
+                      <a:extLst>
+                        <a:ext uri="{28A0092B-C50C-407E-A947-70E740481C1C}">
+                          <a14:useLocalDpi xmlns:a14="http://schemas.microsoft.com/office/drawing/2010/main" val="0"/>
+                        </a:ext>
+                      </a:extLst>
+                    </a:blip>
+                    <a:srcRect/>
+                    <a:stretch>
+                      <a:fillRect/>
+                    </a:stretch>
+                  </pic:blipFill>
+                  <pic:spPr bwMode="auto">
+                    <a:xfrm>
+                      <a:off x="0" y="0"/>
+                      <a:ext cx="5064873" cy="1688291"/>
+                    </a:xfrm>
+                    <a:prstGeom prst="rect">
+                      <a:avLst/>
+                    </a:prstGeom>
+                    <a:noFill/>
+                    <a:ln>
+                      <a:noFill/>
+                    </a:ln>
+                  </pic:spPr>
+                </pic:pic>
+              </a:graphicData>
+            </a:graphic>
+          </wp:inline>
+        </w:drawing>
+      </w:r>
+    </w:p>
+    <w:p>
+      <w:pPr>
+        <w:spacing w:line="360" w:lineRule="auto"/>
+        <w:rPr>
+          <w:i/>
+          <w:iCs/>
+          <w:color w:val="44546A" w:themeColor="text2"/>
+          <w:sz w:val="18"/>
+          <w:szCs w:val="18"/>
+        </w:rPr>
+      </w:pPr>
+      <w:r>
+        <w:rPr>
+          <w:i/>
+          <w:iCs/>
+          <w:color w:val="44546A" w:themeColor="text2"/>
+          <w:sz w:val="18"/>
+          <w:szCs w:val="18"/>
+        </w:rPr>
+        <w:t>Captura de pantalla</w:t>
+      </w:r>
+      <w:r>
+        <w:rPr>
+          <w:i/>
+          <w:iCs/>
+          <w:color w:val="44546A" w:themeColor="text2"/>
+          <w:sz w:val="18"/>
+          <w:szCs w:val="18"/>
+        </w:rPr>
+        <w:t xml:space="preserve"> 1</w:t>
+      </w:r>
+      <w:r>
+        <w:rPr>
+          <w:i/>
+          <w:iCs/>
+          <w:color w:val="44546A" w:themeColor="text2"/>
+          <w:sz w:val="18"/>
+          <w:szCs w:val="18"/>
+        </w:rPr>
+        <w:t xml:space="preserve"> tomada el 28/10/2018 – Estatua de </w:t>
+      </w:r>
+      <w:proofErr w:type="spellStart"/>
+      <w:r>
+        <w:rPr>
+          <w:i/>
+          <w:iCs/>
+          <w:color w:val="44546A" w:themeColor="text2"/>
+          <w:sz w:val="18"/>
+          <w:szCs w:val="18"/>
+        </w:rPr>
+        <w:t>Fink</w:t>
+      </w:r>
+      <w:proofErr w:type="spellEnd"/>
+      <w:r>
+        <w:rPr>
+          <w:i/>
+          <w:iCs/>
+          <w:color w:val="44546A" w:themeColor="text2"/>
+          <w:sz w:val="18"/>
+          <w:szCs w:val="18"/>
+        </w:rPr>
+        <w:t xml:space="preserve">, ubicada en el distrito de </w:t>
+      </w:r>
+      <w:proofErr w:type="spellStart"/>
+      <w:r>
+        <w:rPr>
+          <w:i/>
+          <w:iCs/>
+          <w:color w:val="44546A" w:themeColor="text2"/>
+          <w:sz w:val="18"/>
+          <w:szCs w:val="18"/>
+        </w:rPr>
+        <w:t>Finkton</w:t>
+      </w:r>
+      <w:proofErr w:type="spellEnd"/>
+      <w:r>
+        <w:rPr>
+          <w:i/>
+          <w:iCs/>
+          <w:color w:val="44546A" w:themeColor="text2"/>
+          <w:sz w:val="18"/>
+          <w:szCs w:val="18"/>
+        </w:rPr>
+        <w:t>.</w:t>
+      </w:r>
+      <w:r>
+        <w:rPr>
+          <w:i/>
+          <w:iCs/>
+          <w:color w:val="44546A" w:themeColor="text2"/>
+          <w:sz w:val="18"/>
+          <w:szCs w:val="18"/>
+        </w:rPr>
+        <w:t xml:space="preserve"> </w:t>
+      </w:r>
+      <w:r>
+        <w:rPr>
+          <w:i/>
+          <w:iCs/>
+          <w:color w:val="44546A" w:themeColor="text2"/>
+          <w:sz w:val="18"/>
+          <w:szCs w:val="18"/>
+        </w:rPr>
+        <w:t xml:space="preserve">Captura de pantalla </w:t>
+      </w:r>
+      <w:r>
+        <w:rPr>
+          <w:i/>
+          <w:iCs/>
+          <w:color w:val="44546A" w:themeColor="text2"/>
+          <w:sz w:val="18"/>
+          <w:szCs w:val="18"/>
+        </w:rPr>
+        <w:t xml:space="preserve">2 </w:t>
+      </w:r>
+      <w:r>
+        <w:rPr>
+          <w:i/>
+          <w:iCs/>
+          <w:color w:val="44546A" w:themeColor="text2"/>
+          <w:sz w:val="18"/>
+          <w:szCs w:val="18"/>
+        </w:rPr>
+        <w:t xml:space="preserve">tomada el 28/10/2018 – Distrito de </w:t>
+      </w:r>
+      <w:proofErr w:type="spellStart"/>
+      <w:r>
+        <w:rPr>
+          <w:i/>
+          <w:iCs/>
+          <w:color w:val="44546A" w:themeColor="text2"/>
+          <w:sz w:val="18"/>
+          <w:szCs w:val="18"/>
+        </w:rPr>
+        <w:t>Shanty</w:t>
+      </w:r>
+      <w:proofErr w:type="spellEnd"/>
+      <w:r>
+        <w:rPr>
+          <w:i/>
+          <w:iCs/>
+          <w:color w:val="44546A" w:themeColor="text2"/>
+          <w:sz w:val="18"/>
+          <w:szCs w:val="18"/>
+        </w:rPr>
+        <w:t xml:space="preserve"> Town, desde el que se puede ver </w:t>
+      </w:r>
+      <w:proofErr w:type="spellStart"/>
+      <w:r>
+        <w:rPr>
+          <w:i/>
+          <w:iCs/>
+          <w:color w:val="44546A" w:themeColor="text2"/>
+          <w:sz w:val="18"/>
+          <w:szCs w:val="18"/>
+        </w:rPr>
+        <w:t>Finkton</w:t>
+      </w:r>
+      <w:proofErr w:type="spellEnd"/>
+      <w:r>
+        <w:rPr>
+          <w:i/>
+          <w:iCs/>
+          <w:color w:val="44546A" w:themeColor="text2"/>
+          <w:sz w:val="18"/>
+          <w:szCs w:val="18"/>
+        </w:rPr>
+        <w:t>.</w:t>
+      </w:r>
+    </w:p>
+    <w:p>
+      <w:pPr>
+        <w:spacing w:line="360" w:lineRule="auto"/>
+        <w:ind w:firstLine="708"/>
+        <w:rPr>
+          <w:rFonts w:ascii="Times New Roman" w:hAnsi="Times New Roman" w:cs="Times New Roman"/>
+          <w:sz w:val="24"/>
+          <w:szCs w:val="24"/>
+        </w:rPr>
+      </w:pPr>
       <w:r>
         <w:rPr>
           <w:noProof/>
@@ -3108,7 +3445,11 @@
           </mc:Choice>
           <mc:Fallback>
             <w:pict>
-              <v:shape w14:anchorId="0CAD8FB2" id="Cuadro de texto 9" o:spid="_x0000_s1027" type="#_x0000_t202" style="position:absolute;left:0;text-align:left;margin-left:0;margin-top:132.7pt;width:227.95pt;height:.05pt;z-index:-251655168;visibility:visible;mso-wrap-style:square;mso-wrap-distance-left:9pt;mso-wrap-distance-top:0;mso-wrap-distance-right:9pt;mso-wrap-distance-bottom:0;mso-position-horizontal:absolute;mso-position-horizontal-relative:text;mso-position-vertical:absolute;mso-position-vertical-relative:text;v-text-anchor:top" o:gfxdata="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" stroked="f">
+              <v:shapetype w14:anchorId="0CAD8FB2" id="_x0000_t202" coordsize="21600,21600" o:spt="202" path="m,l,21600r21600,l21600,xe">
+                <v:stroke joinstyle="miter"/>
+                <v:path gradientshapeok="t" o:connecttype="rect"/>
+              </v:shapetype>
+              <v:shape id="Cuadro de texto 9" o:spid="_x0000_s1026" type="#_x0000_t202" style="position:absolute;left:0;text-align:left;margin-left:0;margin-top:132.7pt;width:227.95pt;height:.05pt;z-index:-251655168;visibility:visible;mso-wrap-style:square;mso-wrap-distance-left:9pt;mso-wrap-distance-top:0;mso-wrap-distance-right:9pt;mso-wrap-distance-bottom:0;mso-position-horizontal:absolute;mso-position-horizontal-relative:text;mso-position-vertical:absolute;mso-position-vertical-relative:text;v-text-anchor:top" o:gfxdata="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" stroked="f">
                 <v:textbox style="mso-fit-shape-to-text:t" inset="0,0,0,0">
                   <w:txbxContent>
                     <w:p>
@@ -3131,134 +3472,6 @@
       </w:r>
       <w:r>
         <w:rPr>
-          <w:noProof/>
-        </w:rPr>
-        <mc:AlternateContent>
-          <mc:Choice Requires="wps">
-            <w:drawing>
-              <wp:anchor distT="0" distB="0" distL="114300" distR="114300" simplePos="0" relativeHeight="251663360" behindDoc="0" locked="0" layoutInCell="1" allowOverlap="1" wp14:anchorId="609A2E51" wp14:editId="15EFC7F3">
-                <wp:simplePos x="0" y="0"/>
-                <wp:positionH relativeFrom="column">
-                  <wp:posOffset>0</wp:posOffset>
-                </wp:positionH>
-                <wp:positionV relativeFrom="paragraph">
-                  <wp:posOffset>1685290</wp:posOffset>
-                </wp:positionV>
-                <wp:extent cx="2894965" cy="635"/>
-                <wp:effectExtent l="0" t="0" r="0" b="0"/>
-                <wp:wrapSquare wrapText="bothSides"/>
-                <wp:docPr id="10" name="Cuadro de texto 10"/>
-                <wp:cNvGraphicFramePr/>
-                <a:graphic xmlns:a="http://schemas.openxmlformats.org/drawingml/2006/main">
-                  <a:graphicData uri="http://schemas.microsoft.com/office/word/2010/wordprocessingShape">
-                    <wps:wsp>
-                      <wps:cNvSpPr txBox="1"/>
-                      <wps:spPr>
-                        <a:xfrm>
-                          <a:off x="0" y="0"/>
-                          <a:ext cx="2894965" cy="635"/>
-                        </a:xfrm>
-                        <a:prstGeom prst="rect">
-                          <a:avLst/>
-                        </a:prstGeom>
-                        <a:solidFill>
-                          <a:prstClr val="white"/>
-                        </a:solidFill>
-                        <a:ln>
-                          <a:noFill/>
-                        </a:ln>
-                      </wps:spPr>
-                      <wps:txbx>
-                        <w:txbxContent>
-                          <w:p>
-                            <w:pPr>
-                              <w:pStyle w:val="Descripcin"/>
-                              <w:rPr>
-                                <w:rFonts w:ascii="Times New Roman" w:hAnsi="Times New Roman" w:cs="Times New Roman"/>
-                                <w:noProof/>
-                                <w:sz w:val="24"/>
-                                <w:szCs w:val="24"/>
-                              </w:rPr>
-                            </w:pPr>
-                            <w:r>
-                              <w:t xml:space="preserve">Captura de pantalla tomada el 28/10/2018 – Estatua de </w:t>
-                            </w:r>
-                            <w:proofErr w:type="spellStart"/>
-                            <w:r>
-                              <w:t>Fink</w:t>
-                            </w:r>
-                            <w:proofErr w:type="spellEnd"/>
-                            <w:r>
-                              <w:t xml:space="preserve">, ubicada en el distrito de </w:t>
-                            </w:r>
-                            <w:proofErr w:type="spellStart"/>
-                            <w:r>
-                              <w:t>Finkton</w:t>
-                            </w:r>
-                            <w:proofErr w:type="spellEnd"/>
-                            <w:r>
-                              <w:t>.</w:t>
-                            </w:r>
-                          </w:p>
-                        </w:txbxContent>
-                      </wps:txbx>
-                      <wps:bodyPr rot="0" spcFirstLastPara="0" vertOverflow="overflow" horzOverflow="overflow" vert="horz" wrap="square" lIns="0" tIns="0" rIns="0" bIns="0" numCol="1" spcCol="0" rtlCol="0" fromWordArt="0" anchor="t" anchorCtr="0" forceAA="0" compatLnSpc="1">
-                        <a:prstTxWarp prst="textNoShape">
-                          <a:avLst/>
-                        </a:prstTxWarp>
-                        <a:spAutoFit/>
-                      </wps:bodyPr>
-                    </wps:wsp>
-                  </a:graphicData>
-                </a:graphic>
-              </wp:anchor>
-            </w:drawing>
-          </mc:Choice>
-          <mc:Fallback>
-            <w:pict>
-              <v:shape w14:anchorId="609A2E51" id="Cuadro de texto 10" o:spid="_x0000_s1028" type="#_x0000_t202" style="position:absolute;left:0;text-align:left;margin-left:0;margin-top:132.7pt;width:227.95pt;height:.05pt;z-index:251663360;visibility:visible;mso-wrap-style:square;mso-wrap-distance-left:9pt;mso-wrap-distance-top:0;mso-wrap-distance-right:9pt;mso-wrap-distance-bottom:0;mso-position-horizontal:absolute;mso-position-horizontal-relative:text;mso-position-vertical:absolute;mso-position-vertical-relative:text;v-text-anchor:top" o:gfxdata="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" stroked="f">
-                <v:textbox style="mso-fit-shape-to-text:t" inset="0,0,0,0">
-                  <w:txbxContent>
-                    <w:p>
-                      <w:pPr>
-                        <w:pStyle w:val="Descripcin"/>
-                        <w:rPr>
-                          <w:rFonts w:ascii="Times New Roman" w:hAnsi="Times New Roman" w:cs="Times New Roman"/>
-                          <w:noProof/>
-                          <w:sz w:val="24"/>
-                          <w:szCs w:val="24"/>
-                        </w:rPr>
-                      </w:pPr>
-                      <w:r>
-                        <w:t xml:space="preserve">Captura de pantalla tomada el 28/10/2018 – Estatua de </w:t>
-                      </w:r>
-                      <w:proofErr w:type="spellStart"/>
-                      <w:r>
-                        <w:t>Fink</w:t>
-                      </w:r>
-                      <w:proofErr w:type="spellEnd"/>
-                      <w:r>
-                        <w:t xml:space="preserve">, ubicada en el distrito de </w:t>
-                      </w:r>
-                      <w:proofErr w:type="spellStart"/>
-                      <w:r>
-                        <w:t>Finkton</w:t>
-                      </w:r>
-                      <w:proofErr w:type="spellEnd"/>
-                      <w:r>
-                        <w:t>.</w:t>
-                      </w:r>
-                    </w:p>
-                  </w:txbxContent>
-                </v:textbox>
-                <w10:wrap type="square"/>
-              </v:shape>
-            </w:pict>
-          </mc:Fallback>
-        </mc:AlternateContent>
-      </w:r>
-      <w:r>
-        <w:rPr>
           <w:rFonts w:ascii="Times New Roman" w:hAnsi="Times New Roman" w:cs="Times New Roman"/>
           <w:sz w:val="24"/>
           <w:szCs w:val="24"/>
@@ -3287,7 +3500,47 @@
           <w:sz w:val="24"/>
           <w:szCs w:val="24"/>
         </w:rPr>
-        <w:t xml:space="preserve"> no tratan de lograr realismo, sino que trata de acercarse al estilo de arte modernista antes mencionado. Esto se puede ver tanto en la </w:t>
+        <w:t xml:space="preserve"> no tratan de lograr realismo, sino que trata de acercarse</w:t>
+      </w:r>
+      <w:r>
+        <w:rPr>
+          <w:rFonts w:ascii="Times New Roman" w:hAnsi="Times New Roman" w:cs="Times New Roman"/>
+          <w:sz w:val="24"/>
+          <w:szCs w:val="24"/>
+        </w:rPr>
+        <w:t xml:space="preserve"> </w:t>
+      </w:r>
+      <w:r>
+        <w:rPr>
+          <w:rFonts w:ascii="Times New Roman" w:hAnsi="Times New Roman" w:cs="Times New Roman"/>
+          <w:sz w:val="24"/>
+          <w:szCs w:val="24"/>
+        </w:rPr>
+        <w:t>al estilo de arte modernista antes mencionado</w:t>
+      </w:r>
+      <w:r>
+        <w:rPr>
+          <w:rFonts w:ascii="Times New Roman" w:hAnsi="Times New Roman" w:cs="Times New Roman"/>
+          <w:sz w:val="24"/>
+          <w:szCs w:val="24"/>
+        </w:rPr>
+        <w:t xml:space="preserve">, con sus colores </w:t>
+      </w:r>
+      <w:r>
+        <w:rPr>
+          <w:rFonts w:ascii="Times New Roman" w:hAnsi="Times New Roman" w:cs="Times New Roman"/>
+          <w:sz w:val="24"/>
+          <w:szCs w:val="24"/>
+        </w:rPr>
+        <w:t>más planos</w:t>
+      </w:r>
+      <w:r>
+        <w:rPr>
+          <w:rFonts w:ascii="Times New Roman" w:hAnsi="Times New Roman" w:cs="Times New Roman"/>
+          <w:sz w:val="24"/>
+          <w:szCs w:val="24"/>
+        </w:rPr>
+        <w:t xml:space="preserve">. Esto se puede ver tanto en la </w:t>
       </w:r>
       <w:r>
         <w:rPr>
@@ -3319,7 +3572,149 @@
           <w:sz w:val="24"/>
           <w:szCs w:val="24"/>
         </w:rPr>
-        <w:t xml:space="preserve">colores, que tienden a </w:t>
+        <w:t>colores, que tienden a ser</w:t>
+      </w:r>
+      <w:r>
+        <w:rPr>
+          <w:rFonts w:ascii="Times New Roman" w:hAnsi="Times New Roman" w:cs="Times New Roman"/>
+          <w:sz w:val="24"/>
+          <w:szCs w:val="24"/>
+        </w:rPr>
+        <w:t xml:space="preserve"> vivos y</w:t>
+      </w:r>
+      <w:r>
+        <w:rPr>
+          <w:rFonts w:ascii="Times New Roman" w:hAnsi="Times New Roman" w:cs="Times New Roman"/>
+          <w:sz w:val="24"/>
+          <w:szCs w:val="24"/>
+        </w:rPr>
+        <w:t xml:space="preserve"> cálidos</w:t>
+      </w:r>
+      <w:r>
+        <w:rPr>
+          <w:rFonts w:ascii="Times New Roman" w:hAnsi="Times New Roman" w:cs="Times New Roman"/>
+          <w:sz w:val="24"/>
+          <w:szCs w:val="24"/>
+        </w:rPr>
+        <w:t>, como en el propio diseño del mundo y los personajes.</w:t>
+      </w:r>
+      <w:r>
+        <w:rPr>
+          <w:rFonts w:ascii="Times New Roman" w:hAnsi="Times New Roman" w:cs="Times New Roman"/>
+          <w:sz w:val="24"/>
+          <w:szCs w:val="24"/>
+        </w:rPr>
+        <w:t xml:space="preserve"> </w:t>
+      </w:r>
+      <w:r>
+        <w:rPr>
+          <w:rFonts w:ascii="Times New Roman" w:hAnsi="Times New Roman" w:cs="Times New Roman"/>
+          <w:sz w:val="24"/>
+          <w:szCs w:val="24"/>
+        </w:rPr>
+        <w:t>La</w:t>
+      </w:r>
+      <w:r>
+        <w:rPr>
+          <w:rFonts w:ascii="Times New Roman" w:hAnsi="Times New Roman" w:cs="Times New Roman"/>
+          <w:sz w:val="24"/>
+          <w:szCs w:val="24"/>
+        </w:rPr>
+        <w:t xml:space="preserve"> alta saturación del color también potencia la exaltación de los sentimientos, haciendo ver a la ciudad como una utopía en la que todo el mundo convive en paz y armonía, </w:t>
+      </w:r>
+      <w:r>
+        <w:rPr>
+          <w:rFonts w:ascii="Times New Roman" w:hAnsi="Times New Roman" w:cs="Times New Roman"/>
+          <w:sz w:val="24"/>
+          <w:szCs w:val="24"/>
+        </w:rPr>
+        <w:t>y en la que la política tiende a los extremismos.</w:t>
+      </w:r>
+      <w:r>
+        <w:rPr>
+          <w:rFonts w:ascii="Times New Roman" w:hAnsi="Times New Roman" w:cs="Times New Roman"/>
+          <w:sz w:val="24"/>
+          <w:szCs w:val="24"/>
+        </w:rPr>
+        <w:t xml:space="preserve"> Desde prácticamente el comienzo del juego, se muestran mucho elementos y simbologías religiosas en escenarios en los que predomina una tonalidad dorada o </w:t>
+      </w:r>
+      <w:proofErr w:type="gramStart"/>
+      <w:r>
+        <w:rPr>
+          <w:rFonts w:ascii="Times New Roman" w:hAnsi="Times New Roman" w:cs="Times New Roman"/>
+          <w:sz w:val="24"/>
+          <w:szCs w:val="24"/>
+        </w:rPr>
+        <w:t>amarilla</w:t>
+      </w:r>
+      <w:proofErr w:type="gramEnd"/>
+      <w:r>
+        <w:rPr>
+          <w:rFonts w:ascii="Times New Roman" w:hAnsi="Times New Roman" w:cs="Times New Roman"/>
+          <w:sz w:val="24"/>
+          <w:szCs w:val="24"/>
+        </w:rPr>
+        <w:t xml:space="preserve"> Aunque simple, es destacable el uso de los colores en el personaje de </w:t>
+      </w:r>
+      <w:proofErr w:type="spellStart"/>
+      <w:r>
+        <w:rPr>
+          <w:rFonts w:ascii="Times New Roman" w:hAnsi="Times New Roman" w:cs="Times New Roman"/>
+          <w:sz w:val="24"/>
+          <w:szCs w:val="24"/>
+        </w:rPr>
+        <w:t>Songbird</w:t>
+      </w:r>
+      <w:proofErr w:type="spellEnd"/>
+      <w:r>
+        <w:rPr>
+          <w:rFonts w:ascii="Times New Roman" w:hAnsi="Times New Roman" w:cs="Times New Roman"/>
+          <w:sz w:val="24"/>
+          <w:szCs w:val="24"/>
+        </w:rPr>
+        <w:t xml:space="preserve">, una criatura mecánica gigante con forma de pájaro que tiene la misión de proteger a Elizabeth. Cuando </w:t>
+      </w:r>
+      <w:proofErr w:type="spellStart"/>
+      <w:r>
+        <w:rPr>
+          <w:rFonts w:ascii="Times New Roman" w:hAnsi="Times New Roman" w:cs="Times New Roman"/>
+          <w:sz w:val="24"/>
+          <w:szCs w:val="24"/>
+        </w:rPr>
+        <w:t>Songbird</w:t>
+      </w:r>
+      <w:proofErr w:type="spellEnd"/>
+      <w:r>
+        <w:rPr>
+          <w:rFonts w:ascii="Times New Roman" w:hAnsi="Times New Roman" w:cs="Times New Roman"/>
+          <w:sz w:val="24"/>
+          <w:szCs w:val="24"/>
+        </w:rPr>
+        <w:t xml:space="preserve"> no siente peligro o es tranquilizado por Elizabeth, sus ojos tienen un color verde que representa que está en calma; pero en cambio, cuando siente que Elizabeth está en peligro, sus ojos toman un color rojo</w:t>
+      </w:r>
+      <w:r>
+        <w:rPr>
+          <w:rFonts w:ascii="Times New Roman" w:hAnsi="Times New Roman" w:cs="Times New Roman"/>
+          <w:sz w:val="24"/>
+          <w:szCs w:val="24"/>
+        </w:rPr>
+        <w:t xml:space="preserve"> que refleja su agresividad</w:t>
+      </w:r>
+      <w:r>
+        <w:rPr>
+          <w:rFonts w:ascii="Times New Roman" w:hAnsi="Times New Roman" w:cs="Times New Roman"/>
+          <w:sz w:val="24"/>
+          <w:szCs w:val="24"/>
+        </w:rPr>
+        <w:t>.</w:t>
+      </w:r>
+      <w:r>
+        <w:rPr>
+          <w:rFonts w:ascii="Times New Roman" w:hAnsi="Times New Roman" w:cs="Times New Roman"/>
+          <w:sz w:val="24"/>
+          <w:szCs w:val="24"/>
+        </w:rPr>
+        <w:t xml:space="preserve"> </w:t>
       </w:r>
       <w:r>
         <w:rPr>
@@ -3328,122 +3723,6 @@
           <w:szCs w:val="24"/>
         </w:rPr>
         <w:lastRenderedPageBreak/>
-        <w:t>ser</w:t>
-      </w:r>
-      <w:r>
-        <w:rPr>
-          <w:rFonts w:ascii="Times New Roman" w:hAnsi="Times New Roman" w:cs="Times New Roman"/>
-          <w:sz w:val="24"/>
-          <w:szCs w:val="24"/>
-        </w:rPr>
-        <w:t xml:space="preserve"> vivos y</w:t>
-      </w:r>
-      <w:r>
-        <w:rPr>
-          <w:rFonts w:ascii="Times New Roman" w:hAnsi="Times New Roman" w:cs="Times New Roman"/>
-          <w:sz w:val="24"/>
-          <w:szCs w:val="24"/>
-        </w:rPr>
-        <w:t xml:space="preserve"> cálidos</w:t>
-      </w:r>
-      <w:r>
-        <w:rPr>
-          <w:rFonts w:ascii="Times New Roman" w:hAnsi="Times New Roman" w:cs="Times New Roman"/>
-          <w:sz w:val="24"/>
-          <w:szCs w:val="24"/>
-        </w:rPr>
-        <w:t>, como en el propio diseño del mundo y los personajes.</w:t>
-      </w:r>
-      <w:r>
-        <w:rPr>
-          <w:rFonts w:ascii="Times New Roman" w:hAnsi="Times New Roman" w:cs="Times New Roman"/>
-          <w:sz w:val="24"/>
-          <w:szCs w:val="24"/>
-        </w:rPr>
-        <w:t xml:space="preserve"> </w:t>
-      </w:r>
-      <w:r>
-        <w:rPr>
-          <w:rFonts w:ascii="Times New Roman" w:hAnsi="Times New Roman" w:cs="Times New Roman"/>
-          <w:sz w:val="24"/>
-          <w:szCs w:val="24"/>
-        </w:rPr>
-        <w:t>La</w:t>
-      </w:r>
-      <w:r>
-        <w:rPr>
-          <w:rFonts w:ascii="Times New Roman" w:hAnsi="Times New Roman" w:cs="Times New Roman"/>
-          <w:sz w:val="24"/>
-          <w:szCs w:val="24"/>
-        </w:rPr>
-        <w:t xml:space="preserve"> alta saturación del color también potencia la exaltación de los sentimientos, haciendo ver a la ciudad como una utopía en la que todo el mundo convive en paz y armonía, </w:t>
-      </w:r>
-      <w:r>
-        <w:rPr>
-          <w:rFonts w:ascii="Times New Roman" w:hAnsi="Times New Roman" w:cs="Times New Roman"/>
-          <w:sz w:val="24"/>
-          <w:szCs w:val="24"/>
-        </w:rPr>
-        <w:t>y en la que la política tiende a los extremismos.</w:t>
-      </w:r>
-      <w:r>
-        <w:rPr>
-          <w:rFonts w:ascii="Times New Roman" w:hAnsi="Times New Roman" w:cs="Times New Roman"/>
-          <w:sz w:val="24"/>
-          <w:szCs w:val="24"/>
-        </w:rPr>
-        <w:t xml:space="preserve"> Aunque simple, es destacable el uso de los colores en el personaje de </w:t>
-      </w:r>
-      <w:proofErr w:type="spellStart"/>
-      <w:r>
-        <w:rPr>
-          <w:rFonts w:ascii="Times New Roman" w:hAnsi="Times New Roman" w:cs="Times New Roman"/>
-          <w:sz w:val="24"/>
-          <w:szCs w:val="24"/>
-        </w:rPr>
-        <w:t>Songbird</w:t>
-      </w:r>
-      <w:proofErr w:type="spellEnd"/>
-      <w:r>
-        <w:rPr>
-          <w:rFonts w:ascii="Times New Roman" w:hAnsi="Times New Roman" w:cs="Times New Roman"/>
-          <w:sz w:val="24"/>
-          <w:szCs w:val="24"/>
-        </w:rPr>
-        <w:t xml:space="preserve">, una criatura mecánica gigante con forma de pájaro que tiene la misión de proteger a Elizabeth. Cuando </w:t>
-      </w:r>
-      <w:proofErr w:type="spellStart"/>
-      <w:r>
-        <w:rPr>
-          <w:rFonts w:ascii="Times New Roman" w:hAnsi="Times New Roman" w:cs="Times New Roman"/>
-          <w:sz w:val="24"/>
-          <w:szCs w:val="24"/>
-        </w:rPr>
-        <w:t>Songbird</w:t>
-      </w:r>
-      <w:proofErr w:type="spellEnd"/>
-      <w:r>
-        <w:rPr>
-          <w:rFonts w:ascii="Times New Roman" w:hAnsi="Times New Roman" w:cs="Times New Roman"/>
-          <w:sz w:val="24"/>
-          <w:szCs w:val="24"/>
-        </w:rPr>
-        <w:t xml:space="preserve"> no siente peligro o es tranquilizado por Elizabeth, sus ojos tienen un color verde que representa que está en calma; pero en cambio, cuando siente que Elizabeth está en peligro, sus ojos toman un color rojo.</w:t>
-      </w:r>
-      <w:r>
-        <w:rPr>
-          <w:rFonts w:ascii="Times New Roman" w:hAnsi="Times New Roman" w:cs="Times New Roman"/>
-          <w:sz w:val="24"/>
-          <w:szCs w:val="24"/>
-        </w:rPr>
-        <w:t xml:space="preserve"> </w:t>
-      </w:r>
-      <w:r>
-        <w:rPr>
-          <w:rFonts w:ascii="Times New Roman" w:hAnsi="Times New Roman" w:cs="Times New Roman"/>
-          <w:sz w:val="24"/>
-          <w:szCs w:val="24"/>
-        </w:rPr>
         <w:t xml:space="preserve">También </w:t>
       </w:r>
       <w:r>
@@ -3541,7 +3820,7 @@
                     </pic:cNvPicPr>
                   </pic:nvPicPr>
                   <pic:blipFill>
-                    <a:blip r:embed="rId15" cstate="print">
+                    <a:blip r:embed="rId17" cstate="print">
                       <a:extLst>
                         <a:ext uri="{28A0092B-C50C-407E-A947-70E740481C1C}">
                           <a14:useLocalDpi xmlns:a14="http://schemas.microsoft.com/office/drawing/2010/main" val="0"/>
@@ -3592,8 +3871,20 @@
           <w:sz w:val="18"/>
           <w:szCs w:val="18"/>
         </w:rPr>
-        <w:t>Imagen</w:t>
-      </w:r>
+        <w:t xml:space="preserve">Imagen 1 tomada de: </w:t>
+      </w:r>
+      <w:hyperlink r:id="rId18" w:history="1">
+        <w:r>
+          <w:rPr>
+            <w:rStyle w:val="Hipervnculo"/>
+            <w:i/>
+            <w:iCs/>
+            <w:sz w:val="18"/>
+            <w:szCs w:val="18"/>
+          </w:rPr>
+          <w:t>http://www.psicocine.com/videojuegos/analisis-xbox-360-bioshock-infinite/</w:t>
+        </w:r>
+      </w:hyperlink>
       <w:r>
         <w:rPr>
           <w:i/>
@@ -3602,8 +3893,20 @@
           <w:sz w:val="18"/>
           <w:szCs w:val="18"/>
         </w:rPr>
-        <w:t xml:space="preserve"> 1</w:t>
-      </w:r>
+        <w:t xml:space="preserve"> el día 18/11/2018 - Soldados de los Fundadores. Imagen 2 tomada de: </w:t>
+      </w:r>
+      <w:hyperlink r:id="rId19" w:history="1">
+        <w:r>
+          <w:rPr>
+            <w:rStyle w:val="Hipervnculo"/>
+            <w:i/>
+            <w:iCs/>
+            <w:sz w:val="18"/>
+            <w:szCs w:val="18"/>
+          </w:rPr>
+          <w:t>https://kotaku.com/5854101/how-bioshock-infinite-is-influenced-by-occupy-wall-street</w:t>
+        </w:r>
+      </w:hyperlink>
       <w:r>
         <w:rPr>
           <w:i/>
@@ -3612,50 +3915,8 @@
           <w:sz w:val="18"/>
           <w:szCs w:val="18"/>
         </w:rPr>
-        <w:t xml:space="preserve"> tomada de: http://www.psicocine.com/videojuegos/analisis-xbox-360-bioshock-infinite/ el día 18/11/2018 - Soldados de los Fundadores.</w:t>
-      </w:r>
-      <w:r>
-        <w:rPr>
-          <w:i/>
-          <w:iCs/>
-          <w:color w:val="44546A" w:themeColor="text2"/>
-          <w:sz w:val="18"/>
-          <w:szCs w:val="18"/>
-        </w:rPr>
-        <w:t xml:space="preserve"> </w:t>
-      </w:r>
-      <w:r>
-        <w:rPr>
-          <w:i/>
-          <w:iCs/>
-          <w:color w:val="44546A" w:themeColor="text2"/>
-          <w:sz w:val="18"/>
-          <w:szCs w:val="18"/>
-        </w:rPr>
-        <w:t>Imagen</w:t>
-      </w:r>
-      <w:r>
-        <w:rPr>
-          <w:i/>
-          <w:iCs/>
-          <w:color w:val="44546A" w:themeColor="text2"/>
-          <w:sz w:val="18"/>
-          <w:szCs w:val="18"/>
-        </w:rPr>
-        <w:t xml:space="preserve"> 2</w:t>
-      </w:r>
-      <w:r>
-        <w:rPr>
-          <w:i/>
-          <w:iCs/>
-          <w:color w:val="44546A" w:themeColor="text2"/>
-          <w:sz w:val="18"/>
-          <w:szCs w:val="18"/>
-        </w:rPr>
-        <w:t xml:space="preserve"> tomada de: https://kotaku.com/5854101/how-bioshock-infinite-is-influenced-by-occupy-wall-street el día 18/11/2018 - Soldados de los Vox Populi.</w:t>
-      </w:r>
-      <w:bookmarkStart w:id="0" w:name="_GoBack"/>
-      <w:bookmarkEnd w:id="0"/>
+        <w:t xml:space="preserve"> el día 18/11/2018 - Soldados de los Vox Populi.</w:t>
+      </w:r>
     </w:p>
     <w:p>
       <w:pPr>
@@ -3760,7 +4021,17 @@
           <w:szCs w:val="24"/>
         </w:rPr>
         <w:tab/>
-        <w:t xml:space="preserve">La música, sonidos y diálogos también tienen bastante importancia en el juego. En general, durante la exploración no suena música ambiental, sino que se le da más importancia </w:t>
+        <w:t>La música, sonidos y diálogos también tienen bastante importancia en el juego. En general, durante la exploración no suena música ambiental, sino que se le da más importancia a la posibilidad de escuchar a los ciudadanos teniendo conversaciones y viviendo su día a día, o de escuchar los sonidos de las maquinarias que hacen flotar a la ciudad. Esto ayuda a dar la sensación de que Columbia es una ciudad con vida. Durante los combates la música cobrará importancia, ya que en el momento en el que comienza uno, comienza al mismo tiempo a sonar música ambiental, con un tono de tensión y hostilidad que mantienen al jugador</w:t>
+      </w:r>
+      <w:r>
+        <w:rPr>
+          <w:rFonts w:ascii="Times New Roman" w:hAnsi="Times New Roman" w:cs="Times New Roman"/>
+          <w:iCs/>
+          <w:color w:val="000000" w:themeColor="text1"/>
+          <w:sz w:val="24"/>
+          <w:szCs w:val="24"/>
+        </w:rPr>
+        <w:t xml:space="preserve"> en vilo mientras se enfrenta a los enemigos. En el momento en el que se derrota al último enemigo, suena una corta melodía estridente a modo de transición para hacer saber al jugador que el enfrentamiento ha terminado y ya no hay más enemigos por el momento. Los diálogos </w:t>
       </w:r>
       <w:r>
         <w:rPr>
@@ -3771,17 +4042,7 @@
           <w:szCs w:val="24"/>
         </w:rPr>
         <w:lastRenderedPageBreak/>
-        <w:t>a la posibilidad de escuchar a los ciudadanos teniendo conversaciones y viviendo su día a día, o de escuchar los sonidos de las maquinarias que hacen flotar a la ciudad. Esto ayuda a dar la sensación de que Columbia es una ciudad con vida. Durante los combates la música cobrará importancia, ya que en el momento en el que comienza uno, comienza al mismo tiempo a sonar música ambiental, con un tono de tensión y hostilidad que mantienen al jugador</w:t>
-      </w:r>
-      <w:r>
-        <w:rPr>
-          <w:rFonts w:ascii="Times New Roman" w:hAnsi="Times New Roman" w:cs="Times New Roman"/>
-          <w:iCs/>
-          <w:color w:val="000000" w:themeColor="text1"/>
-          <w:sz w:val="24"/>
-          <w:szCs w:val="24"/>
-        </w:rPr>
-        <w:t xml:space="preserve"> en vilo mientras se enfrenta a los enemigos. En el momento en el que se derrota al último enemigo, suena una corta melodía estridente a modo de transición para hacer saber al jugador que el enfrentamiento ha terminado y ya no hay más enemigos por el momento. Los diálogos también tienen mucha importancia al tratarse de un videojuego muy enfocado en la narrativa. A diferencia de las otras dos entregas de BioShock, el personaje protagonista habla, y además a partir del momento en el que Elizabeth es rescatada, esta le acompaña durante la mayor parte del juego. Esto permite a los dos personajes desarrollar una relación que evoluciona a lo largo de la historia del videojuego. Esta evolución se puede observar fácilmente en los distintos diálogos que ambos tienen, viendo cómo van ganando confianza el uno en el otro. Además, la mayoría de </w:t>
+        <w:t xml:space="preserve">también tienen mucha importancia al tratarse de un videojuego muy enfocado en la narrativa. A diferencia de las otras dos entregas de BioShock, el personaje protagonista habla, y además a partir del momento en el que Elizabeth es rescatada, esta le acompaña durante la mayor parte del juego. Esto permite a los dos personajes desarrollar una relación que evoluciona a lo largo de la historia del videojuego. Esta evolución se puede observar fácilmente en los distintos diálogos que ambos tienen, viendo cómo van ganando confianza el uno en el otro. Además, la mayoría de </w:t>
       </w:r>
       <w:r>
         <w:rPr>
@@ -3854,6 +4115,1207 @@
           <w:szCs w:val="24"/>
         </w:rPr>
         <w:t xml:space="preserve"> y Elizabeth, y en las que por lo general se podrá averiguar algo más sobre la historia y trasfondo de cada uno.</w:t>
+      </w:r>
+    </w:p>
+    <w:p>
+      <w:pPr>
+        <w:spacing w:line="360" w:lineRule="auto"/>
+        <w:rPr>
+          <w:rFonts w:ascii="Times New Roman" w:hAnsi="Times New Roman" w:cs="Times New Roman"/>
+          <w:iCs/>
+          <w:color w:val="000000" w:themeColor="text1"/>
+          <w:sz w:val="24"/>
+          <w:szCs w:val="24"/>
+        </w:rPr>
+      </w:pPr>
+      <w:r>
+        <w:rPr>
+          <w:rFonts w:ascii="Times New Roman" w:hAnsi="Times New Roman" w:cs="Times New Roman"/>
+          <w:b/>
+          <w:iCs/>
+          <w:color w:val="000000" w:themeColor="text1"/>
+          <w:sz w:val="26"/>
+          <w:szCs w:val="26"/>
+        </w:rPr>
+        <w:t xml:space="preserve">Mensaje </w:t>
+      </w:r>
+    </w:p>
+    <w:p>
+      <w:pPr>
+        <w:spacing w:line="360" w:lineRule="auto"/>
+        <w:rPr>
+          <w:rFonts w:ascii="Times New Roman" w:hAnsi="Times New Roman" w:cs="Times New Roman"/>
+          <w:iCs/>
+          <w:color w:val="000000" w:themeColor="text1"/>
+          <w:sz w:val="24"/>
+          <w:szCs w:val="24"/>
+        </w:rPr>
+      </w:pPr>
+      <w:r>
+        <w:rPr>
+          <w:rFonts w:ascii="Times New Roman" w:hAnsi="Times New Roman" w:cs="Times New Roman"/>
+          <w:iCs/>
+          <w:color w:val="000000" w:themeColor="text1"/>
+          <w:sz w:val="24"/>
+          <w:szCs w:val="24"/>
+        </w:rPr>
+        <w:t>Este videojuego tiene una enorme carga ideológica. Como ya se ha dicho anteriormente, se ambienta en la época del apogeo del excepcionalismo estadounidense</w:t>
+      </w:r>
+      <w:r>
+        <w:rPr>
+          <w:rFonts w:ascii="Times New Roman" w:hAnsi="Times New Roman" w:cs="Times New Roman"/>
+          <w:iCs/>
+          <w:color w:val="000000" w:themeColor="text1"/>
+          <w:sz w:val="24"/>
+          <w:szCs w:val="24"/>
+        </w:rPr>
+        <w:t>, término que se define como la consideración de Estados Unidos a sí misma como una nación que destaca sobre las demás grandes naciones debido a sus leyes, sus ideales democráticos, su curso en la historia, y todo aquello que la caracteriza.</w:t>
+      </w:r>
+      <w:r>
+        <w:rPr>
+          <w:rFonts w:ascii="Times New Roman" w:hAnsi="Times New Roman" w:cs="Times New Roman"/>
+          <w:iCs/>
+          <w:color w:val="000000" w:themeColor="text1"/>
+          <w:sz w:val="24"/>
+          <w:szCs w:val="24"/>
+        </w:rPr>
+        <w:t xml:space="preserve"> Alberto Venegas explica en el libro </w:t>
+      </w:r>
+      <w:r>
+        <w:rPr>
+          <w:rFonts w:ascii="Times New Roman" w:hAnsi="Times New Roman" w:cs="Times New Roman"/>
+          <w:i/>
+          <w:iCs/>
+          <w:color w:val="000000" w:themeColor="text1"/>
+          <w:sz w:val="24"/>
+          <w:szCs w:val="24"/>
+        </w:rPr>
+        <w:t>BioShock y el alma de Estados Unidos</w:t>
+      </w:r>
+      <w:r>
+        <w:rPr>
+          <w:rFonts w:ascii="Times New Roman" w:hAnsi="Times New Roman" w:cs="Times New Roman"/>
+          <w:iCs/>
+          <w:color w:val="000000" w:themeColor="text1"/>
+          <w:sz w:val="24"/>
+          <w:szCs w:val="24"/>
+        </w:rPr>
+        <w:t>:</w:t>
+      </w:r>
+    </w:p>
+    <w:p>
+      <w:pPr>
+        <w:spacing w:line="360" w:lineRule="auto"/>
+        <w:ind w:left="709" w:right="662"/>
+        <w:rPr>
+          <w:rFonts w:ascii="Times New Roman" w:hAnsi="Times New Roman" w:cs="Times New Roman"/>
+          <w:iCs/>
+          <w:color w:val="000000" w:themeColor="text1"/>
+          <w:sz w:val="24"/>
+          <w:szCs w:val="24"/>
+        </w:rPr>
+      </w:pPr>
+      <w:r>
+        <w:rPr>
+          <w:rFonts w:ascii="Times New Roman" w:hAnsi="Times New Roman" w:cs="Times New Roman"/>
+          <w:iCs/>
+          <w:color w:val="000000" w:themeColor="text1"/>
+          <w:sz w:val="24"/>
+          <w:szCs w:val="24"/>
+        </w:rPr>
+        <w:t xml:space="preserve"> El excepcionalismo estadounidense, el eje filosófico del juego, parte de tres ideas: la primera, la historia de Estados Unidos es desde el momento de su creación diferente a la de cualquier otro país. […] La segunda, Estados Unidos tiene una misión mediante la cual debe cambiar el mundo. La tercera, y última, la historia de Estados Unidos y su misión es superior a cualquier otra (2017, p.184).</w:t>
+      </w:r>
+    </w:p>
+    <w:p>
+      <w:pPr>
+        <w:spacing w:line="360" w:lineRule="auto"/>
+        <w:ind w:firstLine="708"/>
+        <w:rPr>
+          <w:rFonts w:ascii="Times New Roman" w:hAnsi="Times New Roman" w:cs="Times New Roman"/>
+          <w:iCs/>
+          <w:color w:val="000000" w:themeColor="text1"/>
+          <w:sz w:val="24"/>
+          <w:szCs w:val="24"/>
+        </w:rPr>
+      </w:pPr>
+      <w:r>
+        <w:rPr>
+          <w:rFonts w:ascii="Times New Roman" w:hAnsi="Times New Roman" w:cs="Times New Roman"/>
+          <w:iCs/>
+          <w:color w:val="000000" w:themeColor="text1"/>
+          <w:sz w:val="24"/>
+          <w:szCs w:val="24"/>
+        </w:rPr>
+        <w:t xml:space="preserve">Estos ideales están representados en muchos aspectos del juego. </w:t>
+      </w:r>
+      <w:r>
+        <w:rPr>
+          <w:rFonts w:ascii="Times New Roman" w:hAnsi="Times New Roman" w:cs="Times New Roman"/>
+          <w:iCs/>
+          <w:color w:val="000000" w:themeColor="text1"/>
+          <w:sz w:val="24"/>
+          <w:szCs w:val="24"/>
+        </w:rPr>
+        <w:t xml:space="preserve">Según el pasado alternativo en el que se ambienta el videojuego, la ciudad de Columbia fue creada por los Estados Unidos con el fin de alardear y de mostrar su poder ante el resto de las naciones. Durante el movimiento histórico conocido como el Levantamiento de los </w:t>
+      </w:r>
+      <w:proofErr w:type="spellStart"/>
+      <w:r>
+        <w:rPr>
+          <w:rFonts w:ascii="Times New Roman" w:hAnsi="Times New Roman" w:cs="Times New Roman"/>
+          <w:iCs/>
+          <w:color w:val="000000" w:themeColor="text1"/>
+          <w:sz w:val="24"/>
+          <w:szCs w:val="24"/>
+        </w:rPr>
+        <w:t>bóxers</w:t>
+      </w:r>
+      <w:proofErr w:type="spellEnd"/>
+      <w:r>
+        <w:rPr>
+          <w:rFonts w:ascii="Times New Roman" w:hAnsi="Times New Roman" w:cs="Times New Roman"/>
+          <w:iCs/>
+          <w:color w:val="000000" w:themeColor="text1"/>
+          <w:sz w:val="24"/>
+          <w:szCs w:val="24"/>
+        </w:rPr>
+        <w:t xml:space="preserve"> en China, Estados Unidos ordena a Columbia a intervenir</w:t>
+      </w:r>
+      <w:r>
+        <w:rPr>
+          <w:rFonts w:ascii="Times New Roman" w:hAnsi="Times New Roman" w:cs="Times New Roman"/>
+          <w:iCs/>
+          <w:color w:val="000000" w:themeColor="text1"/>
+          <w:sz w:val="24"/>
+          <w:szCs w:val="24"/>
+        </w:rPr>
+        <w:t>. Tras esto, comienzan a haber tensiones entre Estados Unidos y Columbia, hasta que esta finalmente se independiza</w:t>
+      </w:r>
+      <w:r>
+        <w:rPr>
+          <w:rFonts w:ascii="Times New Roman" w:hAnsi="Times New Roman" w:cs="Times New Roman"/>
+          <w:iCs/>
+          <w:color w:val="000000" w:themeColor="text1"/>
+          <w:sz w:val="24"/>
+          <w:szCs w:val="24"/>
+        </w:rPr>
+        <w:t>.</w:t>
+      </w:r>
+      <w:r>
+        <w:rPr>
+          <w:rFonts w:ascii="Times New Roman" w:hAnsi="Times New Roman" w:cs="Times New Roman"/>
+          <w:iCs/>
+          <w:color w:val="000000" w:themeColor="text1"/>
+          <w:sz w:val="24"/>
+          <w:szCs w:val="24"/>
+        </w:rPr>
+        <w:t xml:space="preserve"> Esto no es más que un reflejo de la propia historia de Estados Unidos, país que surgió tras una guerra de independencia en la que</w:t>
+      </w:r>
+      <w:r>
+        <w:rPr>
+          <w:rFonts w:ascii="Times New Roman" w:hAnsi="Times New Roman" w:cs="Times New Roman"/>
+          <w:iCs/>
+          <w:color w:val="000000" w:themeColor="text1"/>
+          <w:sz w:val="24"/>
+          <w:szCs w:val="24"/>
+        </w:rPr>
+        <w:t xml:space="preserve"> </w:t>
+      </w:r>
+      <w:r>
+        <w:rPr>
+          <w:rFonts w:ascii="Times New Roman" w:hAnsi="Times New Roman" w:cs="Times New Roman"/>
+          <w:iCs/>
+          <w:color w:val="000000" w:themeColor="text1"/>
+          <w:sz w:val="24"/>
+          <w:szCs w:val="24"/>
+        </w:rPr>
+        <w:t xml:space="preserve">Estados Unidos salió victoriosa, separándose de Inglaterra. </w:t>
+      </w:r>
+      <w:r>
+        <w:rPr>
+          <w:rFonts w:ascii="Times New Roman" w:hAnsi="Times New Roman" w:cs="Times New Roman"/>
+          <w:iCs/>
+          <w:color w:val="000000" w:themeColor="text1"/>
+          <w:sz w:val="24"/>
+          <w:szCs w:val="24"/>
+        </w:rPr>
+        <w:t xml:space="preserve">Otra de </w:t>
+      </w:r>
+      <w:r>
+        <w:rPr>
+          <w:rFonts w:ascii="Times New Roman" w:hAnsi="Times New Roman" w:cs="Times New Roman"/>
+          <w:iCs/>
+          <w:color w:val="000000" w:themeColor="text1"/>
+          <w:sz w:val="24"/>
+          <w:szCs w:val="24"/>
+        </w:rPr>
+        <w:lastRenderedPageBreak/>
+        <w:t xml:space="preserve">las más evidentes representaciones de los principios estadounidenses en BioShock Infinite </w:t>
+      </w:r>
+      <w:r>
+        <w:rPr>
+          <w:rFonts w:ascii="Times New Roman" w:hAnsi="Times New Roman" w:cs="Times New Roman"/>
+          <w:iCs/>
+          <w:color w:val="000000" w:themeColor="text1"/>
+          <w:sz w:val="24"/>
+          <w:szCs w:val="24"/>
+        </w:rPr>
+        <w:t>es el propio nombre de la ciudad, Columbia</w:t>
+      </w:r>
+      <w:r>
+        <w:rPr>
+          <w:rFonts w:ascii="Times New Roman" w:hAnsi="Times New Roman" w:cs="Times New Roman"/>
+          <w:iCs/>
+          <w:color w:val="000000" w:themeColor="text1"/>
+          <w:sz w:val="24"/>
+          <w:szCs w:val="24"/>
+        </w:rPr>
+        <w:t>; que se trata de la representación femenina de Estados Unidos, y con ello</w:t>
+      </w:r>
+      <w:r>
+        <w:rPr>
+          <w:rFonts w:ascii="Times New Roman" w:hAnsi="Times New Roman" w:cs="Times New Roman"/>
+          <w:iCs/>
+          <w:color w:val="000000" w:themeColor="text1"/>
+          <w:sz w:val="24"/>
+          <w:szCs w:val="24"/>
+        </w:rPr>
+        <w:t>,</w:t>
+      </w:r>
+      <w:r>
+        <w:rPr>
+          <w:rFonts w:ascii="Times New Roman" w:hAnsi="Times New Roman" w:cs="Times New Roman"/>
+          <w:iCs/>
+          <w:color w:val="000000" w:themeColor="text1"/>
+          <w:sz w:val="24"/>
+          <w:szCs w:val="24"/>
+        </w:rPr>
+        <w:t xml:space="preserve"> de todos sus ideales.</w:t>
+      </w:r>
+      <w:r>
+        <w:rPr>
+          <w:rFonts w:ascii="Times New Roman" w:hAnsi="Times New Roman" w:cs="Times New Roman"/>
+          <w:iCs/>
+          <w:color w:val="000000" w:themeColor="text1"/>
+          <w:sz w:val="24"/>
+          <w:szCs w:val="24"/>
+        </w:rPr>
+        <w:t xml:space="preserve"> Esta personificación de Estados Unidos en una mujer también está presente en cómo es vista Elizabeth por los ciudadanos y por el gobernador de la ciudad. Como ya se ha explicado antes, Elizabeth posee el poder de abrir portales </w:t>
+      </w:r>
+      <w:proofErr w:type="spellStart"/>
+      <w:r>
+        <w:rPr>
+          <w:rFonts w:ascii="Times New Roman" w:hAnsi="Times New Roman" w:cs="Times New Roman"/>
+          <w:iCs/>
+          <w:color w:val="000000" w:themeColor="text1"/>
+          <w:sz w:val="24"/>
+          <w:szCs w:val="24"/>
+        </w:rPr>
+        <w:t>interdimensionales</w:t>
+      </w:r>
+      <w:proofErr w:type="spellEnd"/>
+      <w:r>
+        <w:rPr>
+          <w:rFonts w:ascii="Times New Roman" w:hAnsi="Times New Roman" w:cs="Times New Roman"/>
+          <w:iCs/>
+          <w:color w:val="000000" w:themeColor="text1"/>
+          <w:sz w:val="24"/>
+          <w:szCs w:val="24"/>
+        </w:rPr>
+        <w:t xml:space="preserve">, que son continuamente usados para ayudar a </w:t>
+      </w:r>
+      <w:proofErr w:type="spellStart"/>
+      <w:r>
+        <w:rPr>
+          <w:rFonts w:ascii="Times New Roman" w:hAnsi="Times New Roman" w:cs="Times New Roman"/>
+          <w:iCs/>
+          <w:color w:val="000000" w:themeColor="text1"/>
+          <w:sz w:val="24"/>
+          <w:szCs w:val="24"/>
+        </w:rPr>
+        <w:t>Booker</w:t>
+      </w:r>
+      <w:proofErr w:type="spellEnd"/>
+      <w:r>
+        <w:rPr>
+          <w:rFonts w:ascii="Times New Roman" w:hAnsi="Times New Roman" w:cs="Times New Roman"/>
+          <w:iCs/>
+          <w:color w:val="000000" w:themeColor="text1"/>
+          <w:sz w:val="24"/>
+          <w:szCs w:val="24"/>
+        </w:rPr>
+        <w:t xml:space="preserve"> en combate e incluso para trasladarse a una dimensión en la que ciertos eventos de la historia del videojuego han ocurrido de una manera opuesta o radicalmente distinta. Es por esto </w:t>
+      </w:r>
+      <w:r>
+        <w:rPr>
+          <w:rFonts w:ascii="Times New Roman" w:hAnsi="Times New Roman" w:cs="Times New Roman"/>
+          <w:iCs/>
+          <w:color w:val="000000" w:themeColor="text1"/>
+          <w:sz w:val="24"/>
+          <w:szCs w:val="24"/>
+        </w:rPr>
+        <w:t>por lo que</w:t>
+      </w:r>
+      <w:r>
+        <w:rPr>
+          <w:rFonts w:ascii="Times New Roman" w:hAnsi="Times New Roman" w:cs="Times New Roman"/>
+          <w:iCs/>
+          <w:color w:val="000000" w:themeColor="text1"/>
+          <w:sz w:val="24"/>
+          <w:szCs w:val="24"/>
+        </w:rPr>
+        <w:t xml:space="preserve"> Elizabeth es vista como la salvadora, ya que Comstock ha profetizado que llevará Columbia a la gloria, y expandiendo los valores que este defiende mediante la invasión de distintas naciones. </w:t>
+      </w:r>
+      <w:r>
+        <w:rPr>
+          <w:rFonts w:ascii="Times New Roman" w:hAnsi="Times New Roman" w:cs="Times New Roman"/>
+          <w:iCs/>
+          <w:color w:val="000000" w:themeColor="text1"/>
+          <w:sz w:val="24"/>
+          <w:szCs w:val="24"/>
+        </w:rPr>
+        <w:t>La interpretación de esto es que las personas afines al gobernador ven a Elizabeth como una especie de personificación de Columbia, que expandirá los valores estadounidenses, a pesar de que ella no comparte los mismos ideales.</w:t>
+      </w:r>
+      <w:r>
+        <w:rPr>
+          <w:rFonts w:ascii="Times New Roman" w:hAnsi="Times New Roman" w:cs="Times New Roman"/>
+          <w:iCs/>
+          <w:color w:val="000000" w:themeColor="text1"/>
+          <w:sz w:val="24"/>
+          <w:szCs w:val="24"/>
+        </w:rPr>
+        <w:t xml:space="preserve"> Sin embargo, los mayores representantes del excepcionalismo estadounidense en BioShock Infinite son los líderes de ambos bandos: Zachary Hale Comstock y Daisy Fitzroy. </w:t>
+      </w:r>
+    </w:p>
+    <w:p>
+      <w:pPr>
+        <w:keepNext/>
+        <w:spacing w:line="360" w:lineRule="auto"/>
+        <w:jc w:val="center"/>
+      </w:pPr>
+      <w:r>
+        <w:rPr>
+          <w:rFonts w:ascii="Times New Roman" w:hAnsi="Times New Roman" w:cs="Times New Roman"/>
+          <w:iCs/>
+          <w:noProof/>
+          <w:color w:val="000000" w:themeColor="text1"/>
+          <w:sz w:val="24"/>
+          <w:szCs w:val="24"/>
+        </w:rPr>
+        <w:drawing>
+          <wp:inline distT="0" distB="0" distL="0" distR="0">
+            <wp:extent cx="1790700" cy="2513977"/>
+            <wp:effectExtent l="0" t="0" r="0" b="635"/>
+            <wp:docPr id="6" name="Imagen 6"/>
+            <wp:cNvGraphicFramePr>
+              <a:graphicFrameLocks xmlns:a="http://schemas.openxmlformats.org/drawingml/2006/main" noChangeAspect="1"/>
+            </wp:cNvGraphicFramePr>
+            <a:graphic xmlns:a="http://schemas.openxmlformats.org/drawingml/2006/main">
+              <a:graphicData uri="http://schemas.openxmlformats.org/drawingml/2006/picture">
+                <pic:pic xmlns:pic="http://schemas.openxmlformats.org/drawingml/2006/picture">
+                  <pic:nvPicPr>
+                    <pic:cNvPr id="0" name="Picture 1"/>
+                    <pic:cNvPicPr>
+                      <a:picLocks noChangeAspect="1" noChangeArrowheads="1"/>
+                    </pic:cNvPicPr>
+                  </pic:nvPicPr>
+                  <pic:blipFill>
+                    <a:blip r:embed="rId20" cstate="print">
+                      <a:extLst>
+                        <a:ext uri="{28A0092B-C50C-407E-A947-70E740481C1C}">
+                          <a14:useLocalDpi xmlns:a14="http://schemas.microsoft.com/office/drawing/2010/main" val="0"/>
+                        </a:ext>
+                      </a:extLst>
+                    </a:blip>
+                    <a:srcRect/>
+                    <a:stretch>
+                      <a:fillRect/>
+                    </a:stretch>
+                  </pic:blipFill>
+                  <pic:spPr bwMode="auto">
+                    <a:xfrm>
+                      <a:off x="0" y="0"/>
+                      <a:ext cx="1836474" cy="2578239"/>
+                    </a:xfrm>
+                    <a:prstGeom prst="rect">
+                      <a:avLst/>
+                    </a:prstGeom>
+                    <a:noFill/>
+                    <a:ln>
+                      <a:noFill/>
+                    </a:ln>
+                  </pic:spPr>
+                </pic:pic>
+              </a:graphicData>
+            </a:graphic>
+          </wp:inline>
+        </w:drawing>
+      </w:r>
+    </w:p>
+    <w:p>
+      <w:pPr>
+        <w:pStyle w:val="Descripcin"/>
+        <w:rPr>
+          <w:rFonts w:ascii="Times New Roman" w:hAnsi="Times New Roman" w:cs="Times New Roman"/>
+          <w:iCs w:val="0"/>
+          <w:color w:val="000000" w:themeColor="text1"/>
+          <w:sz w:val="24"/>
+          <w:szCs w:val="24"/>
+        </w:rPr>
+      </w:pPr>
+      <w:r>
+        <w:t xml:space="preserve">Imagen obtenida de: </w:t>
+      </w:r>
+      <w:hyperlink r:id="rId21" w:history="1">
+        <w:r>
+          <w:rPr>
+            <w:rStyle w:val="Hipervnculo"/>
+          </w:rPr>
+          <w:t>https://es.wikipedia.org/wiki/Columbia_(personificaci%C3%B3n)</w:t>
+        </w:r>
+      </w:hyperlink>
+      <w:r>
+        <w:t xml:space="preserve"> el día 22/11/2018 – Portada de una revista que presenta a Columbia llevando como sombrero un buque de guerra estadounidense. Se puede apreciar la similitud de esta representación de Columbia con Elizabeth.</w:t>
+      </w:r>
+    </w:p>
+    <w:p>
+      <w:pPr>
+        <w:spacing w:line="360" w:lineRule="auto"/>
+        <w:ind w:firstLine="708"/>
+        <w:rPr>
+          <w:rFonts w:ascii="Times New Roman" w:hAnsi="Times New Roman" w:cs="Times New Roman"/>
+          <w:iCs/>
+          <w:color w:val="000000" w:themeColor="text1"/>
+          <w:sz w:val="24"/>
+          <w:szCs w:val="24"/>
+        </w:rPr>
+      </w:pPr>
+      <w:r>
+        <w:rPr>
+          <w:rFonts w:ascii="Times New Roman" w:hAnsi="Times New Roman" w:cs="Times New Roman"/>
+          <w:iCs/>
+          <w:color w:val="000000" w:themeColor="text1"/>
+          <w:sz w:val="24"/>
+          <w:szCs w:val="24"/>
+        </w:rPr>
+        <w:t>Comstock</w:t>
+      </w:r>
+      <w:r>
+        <w:rPr>
+          <w:rFonts w:ascii="Times New Roman" w:hAnsi="Times New Roman" w:cs="Times New Roman"/>
+          <w:iCs/>
+          <w:color w:val="000000" w:themeColor="text1"/>
+          <w:sz w:val="24"/>
+          <w:szCs w:val="24"/>
+        </w:rPr>
+        <w:t>,</w:t>
+      </w:r>
+      <w:r>
+        <w:rPr>
+          <w:rFonts w:ascii="Times New Roman" w:hAnsi="Times New Roman" w:cs="Times New Roman"/>
+          <w:iCs/>
+          <w:color w:val="000000" w:themeColor="text1"/>
+          <w:sz w:val="24"/>
+          <w:szCs w:val="24"/>
+        </w:rPr>
+        <w:t xml:space="preserve"> </w:t>
+      </w:r>
+      <w:r>
+        <w:rPr>
+          <w:rFonts w:ascii="Times New Roman" w:hAnsi="Times New Roman" w:cs="Times New Roman"/>
+          <w:iCs/>
+          <w:color w:val="000000" w:themeColor="text1"/>
+          <w:sz w:val="24"/>
+          <w:szCs w:val="24"/>
+        </w:rPr>
+        <w:t>líder de los Fundadores,</w:t>
+      </w:r>
+      <w:r>
+        <w:rPr>
+          <w:rFonts w:ascii="Times New Roman" w:hAnsi="Times New Roman" w:cs="Times New Roman"/>
+          <w:iCs/>
+          <w:color w:val="000000" w:themeColor="text1"/>
+          <w:sz w:val="24"/>
+          <w:szCs w:val="24"/>
+        </w:rPr>
+        <w:t xml:space="preserve"> y</w:t>
+      </w:r>
+      <w:r>
+        <w:rPr>
+          <w:rFonts w:ascii="Times New Roman" w:hAnsi="Times New Roman" w:cs="Times New Roman"/>
+          <w:iCs/>
+          <w:color w:val="000000" w:themeColor="text1"/>
+          <w:sz w:val="24"/>
+          <w:szCs w:val="24"/>
+        </w:rPr>
+        <w:t xml:space="preserve"> que</w:t>
+      </w:r>
+      <w:r>
+        <w:rPr>
+          <w:rFonts w:ascii="Times New Roman" w:hAnsi="Times New Roman" w:cs="Times New Roman"/>
+          <w:iCs/>
+          <w:color w:val="000000" w:themeColor="text1"/>
+          <w:sz w:val="24"/>
+          <w:szCs w:val="24"/>
+        </w:rPr>
+        <w:t xml:space="preserve"> como el propio nombre de este bando sugiere, defiende el seguimiento a rajatabla de los valores, leyes e ideales que se instauraron en Estados Unidos en su propia fundación. </w:t>
+      </w:r>
+      <w:r>
+        <w:rPr>
+          <w:rFonts w:ascii="Times New Roman" w:hAnsi="Times New Roman" w:cs="Times New Roman"/>
+          <w:iCs/>
+          <w:color w:val="000000" w:themeColor="text1"/>
+          <w:sz w:val="24"/>
+          <w:szCs w:val="24"/>
+        </w:rPr>
+        <w:t xml:space="preserve">Esto se puede observar en el videojuego en cómo se tratan temas como el patriotismo, el racismo y el cristianismo. Estos elementos son visibles desde los primeros compases del juego. Por ejemplo, tras subir a Columbia desde la cápsula de lanzamiento, lo primero que deberá hacer </w:t>
+      </w:r>
+      <w:proofErr w:type="spellStart"/>
+      <w:r>
+        <w:rPr>
+          <w:rFonts w:ascii="Times New Roman" w:hAnsi="Times New Roman" w:cs="Times New Roman"/>
+          <w:iCs/>
+          <w:color w:val="000000" w:themeColor="text1"/>
+          <w:sz w:val="24"/>
+          <w:szCs w:val="24"/>
+        </w:rPr>
+        <w:t>Booker</w:t>
+      </w:r>
+      <w:proofErr w:type="spellEnd"/>
+      <w:r>
+        <w:rPr>
+          <w:rFonts w:ascii="Times New Roman" w:hAnsi="Times New Roman" w:cs="Times New Roman"/>
+          <w:iCs/>
+          <w:color w:val="000000" w:themeColor="text1"/>
+          <w:sz w:val="24"/>
+          <w:szCs w:val="24"/>
+        </w:rPr>
+        <w:t xml:space="preserve"> es aceptar un bautizo para poder acceder </w:t>
+      </w:r>
+      <w:r>
+        <w:rPr>
+          <w:rFonts w:ascii="Times New Roman" w:hAnsi="Times New Roman" w:cs="Times New Roman"/>
+          <w:iCs/>
+          <w:color w:val="000000" w:themeColor="text1"/>
+          <w:sz w:val="24"/>
+          <w:szCs w:val="24"/>
+        </w:rPr>
+        <w:lastRenderedPageBreak/>
+        <w:t xml:space="preserve">a la ciudad, aunque este personaje deja claro desde el primer momento su falta de fe. Mientras busca a Elizabeth, </w:t>
+      </w:r>
+      <w:proofErr w:type="spellStart"/>
+      <w:r>
+        <w:rPr>
+          <w:rFonts w:ascii="Times New Roman" w:hAnsi="Times New Roman" w:cs="Times New Roman"/>
+          <w:iCs/>
+          <w:color w:val="000000" w:themeColor="text1"/>
+          <w:sz w:val="24"/>
+          <w:szCs w:val="24"/>
+        </w:rPr>
+        <w:t>Booker</w:t>
+      </w:r>
+      <w:proofErr w:type="spellEnd"/>
+      <w:r>
+        <w:rPr>
+          <w:rFonts w:ascii="Times New Roman" w:hAnsi="Times New Roman" w:cs="Times New Roman"/>
+          <w:iCs/>
+          <w:color w:val="000000" w:themeColor="text1"/>
+          <w:sz w:val="24"/>
+          <w:szCs w:val="24"/>
+        </w:rPr>
+        <w:t xml:space="preserve"> se encuentra también con una rifa </w:t>
+      </w:r>
+      <w:r>
+        <w:rPr>
+          <w:rFonts w:ascii="Times New Roman" w:hAnsi="Times New Roman" w:cs="Times New Roman"/>
+          <w:iCs/>
+          <w:color w:val="000000" w:themeColor="text1"/>
+          <w:sz w:val="24"/>
+          <w:szCs w:val="24"/>
+        </w:rPr>
+        <w:t>en la que el ganador tiene derecho a lanzar una pelota a una pareja interracial entre un hombre blanco y una mujer negra, lo cual es exhibido como un acto antinatural que debe ser castigado.</w:t>
+      </w:r>
+      <w:r>
+        <w:rPr>
+          <w:rFonts w:ascii="Times New Roman" w:hAnsi="Times New Roman" w:cs="Times New Roman"/>
+          <w:iCs/>
+          <w:color w:val="000000" w:themeColor="text1"/>
+          <w:sz w:val="24"/>
+          <w:szCs w:val="24"/>
+        </w:rPr>
+        <w:t xml:space="preserve"> Todo esto hace evidente la ideología de Comstock, de cómo gobierna sobre la ciudad.</w:t>
+      </w:r>
+      <w:r>
+        <w:rPr>
+          <w:rFonts w:ascii="Times New Roman" w:hAnsi="Times New Roman" w:cs="Times New Roman"/>
+          <w:iCs/>
+          <w:color w:val="000000" w:themeColor="text1"/>
+          <w:sz w:val="24"/>
+          <w:szCs w:val="24"/>
+        </w:rPr>
+        <w:t xml:space="preserve"> Un hecho destacable es la representación del hecho histórico conocido como la Masacre de </w:t>
+      </w:r>
+      <w:proofErr w:type="spellStart"/>
+      <w:r>
+        <w:rPr>
+          <w:rFonts w:ascii="Times New Roman" w:hAnsi="Times New Roman" w:cs="Times New Roman"/>
+          <w:iCs/>
+          <w:color w:val="000000" w:themeColor="text1"/>
+          <w:sz w:val="24"/>
+          <w:szCs w:val="24"/>
+        </w:rPr>
+        <w:t>Wounded</w:t>
+      </w:r>
+      <w:proofErr w:type="spellEnd"/>
+      <w:r>
+        <w:rPr>
+          <w:rFonts w:ascii="Times New Roman" w:hAnsi="Times New Roman" w:cs="Times New Roman"/>
+          <w:iCs/>
+          <w:color w:val="000000" w:themeColor="text1"/>
+          <w:sz w:val="24"/>
+          <w:szCs w:val="24"/>
+        </w:rPr>
+        <w:t xml:space="preserve"> </w:t>
+      </w:r>
+      <w:proofErr w:type="spellStart"/>
+      <w:r>
+        <w:rPr>
+          <w:rFonts w:ascii="Times New Roman" w:hAnsi="Times New Roman" w:cs="Times New Roman"/>
+          <w:iCs/>
+          <w:color w:val="000000" w:themeColor="text1"/>
+          <w:sz w:val="24"/>
+          <w:szCs w:val="24"/>
+        </w:rPr>
+        <w:t>Knee</w:t>
+      </w:r>
+      <w:proofErr w:type="spellEnd"/>
+      <w:r>
+        <w:rPr>
+          <w:rFonts w:ascii="Times New Roman" w:hAnsi="Times New Roman" w:cs="Times New Roman"/>
+          <w:iCs/>
+          <w:color w:val="000000" w:themeColor="text1"/>
+          <w:sz w:val="24"/>
+          <w:szCs w:val="24"/>
+        </w:rPr>
+        <w:t>, en el que una tribu de indios fue aniquilada indiscriminadamente por un destacamento de soldados estadounidenses. A pesar de que este hecho es considerado en el mundo real como un acto vergonzoso de crueldad, en este videojuego es glorificado por Comstock</w:t>
+      </w:r>
+      <w:r>
+        <w:rPr>
+          <w:rFonts w:ascii="Times New Roman" w:hAnsi="Times New Roman" w:cs="Times New Roman"/>
+          <w:iCs/>
+          <w:color w:val="000000" w:themeColor="text1"/>
+          <w:sz w:val="24"/>
+          <w:szCs w:val="24"/>
+        </w:rPr>
+        <w:t>, dejando incluso de considerarlo una masacre para convertirlo en una batalla que muestra su poderío.</w:t>
+      </w:r>
+      <w:r>
+        <w:rPr>
+          <w:rFonts w:ascii="Times New Roman" w:hAnsi="Times New Roman" w:cs="Times New Roman"/>
+          <w:iCs/>
+          <w:color w:val="000000" w:themeColor="text1"/>
+          <w:sz w:val="24"/>
+          <w:szCs w:val="24"/>
+        </w:rPr>
+        <w:t xml:space="preserve"> Este bando suele estar representado por la figura de George Washington</w:t>
+      </w:r>
+      <w:r>
+        <w:rPr>
+          <w:rFonts w:ascii="Times New Roman" w:hAnsi="Times New Roman" w:cs="Times New Roman"/>
+          <w:iCs/>
+          <w:color w:val="000000" w:themeColor="text1"/>
+          <w:sz w:val="24"/>
+          <w:szCs w:val="24"/>
+        </w:rPr>
+        <w:t>, ya que fue uno de los fundadores de Estados Unidos</w:t>
+      </w:r>
+      <w:r>
+        <w:rPr>
+          <w:rFonts w:ascii="Times New Roman" w:hAnsi="Times New Roman" w:cs="Times New Roman"/>
+          <w:iCs/>
+          <w:color w:val="000000" w:themeColor="text1"/>
+          <w:sz w:val="24"/>
+          <w:szCs w:val="24"/>
+        </w:rPr>
+        <w:t>, además de su primer presidente, y por ende uno de los mayores representantes de los ideales fundacionales del país</w:t>
+      </w:r>
+      <w:r>
+        <w:rPr>
+          <w:rFonts w:ascii="Times New Roman" w:hAnsi="Times New Roman" w:cs="Times New Roman"/>
+          <w:iCs/>
+          <w:color w:val="000000" w:themeColor="text1"/>
+          <w:sz w:val="24"/>
+          <w:szCs w:val="24"/>
+        </w:rPr>
+        <w:t>.</w:t>
+      </w:r>
+    </w:p>
+    <w:p>
+      <w:pPr>
+        <w:spacing w:line="360" w:lineRule="auto"/>
+        <w:ind w:firstLine="708"/>
+        <w:rPr>
+          <w:rFonts w:ascii="Times New Roman" w:hAnsi="Times New Roman" w:cs="Times New Roman"/>
+          <w:iCs/>
+          <w:color w:val="000000" w:themeColor="text1"/>
+          <w:sz w:val="24"/>
+          <w:szCs w:val="24"/>
+        </w:rPr>
+      </w:pPr>
+      <w:r>
+        <w:rPr>
+          <w:rFonts w:ascii="Times New Roman" w:hAnsi="Times New Roman" w:cs="Times New Roman"/>
+          <w:iCs/>
+          <w:color w:val="000000" w:themeColor="text1"/>
+          <w:sz w:val="24"/>
+          <w:szCs w:val="24"/>
+        </w:rPr>
+        <w:t>Este tipo de sucesos son los que llevan a la formación de los oponentes de los Fundadores, los Vox Populi, representantes de la</w:t>
+      </w:r>
+      <w:r>
+        <w:rPr>
+          <w:rFonts w:ascii="Times New Roman" w:hAnsi="Times New Roman" w:cs="Times New Roman"/>
+          <w:iCs/>
+          <w:color w:val="000000" w:themeColor="text1"/>
+          <w:sz w:val="24"/>
+          <w:szCs w:val="24"/>
+        </w:rPr>
+        <w:t xml:space="preserve"> revolución</w:t>
+      </w:r>
+      <w:r>
+        <w:rPr>
+          <w:rFonts w:ascii="Times New Roman" w:hAnsi="Times New Roman" w:cs="Times New Roman"/>
+          <w:iCs/>
+          <w:color w:val="000000" w:themeColor="text1"/>
+          <w:sz w:val="24"/>
+          <w:szCs w:val="24"/>
+        </w:rPr>
+        <w:t>, liderados por Fitzroy.</w:t>
+      </w:r>
+      <w:r>
+        <w:rPr>
+          <w:rFonts w:ascii="Times New Roman" w:hAnsi="Times New Roman" w:cs="Times New Roman"/>
+          <w:iCs/>
+          <w:color w:val="000000" w:themeColor="text1"/>
+          <w:sz w:val="24"/>
+          <w:szCs w:val="24"/>
+        </w:rPr>
+        <w:t xml:space="preserve"> Esta revolución tiene el fin de derrocar el gobierno de Comstock para reformar Columbia</w:t>
+      </w:r>
+      <w:r>
+        <w:rPr>
+          <w:rFonts w:ascii="Times New Roman" w:hAnsi="Times New Roman" w:cs="Times New Roman"/>
+          <w:iCs/>
+          <w:color w:val="000000" w:themeColor="text1"/>
+          <w:sz w:val="24"/>
+          <w:szCs w:val="24"/>
+        </w:rPr>
+        <w:t xml:space="preserve"> y lograr instaurar unas políticas más progresistas.</w:t>
+      </w:r>
+      <w:r>
+        <w:rPr>
+          <w:rFonts w:ascii="Times New Roman" w:hAnsi="Times New Roman" w:cs="Times New Roman"/>
+          <w:iCs/>
+          <w:color w:val="000000" w:themeColor="text1"/>
+          <w:sz w:val="24"/>
+          <w:szCs w:val="24"/>
+        </w:rPr>
+        <w:t xml:space="preserve"> </w:t>
+      </w:r>
+      <w:r>
+        <w:rPr>
+          <w:rFonts w:ascii="Times New Roman" w:hAnsi="Times New Roman" w:cs="Times New Roman"/>
+          <w:iCs/>
+          <w:color w:val="000000" w:themeColor="text1"/>
+          <w:sz w:val="24"/>
+          <w:szCs w:val="24"/>
+        </w:rPr>
+        <w:t>Este bando, además, se identifica con la figura de Abraham Lincoln, otro presidente de los Estados Unidos al que los Fundadores presentan como un demonio</w:t>
+      </w:r>
+      <w:r>
+        <w:rPr>
+          <w:rFonts w:ascii="Times New Roman" w:hAnsi="Times New Roman" w:cs="Times New Roman"/>
+          <w:iCs/>
+          <w:color w:val="000000" w:themeColor="text1"/>
+          <w:sz w:val="24"/>
+          <w:szCs w:val="24"/>
+        </w:rPr>
+        <w:t xml:space="preserve"> debido a sus políticas</w:t>
+      </w:r>
+      <w:r>
+        <w:rPr>
+          <w:rFonts w:ascii="Times New Roman" w:hAnsi="Times New Roman" w:cs="Times New Roman"/>
+          <w:iCs/>
+          <w:color w:val="000000" w:themeColor="text1"/>
+          <w:sz w:val="24"/>
+          <w:szCs w:val="24"/>
+        </w:rPr>
+        <w:t xml:space="preserve"> antiesclavistas</w:t>
+      </w:r>
+      <w:r>
+        <w:rPr>
+          <w:rFonts w:ascii="Times New Roman" w:hAnsi="Times New Roman" w:cs="Times New Roman"/>
+          <w:iCs/>
+          <w:color w:val="000000" w:themeColor="text1"/>
+          <w:sz w:val="24"/>
+          <w:szCs w:val="24"/>
+        </w:rPr>
+        <w:t>.</w:t>
+      </w:r>
+    </w:p>
+    <w:p>
+      <w:pPr>
+        <w:spacing w:line="360" w:lineRule="auto"/>
+        <w:ind w:firstLine="708"/>
+        <w:rPr>
+          <w:rFonts w:ascii="Times New Roman" w:hAnsi="Times New Roman" w:cs="Times New Roman"/>
+          <w:iCs/>
+          <w:color w:val="000000" w:themeColor="text1"/>
+          <w:sz w:val="24"/>
+          <w:szCs w:val="24"/>
+        </w:rPr>
+      </w:pPr>
+      <w:r>
+        <w:rPr>
+          <w:rFonts w:ascii="Times New Roman" w:hAnsi="Times New Roman" w:cs="Times New Roman"/>
+          <w:iCs/>
+          <w:color w:val="000000" w:themeColor="text1"/>
+          <w:sz w:val="24"/>
+          <w:szCs w:val="24"/>
+        </w:rPr>
+        <w:t>El conflicto entre estos bandos es también una clara referencia a la guerra civil estadounidense, que enfrentó al bando de La Unión con el de La Confederación. El primer bando tenía unos ideales más próximos al de los Vox Populi, y cuyo principal defensor fue el propio Lincoln, que buscaba abolir la esclavitud. La Confederación, por otro lado, tenía un pensamiento más conservador, tal y como el que muestran los Fundadores.</w:t>
+      </w:r>
+    </w:p>
+    <w:p>
+      <w:pPr>
+        <w:spacing w:line="360" w:lineRule="auto"/>
+        <w:ind w:firstLine="708"/>
+        <w:rPr>
+          <w:rFonts w:ascii="Times New Roman" w:hAnsi="Times New Roman" w:cs="Times New Roman"/>
+          <w:iCs/>
+          <w:color w:val="000000" w:themeColor="text1"/>
+          <w:sz w:val="24"/>
+          <w:szCs w:val="24"/>
+        </w:rPr>
+      </w:pPr>
+      <w:r>
+        <w:rPr>
+          <w:rFonts w:ascii="Times New Roman" w:hAnsi="Times New Roman" w:cs="Times New Roman"/>
+          <w:iCs/>
+          <w:color w:val="000000" w:themeColor="text1"/>
+          <w:sz w:val="24"/>
+          <w:szCs w:val="24"/>
+        </w:rPr>
+        <w:t xml:space="preserve">Un elemento ideológico digno de mención es la religión. </w:t>
+      </w:r>
+      <w:proofErr w:type="spellStart"/>
+      <w:r>
+        <w:rPr>
+          <w:rFonts w:ascii="Times New Roman" w:hAnsi="Times New Roman" w:cs="Times New Roman"/>
+          <w:iCs/>
+          <w:color w:val="000000" w:themeColor="text1"/>
+          <w:sz w:val="24"/>
+          <w:szCs w:val="24"/>
+        </w:rPr>
+        <w:t>Booker</w:t>
+      </w:r>
+      <w:proofErr w:type="spellEnd"/>
+      <w:r>
+        <w:rPr>
+          <w:rFonts w:ascii="Times New Roman" w:hAnsi="Times New Roman" w:cs="Times New Roman"/>
+          <w:iCs/>
+          <w:color w:val="000000" w:themeColor="text1"/>
+          <w:sz w:val="24"/>
+          <w:szCs w:val="24"/>
+        </w:rPr>
+        <w:t xml:space="preserve"> es un personaje que tras participar en la Masacre de </w:t>
+      </w:r>
+      <w:proofErr w:type="spellStart"/>
+      <w:r>
+        <w:rPr>
+          <w:rFonts w:ascii="Times New Roman" w:hAnsi="Times New Roman" w:cs="Times New Roman"/>
+          <w:iCs/>
+          <w:color w:val="000000" w:themeColor="text1"/>
+          <w:sz w:val="24"/>
+          <w:szCs w:val="24"/>
+        </w:rPr>
+        <w:t>Wounded</w:t>
+      </w:r>
+      <w:proofErr w:type="spellEnd"/>
+      <w:r>
+        <w:rPr>
+          <w:rFonts w:ascii="Times New Roman" w:hAnsi="Times New Roman" w:cs="Times New Roman"/>
+          <w:iCs/>
+          <w:color w:val="000000" w:themeColor="text1"/>
+          <w:sz w:val="24"/>
+          <w:szCs w:val="24"/>
+        </w:rPr>
+        <w:t xml:space="preserve"> </w:t>
+      </w:r>
+      <w:proofErr w:type="spellStart"/>
+      <w:r>
+        <w:rPr>
+          <w:rFonts w:ascii="Times New Roman" w:hAnsi="Times New Roman" w:cs="Times New Roman"/>
+          <w:iCs/>
+          <w:color w:val="000000" w:themeColor="text1"/>
+          <w:sz w:val="24"/>
+          <w:szCs w:val="24"/>
+        </w:rPr>
+        <w:t>Knee</w:t>
+      </w:r>
+      <w:proofErr w:type="spellEnd"/>
+      <w:r>
+        <w:rPr>
+          <w:rFonts w:ascii="Times New Roman" w:hAnsi="Times New Roman" w:cs="Times New Roman"/>
+          <w:iCs/>
+          <w:color w:val="000000" w:themeColor="text1"/>
+          <w:sz w:val="24"/>
+          <w:szCs w:val="24"/>
+        </w:rPr>
+        <w:t xml:space="preserve"> quedó fuertemente marcado psicológicamente, y que le hizo desvincularse de la fe. Por otro lado, Comstock presenta un gran fanatismo religioso, llegando incluso a autodenominarse como “el profeta”. Lo interesante de esto no es solo la comparación entre las creencias de estos dos personajes, sino que </w:t>
+      </w:r>
+      <w:proofErr w:type="spellStart"/>
+      <w:r>
+        <w:rPr>
+          <w:rFonts w:ascii="Times New Roman" w:hAnsi="Times New Roman" w:cs="Times New Roman"/>
+          <w:iCs/>
+          <w:color w:val="000000" w:themeColor="text1"/>
+          <w:sz w:val="24"/>
+          <w:szCs w:val="24"/>
+        </w:rPr>
+        <w:t>Booker</w:t>
+      </w:r>
+      <w:proofErr w:type="spellEnd"/>
+      <w:r>
+        <w:rPr>
+          <w:rFonts w:ascii="Times New Roman" w:hAnsi="Times New Roman" w:cs="Times New Roman"/>
+          <w:iCs/>
+          <w:color w:val="000000" w:themeColor="text1"/>
+          <w:sz w:val="24"/>
+          <w:szCs w:val="24"/>
+        </w:rPr>
+        <w:t xml:space="preserve"> y Comstock son en realidad la misma persona</w:t>
+      </w:r>
+      <w:r>
+        <w:rPr>
+          <w:rFonts w:ascii="Times New Roman" w:hAnsi="Times New Roman" w:cs="Times New Roman"/>
+          <w:iCs/>
+          <w:color w:val="000000" w:themeColor="text1"/>
+          <w:sz w:val="24"/>
+          <w:szCs w:val="24"/>
+        </w:rPr>
+        <w:t>, pero cada uno proviene de una realidad alternativa distinta</w:t>
+      </w:r>
+      <w:r>
+        <w:rPr>
+          <w:rFonts w:ascii="Times New Roman" w:hAnsi="Times New Roman" w:cs="Times New Roman"/>
+          <w:iCs/>
+          <w:color w:val="000000" w:themeColor="text1"/>
+          <w:sz w:val="24"/>
+          <w:szCs w:val="24"/>
+        </w:rPr>
+        <w:t>.</w:t>
+      </w:r>
+      <w:r>
+        <w:rPr>
+          <w:rFonts w:ascii="Times New Roman" w:hAnsi="Times New Roman" w:cs="Times New Roman"/>
+          <w:iCs/>
+          <w:color w:val="000000" w:themeColor="text1"/>
+          <w:sz w:val="24"/>
+          <w:szCs w:val="24"/>
+        </w:rPr>
+        <w:t xml:space="preserve"> Esto tiene su origen tras la batalla de </w:t>
+      </w:r>
+      <w:proofErr w:type="spellStart"/>
+      <w:r>
+        <w:rPr>
+          <w:rFonts w:ascii="Times New Roman" w:hAnsi="Times New Roman" w:cs="Times New Roman"/>
+          <w:iCs/>
+          <w:color w:val="000000" w:themeColor="text1"/>
+          <w:sz w:val="24"/>
+          <w:szCs w:val="24"/>
+        </w:rPr>
+        <w:t>Wounded</w:t>
+      </w:r>
+      <w:proofErr w:type="spellEnd"/>
+      <w:r>
+        <w:rPr>
+          <w:rFonts w:ascii="Times New Roman" w:hAnsi="Times New Roman" w:cs="Times New Roman"/>
+          <w:iCs/>
+          <w:color w:val="000000" w:themeColor="text1"/>
+          <w:sz w:val="24"/>
+          <w:szCs w:val="24"/>
+        </w:rPr>
+        <w:t xml:space="preserve"> </w:t>
+      </w:r>
+      <w:proofErr w:type="spellStart"/>
+      <w:r>
+        <w:rPr>
+          <w:rFonts w:ascii="Times New Roman" w:hAnsi="Times New Roman" w:cs="Times New Roman"/>
+          <w:iCs/>
+          <w:color w:val="000000" w:themeColor="text1"/>
+          <w:sz w:val="24"/>
+          <w:szCs w:val="24"/>
+        </w:rPr>
+        <w:t>Knee</w:t>
+      </w:r>
+      <w:proofErr w:type="spellEnd"/>
+      <w:r>
+        <w:rPr>
+          <w:rFonts w:ascii="Times New Roman" w:hAnsi="Times New Roman" w:cs="Times New Roman"/>
+          <w:iCs/>
+          <w:color w:val="000000" w:themeColor="text1"/>
+          <w:sz w:val="24"/>
+          <w:szCs w:val="24"/>
+        </w:rPr>
+        <w:t xml:space="preserve">, cuando </w:t>
+      </w:r>
+      <w:proofErr w:type="spellStart"/>
+      <w:r>
+        <w:rPr>
+          <w:rFonts w:ascii="Times New Roman" w:hAnsi="Times New Roman" w:cs="Times New Roman"/>
+          <w:iCs/>
+          <w:color w:val="000000" w:themeColor="text1"/>
+          <w:sz w:val="24"/>
+          <w:szCs w:val="24"/>
+        </w:rPr>
+        <w:t>Booker</w:t>
+      </w:r>
+      <w:proofErr w:type="spellEnd"/>
+      <w:r>
+        <w:rPr>
+          <w:rFonts w:ascii="Times New Roman" w:hAnsi="Times New Roman" w:cs="Times New Roman"/>
+          <w:iCs/>
+          <w:color w:val="000000" w:themeColor="text1"/>
+          <w:sz w:val="24"/>
+          <w:szCs w:val="24"/>
+        </w:rPr>
+        <w:t xml:space="preserve"> decide dar una segunda oportunidad a su fe y bautizarse. En este punto se dividen dos </w:t>
+      </w:r>
+      <w:r>
+        <w:rPr>
+          <w:rFonts w:ascii="Times New Roman" w:hAnsi="Times New Roman" w:cs="Times New Roman"/>
+          <w:iCs/>
+          <w:color w:val="000000" w:themeColor="text1"/>
+          <w:sz w:val="24"/>
+          <w:szCs w:val="24"/>
+        </w:rPr>
+        <w:lastRenderedPageBreak/>
+        <w:t xml:space="preserve">alternativas: </w:t>
+      </w:r>
+      <w:proofErr w:type="spellStart"/>
+      <w:r>
+        <w:rPr>
+          <w:rFonts w:ascii="Times New Roman" w:hAnsi="Times New Roman" w:cs="Times New Roman"/>
+          <w:iCs/>
+          <w:color w:val="000000" w:themeColor="text1"/>
+          <w:sz w:val="24"/>
+          <w:szCs w:val="24"/>
+        </w:rPr>
+        <w:t>Booker</w:t>
+      </w:r>
+      <w:proofErr w:type="spellEnd"/>
+      <w:r>
+        <w:rPr>
+          <w:rFonts w:ascii="Times New Roman" w:hAnsi="Times New Roman" w:cs="Times New Roman"/>
+          <w:iCs/>
+          <w:color w:val="000000" w:themeColor="text1"/>
+          <w:sz w:val="24"/>
+          <w:szCs w:val="24"/>
+        </w:rPr>
+        <w:t xml:space="preserve"> rechaza el bautismo y con ello su fe, o lo acepta, y nace como una nueva persona, como Comstock.</w:t>
+      </w:r>
+    </w:p>
+    <w:p>
+      <w:pPr>
+        <w:spacing w:line="360" w:lineRule="auto"/>
+        <w:ind w:firstLine="708"/>
+        <w:rPr>
+          <w:rFonts w:ascii="Times New Roman" w:hAnsi="Times New Roman" w:cs="Times New Roman"/>
+          <w:iCs/>
+          <w:color w:val="000000" w:themeColor="text1"/>
+          <w:sz w:val="24"/>
+          <w:szCs w:val="24"/>
+        </w:rPr>
+      </w:pPr>
+      <w:r>
+        <w:rPr>
+          <w:rFonts w:ascii="Times New Roman" w:hAnsi="Times New Roman" w:cs="Times New Roman"/>
+          <w:iCs/>
+          <w:color w:val="000000" w:themeColor="text1"/>
+          <w:sz w:val="24"/>
+          <w:szCs w:val="24"/>
+        </w:rPr>
+        <w:t xml:space="preserve">En cuanto al tratamiento de los estereotipos, cabe destacar </w:t>
+      </w:r>
+      <w:r>
+        <w:rPr>
+          <w:rFonts w:ascii="Times New Roman" w:hAnsi="Times New Roman" w:cs="Times New Roman"/>
+          <w:iCs/>
+          <w:color w:val="000000" w:themeColor="text1"/>
+          <w:sz w:val="24"/>
+          <w:szCs w:val="24"/>
+        </w:rPr>
+        <w:t xml:space="preserve">que el videojuego acude a la exageración de los personajes y sus ideales para hacerlos más evidentes, y así transmitir el mensaje con más facilidad. </w:t>
+      </w:r>
+      <w:r>
+        <w:rPr>
+          <w:rFonts w:ascii="Times New Roman" w:hAnsi="Times New Roman" w:cs="Times New Roman"/>
+          <w:iCs/>
+          <w:color w:val="000000" w:themeColor="text1"/>
+          <w:sz w:val="24"/>
+          <w:szCs w:val="24"/>
+        </w:rPr>
+        <w:t>El juego cuenta</w:t>
+      </w:r>
+      <w:r>
+        <w:rPr>
+          <w:rFonts w:ascii="Times New Roman" w:hAnsi="Times New Roman" w:cs="Times New Roman"/>
+          <w:iCs/>
+          <w:color w:val="000000" w:themeColor="text1"/>
+          <w:sz w:val="24"/>
+          <w:szCs w:val="24"/>
+        </w:rPr>
+        <w:t xml:space="preserve"> además</w:t>
+      </w:r>
+      <w:r>
+        <w:rPr>
+          <w:rFonts w:ascii="Times New Roman" w:hAnsi="Times New Roman" w:cs="Times New Roman"/>
+          <w:iCs/>
+          <w:color w:val="000000" w:themeColor="text1"/>
+          <w:sz w:val="24"/>
+          <w:szCs w:val="24"/>
+        </w:rPr>
+        <w:t xml:space="preserve"> con numerosos estereotipos, empezando por su propia trama: un hombre rudo y valiente que tiene que rescatar a una dam</w:t>
+      </w:r>
+      <w:r>
+        <w:rPr>
+          <w:rFonts w:ascii="Times New Roman" w:hAnsi="Times New Roman" w:cs="Times New Roman"/>
+          <w:iCs/>
+          <w:color w:val="000000" w:themeColor="text1"/>
+          <w:sz w:val="24"/>
+          <w:szCs w:val="24"/>
+        </w:rPr>
+        <w:t>a</w:t>
+      </w:r>
+      <w:r>
+        <w:rPr>
+          <w:rFonts w:ascii="Times New Roman" w:hAnsi="Times New Roman" w:cs="Times New Roman"/>
+          <w:iCs/>
+          <w:color w:val="000000" w:themeColor="text1"/>
+          <w:sz w:val="24"/>
+          <w:szCs w:val="24"/>
+        </w:rPr>
+        <w:t xml:space="preserve"> en apuros</w:t>
+      </w:r>
+      <w:r>
+        <w:rPr>
+          <w:rFonts w:ascii="Times New Roman" w:hAnsi="Times New Roman" w:cs="Times New Roman"/>
+          <w:iCs/>
+          <w:color w:val="000000" w:themeColor="text1"/>
+          <w:sz w:val="24"/>
+          <w:szCs w:val="24"/>
+        </w:rPr>
+        <w:t xml:space="preserve">, mientras un villano con un pensamiento radicalmente opuesto se interpone en su camino. </w:t>
       </w:r>
     </w:p>
     <w:p/>
@@ -4680,7 +6142,7 @@
 </file>
 
 <file path=customXml/itemProps1.xml><?xml version="1.0" encoding="utf-8"?>
-<ds:datastoreItem xmlns:ds="http://schemas.openxmlformats.org/officeDocument/2006/customXml" ds:itemID="{7A7E382A-5725-4C6C-B449-938207B5FD79}">
+<ds:datastoreItem xmlns:ds="http://schemas.openxmlformats.org/officeDocument/2006/customXml" ds:itemID="{E1221799-DDBA-4A57-95BE-094EFA93DD9F}">
   <ds:schemaRefs>
     <ds:schemaRef ds:uri="http://schemas.openxmlformats.org/officeDocument/2006/bibliography"/>
   </ds:schemaRefs>

</xml_diff>

<commit_message>
añadido nuevo tema IG
</commit_message>
<xml_diff>
--- a/segundo curso/dibujo artistico/practica 4/ANÁLISIS VISUAL DEL VIDEOJUEGO BIOSHOCK INFINITE.docx
+++ b/segundo curso/dibujo artistico/practica 4/ANÁLISIS VISUAL DEL VIDEOJUEGO BIOSHOCK INFINITE.docx
@@ -1282,8 +1282,6 @@
         <w:lastRenderedPageBreak/>
         <w:t>capaces de viajar entre dimensiones, ayudando en varias ocasiones a los protagonistas a tomar el camino correcto a seguir.</w:t>
       </w:r>
-      <w:bookmarkStart w:id="0" w:name="_GoBack"/>
-      <w:bookmarkEnd w:id="0"/>
     </w:p>
     <w:p>
       <w:pPr>
@@ -1850,7 +1848,27 @@
           <w:sz w:val="24"/>
           <w:szCs w:val="24"/>
         </w:rPr>
-        <w:t xml:space="preserve"> BioShock Infinite</w:t>
+        <w:t xml:space="preserve"> </w:t>
+      </w:r>
+      <w:proofErr w:type="spellStart"/>
+      <w:r>
+        <w:rPr>
+          <w:rFonts w:ascii="Times New Roman" w:hAnsi="Times New Roman" w:cs="Times New Roman"/>
+          <w:i/>
+          <w:sz w:val="24"/>
+          <w:szCs w:val="24"/>
+        </w:rPr>
+        <w:t>BioShock</w:t>
+      </w:r>
+      <w:proofErr w:type="spellEnd"/>
+      <w:r>
+        <w:rPr>
+          <w:rFonts w:ascii="Times New Roman" w:hAnsi="Times New Roman" w:cs="Times New Roman"/>
+          <w:i/>
+          <w:sz w:val="24"/>
+          <w:szCs w:val="24"/>
+        </w:rPr>
+        <w:t xml:space="preserve"> Infinite</w:t>
       </w:r>
       <w:r>
         <w:rPr>
@@ -2563,7 +2581,23 @@
       </w:r>
       <w:proofErr w:type="spellEnd"/>
       <w:r>
-        <w:t xml:space="preserve"> BioShock Infinite (</w:t>
+        <w:t xml:space="preserve"> </w:t>
+      </w:r>
+      <w:proofErr w:type="spellStart"/>
+      <w:r>
+        <w:t>BioShock</w:t>
+      </w:r>
+      <w:proofErr w:type="spellEnd"/>
+      <w:r>
+        <w:t xml:space="preserve"> </w:t>
+      </w:r>
+      <w:proofErr w:type="spellStart"/>
+      <w:r>
+        <w:t>Infinite</w:t>
+      </w:r>
+      <w:proofErr w:type="spellEnd"/>
+      <w:r>
+        <w:t xml:space="preserve"> (</w:t>
       </w:r>
       <w:proofErr w:type="spellStart"/>
       <w:r>
@@ -4031,8 +4065,23 @@
           <w:sz w:val="24"/>
           <w:szCs w:val="24"/>
         </w:rPr>
-        <w:t xml:space="preserve"> en vilo mientras se enfrenta a los enemigos. En el momento en el que se derrota al último enemigo, suena una corta melodía estridente a modo de transición para hacer saber al jugador que el enfrentamiento ha terminado y ya no hay más enemigos por el momento. Los diálogos </w:t>
-      </w:r>
+        <w:t xml:space="preserve"> en vilo mientras se enfrenta a los enemigos. En el momento en el que se derrota al último enemigo, suena una corta melodía estridente a modo de transición para hacer saber al jugador que el enfrentamiento ha terminado y ya no hay más enemigos por el momento. </w:t>
+      </w:r>
+    </w:p>
+    <w:p>
+      <w:pPr>
+        <w:spacing w:line="360" w:lineRule="auto"/>
+        <w:ind w:firstLine="708"/>
+        <w:rPr>
+          <w:rFonts w:ascii="Times New Roman" w:hAnsi="Times New Roman" w:cs="Times New Roman"/>
+          <w:iCs/>
+          <w:color w:val="000000" w:themeColor="text1"/>
+          <w:sz w:val="24"/>
+          <w:szCs w:val="24"/>
+        </w:rPr>
+      </w:pPr>
+      <w:bookmarkStart w:id="0" w:name="_GoBack"/>
+      <w:bookmarkEnd w:id="0"/>
       <w:r>
         <w:rPr>
           <w:rFonts w:ascii="Times New Roman" w:hAnsi="Times New Roman" w:cs="Times New Roman"/>
@@ -4042,7 +4091,7 @@
           <w:szCs w:val="24"/>
         </w:rPr>
         <w:lastRenderedPageBreak/>
-        <w:t xml:space="preserve">también tienen mucha importancia al tratarse de un videojuego muy enfocado en la narrativa. A diferencia de las otras dos entregas de BioShock, el personaje protagonista habla, y además a partir del momento en el que Elizabeth es rescatada, esta le acompaña durante la mayor parte del juego. Esto permite a los dos personajes desarrollar una relación que evoluciona a lo largo de la historia del videojuego. Esta evolución se puede observar fácilmente en los distintos diálogos que ambos tienen, viendo cómo van ganando confianza el uno en el otro. Además, la mayoría de </w:t>
+        <w:t xml:space="preserve">Los diálogos también tienen mucha importancia al tratarse de un videojuego muy enfocado en la narrativa. A diferencia de las otras dos entregas de BioShock, el personaje protagonista habla, y además a partir del momento en el que Elizabeth es rescatada, esta le acompaña durante la mayor parte del juego. Esto permite a los dos personajes desarrollar una relación que evoluciona a lo largo de la historia del videojuego. Esta evolución se puede observar fácilmente en los distintos diálogos que ambos tienen, viendo cómo van ganando confianza el uno en el otro. Además, la mayoría de </w:t>
       </w:r>
       <w:r>
         <w:rPr>
@@ -4330,16 +4379,19 @@
         </w:rPr>
         <w:t xml:space="preserve">Estados Unidos salió victoriosa, separándose de Inglaterra. </w:t>
       </w:r>
-      <w:r>
-        <w:rPr>
-          <w:rFonts w:ascii="Times New Roman" w:hAnsi="Times New Roman" w:cs="Times New Roman"/>
-          <w:iCs/>
-          <w:color w:val="000000" w:themeColor="text1"/>
-          <w:sz w:val="24"/>
-          <w:szCs w:val="24"/>
-        </w:rPr>
-        <w:t xml:space="preserve">Otra de </w:t>
-      </w:r>
+    </w:p>
+    <w:p>
+      <w:pPr>
+        <w:spacing w:line="360" w:lineRule="auto"/>
+        <w:ind w:firstLine="708"/>
+        <w:rPr>
+          <w:rFonts w:ascii="Times New Roman" w:hAnsi="Times New Roman" w:cs="Times New Roman"/>
+          <w:iCs/>
+          <w:color w:val="000000" w:themeColor="text1"/>
+          <w:sz w:val="24"/>
+          <w:szCs w:val="24"/>
+        </w:rPr>
+      </w:pPr>
       <w:r>
         <w:rPr>
           <w:rFonts w:ascii="Times New Roman" w:hAnsi="Times New Roman" w:cs="Times New Roman"/>
@@ -4349,7 +4401,7 @@
           <w:szCs w:val="24"/>
         </w:rPr>
         <w:lastRenderedPageBreak/>
-        <w:t xml:space="preserve">las más evidentes representaciones de los principios estadounidenses en BioShock Infinite </w:t>
+        <w:t xml:space="preserve">Otra de las más evidentes representaciones de los principios estadounidenses en BioShock Infinite </w:t>
       </w:r>
       <w:r>
         <w:rPr>
@@ -4667,7 +4719,18 @@
           <w:sz w:val="24"/>
           <w:szCs w:val="24"/>
         </w:rPr>
-        <w:t xml:space="preserve">Esto se puede observar en el videojuego en cómo se tratan temas como el patriotismo, el racismo y el cristianismo. Estos elementos son visibles desde los primeros compases del juego. Por ejemplo, tras subir a Columbia desde la cápsula de lanzamiento, lo primero que deberá hacer </w:t>
+        <w:t xml:space="preserve">Esto se puede observar en el videojuego en cómo se tratan temas como el patriotismo, el racismo y el cristianismo. Estos elementos son visibles desde los primeros compases del juego. Por ejemplo, tras subir a Columbia desde la cápsula </w:t>
+      </w:r>
+      <w:r>
+        <w:rPr>
+          <w:rFonts w:ascii="Times New Roman" w:hAnsi="Times New Roman" w:cs="Times New Roman"/>
+          <w:iCs/>
+          <w:color w:val="000000" w:themeColor="text1"/>
+          <w:sz w:val="24"/>
+          <w:szCs w:val="24"/>
+        </w:rPr>
+        <w:lastRenderedPageBreak/>
+        <w:t xml:space="preserve">de lanzamiento, lo primero que deberá hacer </w:t>
       </w:r>
       <w:proofErr w:type="spellStart"/>
       <w:r>
@@ -4689,18 +4752,7 @@
           <w:sz w:val="24"/>
           <w:szCs w:val="24"/>
         </w:rPr>
-        <w:t xml:space="preserve"> es aceptar un bautizo para poder acceder </w:t>
-      </w:r>
-      <w:r>
-        <w:rPr>
-          <w:rFonts w:ascii="Times New Roman" w:hAnsi="Times New Roman" w:cs="Times New Roman"/>
-          <w:iCs/>
-          <w:color w:val="000000" w:themeColor="text1"/>
-          <w:sz w:val="24"/>
-          <w:szCs w:val="24"/>
-        </w:rPr>
-        <w:lastRenderedPageBreak/>
-        <w:t xml:space="preserve">a la ciudad, aunque este personaje deja claro desde el primer momento su falta de fe. Mientras busca a Elizabeth, </w:t>
+        <w:t xml:space="preserve"> es aceptar un bautizo para poder acceder a la ciudad, aunque este personaje deja claro desde el primer momento su falta de fe. Mientras busca a Elizabeth, </w:t>
       </w:r>
       <w:proofErr w:type="spellStart"/>
       <w:r>
@@ -4732,7 +4784,27 @@
           <w:sz w:val="24"/>
           <w:szCs w:val="24"/>
         </w:rPr>
-        <w:t>en la que el ganador tiene derecho a lanzar una pelota a una pareja interracial entre un hombre blanco y una mujer negra, lo cual es exhibido como un acto antinatural que debe ser castigado.</w:t>
+        <w:t>en la que el ganador tiene derecho a lanzar una pelota a una pareja interracial entre un hombre blanco y una mujer negra, lo cual es exhibido como un acto antinatural que debe ser castigado</w:t>
+      </w:r>
+      <w:r>
+        <w:rPr>
+          <w:rFonts w:ascii="Times New Roman" w:hAnsi="Times New Roman" w:cs="Times New Roman"/>
+          <w:iCs/>
+          <w:color w:val="000000" w:themeColor="text1"/>
+          <w:sz w:val="24"/>
+          <w:szCs w:val="24"/>
+        </w:rPr>
+        <w:t xml:space="preserve"> y ridiculizado</w:t>
+      </w:r>
+      <w:r>
+        <w:rPr>
+          <w:rFonts w:ascii="Times New Roman" w:hAnsi="Times New Roman" w:cs="Times New Roman"/>
+          <w:iCs/>
+          <w:color w:val="000000" w:themeColor="text1"/>
+          <w:sz w:val="24"/>
+          <w:szCs w:val="24"/>
+        </w:rPr>
+        <w:t>.</w:t>
       </w:r>
       <w:r>
         <w:rPr>
@@ -5178,6 +5250,7 @@
           <w:sz w:val="24"/>
           <w:szCs w:val="24"/>
         </w:rPr>
+        <w:lastRenderedPageBreak/>
         <w:t>Booker</w:t>
       </w:r>
       <w:proofErr w:type="spellEnd"/>
@@ -5189,18 +5262,7 @@
           <w:sz w:val="24"/>
           <w:szCs w:val="24"/>
         </w:rPr>
-        <w:t xml:space="preserve"> decide dar una segunda oportunidad a su fe y bautizarse. En este punto se dividen dos </w:t>
-      </w:r>
-      <w:r>
-        <w:rPr>
-          <w:rFonts w:ascii="Times New Roman" w:hAnsi="Times New Roman" w:cs="Times New Roman"/>
-          <w:iCs/>
-          <w:color w:val="000000" w:themeColor="text1"/>
-          <w:sz w:val="24"/>
-          <w:szCs w:val="24"/>
-        </w:rPr>
-        <w:lastRenderedPageBreak/>
-        <w:t xml:space="preserve">alternativas: </w:t>
+        <w:t xml:space="preserve"> decide dar una segunda oportunidad a su fe y bautizarse. En este punto se dividen dos alternativas: </w:t>
       </w:r>
       <w:proofErr w:type="spellStart"/>
       <w:r>
@@ -6142,7 +6204,7 @@
 </file>
 
 <file path=customXml/itemProps1.xml><?xml version="1.0" encoding="utf-8"?>
-<ds:datastoreItem xmlns:ds="http://schemas.openxmlformats.org/officeDocument/2006/customXml" ds:itemID="{E1221799-DDBA-4A57-95BE-094EFA93DD9F}">
+<ds:datastoreItem xmlns:ds="http://schemas.openxmlformats.org/officeDocument/2006/customXml" ds:itemID="{E7B68801-DDFF-4593-95C8-30A6F910F34F}">
   <ds:schemaRefs>
     <ds:schemaRef ds:uri="http://schemas.openxmlformats.org/officeDocument/2006/bibliography"/>
   </ds:schemaRefs>

</xml_diff>